<commit_message>
updated a little bit of the art
</commit_message>
<xml_diff>
--- a/Artwork/Artwork.docx
+++ b/Artwork/Artwork.docx
@@ -697,12 +697,12 @@
                 <wp:inline distB="114300" distT="114300" distL="114300" distR="114300">
                   <wp:extent cx="1219200" cy="1219200"/>
                   <wp:effectExtent b="0" l="0" r="0" t="0"/>
-                  <wp:docPr id="8" name="image14.png"/>
+                  <wp:docPr id="31" name="image29.png"/>
                   <a:graphic>
                     <a:graphicData uri="http://schemas.openxmlformats.org/drawingml/2006/picture">
                       <pic:pic>
                         <pic:nvPicPr>
-                          <pic:cNvPr id="0" name="image14.png"/>
+                          <pic:cNvPr id="0" name="image29.png"/>
                           <pic:cNvPicPr preferRelativeResize="0"/>
                         </pic:nvPicPr>
                         <pic:blipFill>
@@ -845,12 +845,12 @@
                 <wp:inline distB="114300" distT="114300" distL="114300" distR="114300">
                   <wp:extent cx="1219200" cy="1219200"/>
                   <wp:effectExtent b="0" l="0" r="0" t="0"/>
-                  <wp:docPr id="4" name="image9.png"/>
+                  <wp:docPr id="22" name="image26.png"/>
                   <a:graphic>
                     <a:graphicData uri="http://schemas.openxmlformats.org/drawingml/2006/picture">
                       <pic:pic>
                         <pic:nvPicPr>
-                          <pic:cNvPr id="0" name="image9.png"/>
+                          <pic:cNvPr id="0" name="image26.png"/>
                           <pic:cNvPicPr preferRelativeResize="0"/>
                         </pic:nvPicPr>
                         <pic:blipFill>
@@ -967,12 +967,12 @@
                 <wp:inline distB="114300" distT="114300" distL="114300" distR="114300">
                   <wp:extent cx="1219200" cy="1219200"/>
                   <wp:effectExtent b="0" l="0" r="0" t="0"/>
-                  <wp:docPr id="10" name="image4.png"/>
+                  <wp:docPr id="9" name="image34.png"/>
                   <a:graphic>
                     <a:graphicData uri="http://schemas.openxmlformats.org/drawingml/2006/picture">
                       <pic:pic>
                         <pic:nvPicPr>
-                          <pic:cNvPr id="0" name="image4.png"/>
+                          <pic:cNvPr id="0" name="image34.png"/>
                           <pic:cNvPicPr preferRelativeResize="0"/>
                         </pic:nvPicPr>
                         <pic:blipFill>
@@ -1089,12 +1089,12 @@
                 <wp:inline distB="114300" distT="114300" distL="114300" distR="114300">
                   <wp:extent cx="1219200" cy="1219200"/>
                   <wp:effectExtent b="0" l="0" r="0" t="0"/>
-                  <wp:docPr id="15" name="image7.png"/>
+                  <wp:docPr id="15" name="image33.png"/>
                   <a:graphic>
                     <a:graphicData uri="http://schemas.openxmlformats.org/drawingml/2006/picture">
                       <pic:pic>
                         <pic:nvPicPr>
-                          <pic:cNvPr id="0" name="image7.png"/>
+                          <pic:cNvPr id="0" name="image33.png"/>
                           <pic:cNvPicPr preferRelativeResize="0"/>
                         </pic:nvPicPr>
                         <pic:blipFill>
@@ -1211,12 +1211,12 @@
                 <wp:inline distB="114300" distT="114300" distL="114300" distR="114300">
                   <wp:extent cx="1276350" cy="215900"/>
                   <wp:effectExtent b="0" l="0" r="0" t="0"/>
-                  <wp:docPr id="11" name="image17.png"/>
+                  <wp:docPr id="28" name="image15.png"/>
                   <a:graphic>
                     <a:graphicData uri="http://schemas.openxmlformats.org/drawingml/2006/picture">
                       <pic:pic>
                         <pic:nvPicPr>
-                          <pic:cNvPr id="0" name="image17.png"/>
+                          <pic:cNvPr id="0" name="image15.png"/>
                           <pic:cNvPicPr preferRelativeResize="0"/>
                         </pic:nvPicPr>
                         <pic:blipFill>
@@ -1269,25 +1269,25 @@
                 <w:b w:val="1"/>
                 <w:rtl w:val="0"/>
               </w:rPr>
-              <w:t xml:space="preserve">Explorer-Run_strip6.png</w:t>
-            </w:r>
-            <w:r>
-              <w:rPr>
-                <w:rtl w:val="0"/>
-              </w:rPr>
-            </w:r>
-          </w:p>
-          <w:p>
-            <w:pPr>
-              <w:widowControl w:val="0"/>
-              <w:spacing w:line="240" w:lineRule="auto"/>
-              <w:rPr/>
-            </w:pPr>
-            <w:r>
-              <w:rPr>
-                <w:rtl w:val="0"/>
-              </w:rPr>
-              <w:t xml:space="preserve">Explorer moving sideways.</w:t>
+              <w:t xml:space="preserve">Archeologist-Idle_strip6.png</w:t>
+            </w:r>
+            <w:r>
+              <w:rPr>
+                <w:rtl w:val="0"/>
+              </w:rPr>
+            </w:r>
+          </w:p>
+          <w:p>
+            <w:pPr>
+              <w:widowControl w:val="0"/>
+              <w:spacing w:line="240" w:lineRule="auto"/>
+              <w:rPr/>
+            </w:pPr>
+            <w:r>
+              <w:rPr>
+                <w:rtl w:val="0"/>
+              </w:rPr>
+              <w:t xml:space="preserve">Archeologist facing forward - idle.</w:t>
             </w:r>
           </w:p>
         </w:tc>
@@ -1333,12 +1333,12 @@
                 <wp:inline distB="114300" distT="114300" distL="114300" distR="114300">
                   <wp:extent cx="1276350" cy="215900"/>
                   <wp:effectExtent b="0" l="0" r="0" t="0"/>
-                  <wp:docPr id="7" name="image1.png"/>
+                  <wp:docPr id="35" name="image27.png"/>
                   <a:graphic>
                     <a:graphicData uri="http://schemas.openxmlformats.org/drawingml/2006/picture">
                       <pic:pic>
                         <pic:nvPicPr>
-                          <pic:cNvPr id="0" name="image1.png"/>
+                          <pic:cNvPr id="0" name="image27.png"/>
                           <pic:cNvPicPr preferRelativeResize="0"/>
                         </pic:nvPicPr>
                         <pic:blipFill>
@@ -1393,20 +1393,20 @@
                 <w:b w:val="1"/>
                 <w:rtl w:val="0"/>
               </w:rPr>
-              <w:t xml:space="preserve">Student-Run_strip6.png</w:t>
-            </w:r>
-          </w:p>
-          <w:p>
-            <w:pPr>
-              <w:widowControl w:val="0"/>
-              <w:spacing w:line="240" w:lineRule="auto"/>
-              <w:rPr/>
-            </w:pPr>
-            <w:r>
-              <w:rPr>
-                <w:rtl w:val="0"/>
-              </w:rPr>
-              <w:t xml:space="preserve">Student moving sideways.</w:t>
+              <w:t xml:space="preserve">Explorer-Idle_strip6.png</w:t>
+            </w:r>
+          </w:p>
+          <w:p>
+            <w:pPr>
+              <w:widowControl w:val="0"/>
+              <w:spacing w:line="240" w:lineRule="auto"/>
+              <w:rPr/>
+            </w:pPr>
+            <w:r>
+              <w:rPr>
+                <w:rtl w:val="0"/>
+              </w:rPr>
+              <w:t xml:space="preserve">Explorer facing forward - idle.</w:t>
             </w:r>
           </w:p>
         </w:tc>
@@ -1452,12 +1452,12 @@
                 <wp:inline distB="114300" distT="114300" distL="114300" distR="114300">
                   <wp:extent cx="1276350" cy="215900"/>
                   <wp:effectExtent b="0" l="0" r="0" t="0"/>
-                  <wp:docPr id="1" name="image10.png"/>
+                  <wp:docPr id="20" name="image6.png"/>
                   <a:graphic>
                     <a:graphicData uri="http://schemas.openxmlformats.org/drawingml/2006/picture">
                       <pic:pic>
                         <pic:nvPicPr>
-                          <pic:cNvPr id="0" name="image10.png"/>
+                          <pic:cNvPr id="0" name="image6.png"/>
                           <pic:cNvPicPr preferRelativeResize="0"/>
                         </pic:nvPicPr>
                         <pic:blipFill>
@@ -1510,25 +1510,25 @@
                 <w:b w:val="1"/>
                 <w:rtl w:val="0"/>
               </w:rPr>
-              <w:t xml:space="preserve">Archeologist-Run_strip6.png</w:t>
-            </w:r>
-            <w:r>
-              <w:rPr>
-                <w:rtl w:val="0"/>
-              </w:rPr>
-            </w:r>
-          </w:p>
-          <w:p>
-            <w:pPr>
-              <w:widowControl w:val="0"/>
-              <w:spacing w:line="240" w:lineRule="auto"/>
-              <w:rPr/>
-            </w:pPr>
-            <w:r>
-              <w:rPr>
-                <w:rtl w:val="0"/>
-              </w:rPr>
-              <w:t xml:space="preserve">Archeologist moving sideways.</w:t>
+              <w:t xml:space="preserve">Student-Idle_strip6.png</w:t>
+            </w:r>
+            <w:r>
+              <w:rPr>
+                <w:rtl w:val="0"/>
+              </w:rPr>
+            </w:r>
+          </w:p>
+          <w:p>
+            <w:pPr>
+              <w:widowControl w:val="0"/>
+              <w:spacing w:line="240" w:lineRule="auto"/>
+              <w:rPr/>
+            </w:pPr>
+            <w:r>
+              <w:rPr>
+                <w:rtl w:val="0"/>
+              </w:rPr>
+              <w:t xml:space="preserve">Student facing forward - idle.</w:t>
             </w:r>
           </w:p>
         </w:tc>
@@ -1574,7 +1574,977 @@
                 <wp:inline distB="114300" distT="114300" distL="114300" distR="114300">
                   <wp:extent cx="1276350" cy="215900"/>
                   <wp:effectExtent b="0" l="0" r="0" t="0"/>
-                  <wp:docPr id="14" name="image8.png"/>
+                  <wp:docPr id="12" name="image5.png"/>
+                  <a:graphic>
+                    <a:graphicData uri="http://schemas.openxmlformats.org/drawingml/2006/picture">
+                      <pic:pic>
+                        <pic:nvPicPr>
+                          <pic:cNvPr id="0" name="image5.png"/>
+                          <pic:cNvPicPr preferRelativeResize="0"/>
+                        </pic:nvPicPr>
+                        <pic:blipFill>
+                          <a:blip r:embed="rId13"/>
+                          <a:srcRect b="0" l="0" r="0" t="0"/>
+                          <a:stretch>
+                            <a:fillRect/>
+                          </a:stretch>
+                        </pic:blipFill>
+                        <pic:spPr>
+                          <a:xfrm>
+                            <a:off x="0" y="0"/>
+                            <a:ext cx="1276350" cy="215900"/>
+                          </a:xfrm>
+                          <a:prstGeom prst="rect"/>
+                          <a:ln/>
+                        </pic:spPr>
+                      </pic:pic>
+                    </a:graphicData>
+                  </a:graphic>
+                </wp:inline>
+              </w:drawing>
+            </w:r>
+            <w:r>
+              <w:rPr>
+                <w:rtl w:val="0"/>
+              </w:rPr>
+            </w:r>
+          </w:p>
+        </w:tc>
+        <w:tc>
+          <w:tcPr>
+            <w:shd w:fill="auto" w:val="clear"/>
+            <w:tcMar>
+              <w:top w:w="100.0" w:type="dxa"/>
+              <w:left w:w="100.0" w:type="dxa"/>
+              <w:bottom w:w="100.0" w:type="dxa"/>
+              <w:right w:w="100.0" w:type="dxa"/>
+            </w:tcMar>
+            <w:vAlign w:val="top"/>
+          </w:tcPr>
+          <w:p>
+            <w:pPr>
+              <w:widowControl w:val="0"/>
+              <w:spacing w:line="240" w:lineRule="auto"/>
+              <w:rPr/>
+            </w:pPr>
+            <w:r>
+              <w:rPr>
+                <w:b w:val="1"/>
+                <w:rtl w:val="0"/>
+              </w:rPr>
+              <w:t xml:space="preserve">Vacationer-Idle_strip6.png</w:t>
+            </w:r>
+            <w:r>
+              <w:rPr>
+                <w:rtl w:val="0"/>
+              </w:rPr>
+            </w:r>
+          </w:p>
+          <w:p>
+            <w:pPr>
+              <w:widowControl w:val="0"/>
+              <w:spacing w:line="240" w:lineRule="auto"/>
+              <w:rPr/>
+            </w:pPr>
+            <w:r>
+              <w:rPr>
+                <w:rtl w:val="0"/>
+              </w:rPr>
+              <w:t xml:space="preserve">Vacationer facing forward - idle.</w:t>
+            </w:r>
+          </w:p>
+        </w:tc>
+      </w:tr>
+      <w:tr>
+        <w:trPr>
+          <w:cantSplit w:val="0"/>
+          <w:tblHeader w:val="0"/>
+        </w:trPr>
+        <w:tc>
+          <w:tcPr>
+            <w:shd w:fill="auto" w:val="clear"/>
+            <w:tcMar>
+              <w:top w:w="100.0" w:type="dxa"/>
+              <w:left w:w="100.0" w:type="dxa"/>
+              <w:bottom w:w="100.0" w:type="dxa"/>
+              <w:right w:w="100.0" w:type="dxa"/>
+            </w:tcMar>
+            <w:vAlign w:val="top"/>
+          </w:tcPr>
+          <w:p>
+            <w:pPr>
+              <w:keepNext w:val="0"/>
+              <w:keepLines w:val="0"/>
+              <w:pageBreakBefore w:val="0"/>
+              <w:widowControl w:val="0"/>
+              <w:pBdr>
+                <w:top w:space="0" w:sz="0" w:val="nil"/>
+                <w:left w:space="0" w:sz="0" w:val="nil"/>
+                <w:bottom w:space="0" w:sz="0" w:val="nil"/>
+                <w:right w:space="0" w:sz="0" w:val="nil"/>
+                <w:between w:space="0" w:sz="0" w:val="nil"/>
+              </w:pBdr>
+              <w:shd w:fill="auto" w:val="clear"/>
+              <w:spacing w:after="0" w:before="0" w:line="240" w:lineRule="auto"/>
+              <w:ind w:left="0" w:right="0" w:firstLine="0"/>
+              <w:jc w:val="center"/>
+              <w:rPr/>
+            </w:pPr>
+            <w:r>
+              <w:rPr/>
+              <w:drawing>
+                <wp:inline distB="114300" distT="114300" distL="114300" distR="114300">
+                  <wp:extent cx="1276350" cy="215900"/>
+                  <wp:effectExtent b="0" l="0" r="0" t="0"/>
+                  <wp:docPr id="14" name="image9.png"/>
+                  <a:graphic>
+                    <a:graphicData uri="http://schemas.openxmlformats.org/drawingml/2006/picture">
+                      <pic:pic>
+                        <pic:nvPicPr>
+                          <pic:cNvPr id="0" name="image9.png"/>
+                          <pic:cNvPicPr preferRelativeResize="0"/>
+                        </pic:nvPicPr>
+                        <pic:blipFill>
+                          <a:blip r:embed="rId14"/>
+                          <a:srcRect b="0" l="0" r="0" t="0"/>
+                          <a:stretch>
+                            <a:fillRect/>
+                          </a:stretch>
+                        </pic:blipFill>
+                        <pic:spPr>
+                          <a:xfrm>
+                            <a:off x="0" y="0"/>
+                            <a:ext cx="1276350" cy="215900"/>
+                          </a:xfrm>
+                          <a:prstGeom prst="rect"/>
+                          <a:ln/>
+                        </pic:spPr>
+                      </pic:pic>
+                    </a:graphicData>
+                  </a:graphic>
+                </wp:inline>
+              </w:drawing>
+            </w:r>
+            <w:r>
+              <w:rPr>
+                <w:rtl w:val="0"/>
+              </w:rPr>
+            </w:r>
+          </w:p>
+        </w:tc>
+        <w:tc>
+          <w:tcPr>
+            <w:shd w:fill="auto" w:val="clear"/>
+            <w:tcMar>
+              <w:top w:w="100.0" w:type="dxa"/>
+              <w:left w:w="100.0" w:type="dxa"/>
+              <w:bottom w:w="100.0" w:type="dxa"/>
+              <w:right w:w="100.0" w:type="dxa"/>
+            </w:tcMar>
+            <w:vAlign w:val="top"/>
+          </w:tcPr>
+          <w:p>
+            <w:pPr>
+              <w:widowControl w:val="0"/>
+              <w:spacing w:line="240" w:lineRule="auto"/>
+              <w:rPr/>
+            </w:pPr>
+            <w:r>
+              <w:rPr>
+                <w:b w:val="1"/>
+                <w:rtl w:val="0"/>
+              </w:rPr>
+              <w:t xml:space="preserve">Archeologist-Forward_strip6.png</w:t>
+            </w:r>
+            <w:r>
+              <w:rPr>
+                <w:rtl w:val="0"/>
+              </w:rPr>
+            </w:r>
+          </w:p>
+          <w:p>
+            <w:pPr>
+              <w:widowControl w:val="0"/>
+              <w:spacing w:line="240" w:lineRule="auto"/>
+              <w:rPr/>
+            </w:pPr>
+            <w:r>
+              <w:rPr>
+                <w:rtl w:val="0"/>
+              </w:rPr>
+              <w:t xml:space="preserve">Archeologist facing forward - moving.</w:t>
+            </w:r>
+          </w:p>
+        </w:tc>
+      </w:tr>
+      <w:tr>
+        <w:trPr>
+          <w:cantSplit w:val="0"/>
+          <w:tblHeader w:val="0"/>
+        </w:trPr>
+        <w:tc>
+          <w:tcPr>
+            <w:shd w:fill="auto" w:val="clear"/>
+            <w:tcMar>
+              <w:top w:w="100.0" w:type="dxa"/>
+              <w:left w:w="100.0" w:type="dxa"/>
+              <w:bottom w:w="100.0" w:type="dxa"/>
+              <w:right w:w="100.0" w:type="dxa"/>
+            </w:tcMar>
+            <w:vAlign w:val="top"/>
+          </w:tcPr>
+          <w:p>
+            <w:pPr>
+              <w:keepNext w:val="0"/>
+              <w:keepLines w:val="0"/>
+              <w:pageBreakBefore w:val="0"/>
+              <w:widowControl w:val="0"/>
+              <w:pBdr>
+                <w:top w:space="0" w:sz="0" w:val="nil"/>
+                <w:left w:space="0" w:sz="0" w:val="nil"/>
+                <w:bottom w:space="0" w:sz="0" w:val="nil"/>
+                <w:right w:space="0" w:sz="0" w:val="nil"/>
+                <w:between w:space="0" w:sz="0" w:val="nil"/>
+              </w:pBdr>
+              <w:shd w:fill="auto" w:val="clear"/>
+              <w:spacing w:after="0" w:before="0" w:line="240" w:lineRule="auto"/>
+              <w:ind w:left="0" w:right="0" w:firstLine="0"/>
+              <w:jc w:val="center"/>
+              <w:rPr/>
+            </w:pPr>
+            <w:r>
+              <w:rPr/>
+              <w:drawing>
+                <wp:inline distB="114300" distT="114300" distL="114300" distR="114300">
+                  <wp:extent cx="1276350" cy="215900"/>
+                  <wp:effectExtent b="0" l="0" r="0" t="0"/>
+                  <wp:docPr id="1" name="image1.png"/>
+                  <a:graphic>
+                    <a:graphicData uri="http://schemas.openxmlformats.org/drawingml/2006/picture">
+                      <pic:pic>
+                        <pic:nvPicPr>
+                          <pic:cNvPr id="0" name="image1.png"/>
+                          <pic:cNvPicPr preferRelativeResize="0"/>
+                        </pic:nvPicPr>
+                        <pic:blipFill>
+                          <a:blip r:embed="rId15"/>
+                          <a:srcRect b="0" l="0" r="0" t="0"/>
+                          <a:stretch>
+                            <a:fillRect/>
+                          </a:stretch>
+                        </pic:blipFill>
+                        <pic:spPr>
+                          <a:xfrm>
+                            <a:off x="0" y="0"/>
+                            <a:ext cx="1276350" cy="215900"/>
+                          </a:xfrm>
+                          <a:prstGeom prst="rect"/>
+                          <a:ln/>
+                        </pic:spPr>
+                      </pic:pic>
+                    </a:graphicData>
+                  </a:graphic>
+                </wp:inline>
+              </w:drawing>
+            </w:r>
+            <w:r>
+              <w:rPr>
+                <w:rtl w:val="0"/>
+              </w:rPr>
+            </w:r>
+          </w:p>
+        </w:tc>
+        <w:tc>
+          <w:tcPr>
+            <w:shd w:fill="auto" w:val="clear"/>
+            <w:tcMar>
+              <w:top w:w="100.0" w:type="dxa"/>
+              <w:left w:w="100.0" w:type="dxa"/>
+              <w:bottom w:w="100.0" w:type="dxa"/>
+              <w:right w:w="100.0" w:type="dxa"/>
+            </w:tcMar>
+            <w:vAlign w:val="top"/>
+          </w:tcPr>
+          <w:p>
+            <w:pPr>
+              <w:widowControl w:val="0"/>
+              <w:spacing w:line="240" w:lineRule="auto"/>
+              <w:rPr>
+                <w:b w:val="1"/>
+              </w:rPr>
+            </w:pPr>
+            <w:r>
+              <w:rPr>
+                <w:b w:val="1"/>
+                <w:rtl w:val="0"/>
+              </w:rPr>
+              <w:t xml:space="preserve">Explorer-Forward_strip6.png</w:t>
+            </w:r>
+          </w:p>
+          <w:p>
+            <w:pPr>
+              <w:widowControl w:val="0"/>
+              <w:spacing w:line="240" w:lineRule="auto"/>
+              <w:rPr/>
+            </w:pPr>
+            <w:r>
+              <w:rPr>
+                <w:rtl w:val="0"/>
+              </w:rPr>
+              <w:t xml:space="preserve">Explorer facing forward - moving.</w:t>
+            </w:r>
+          </w:p>
+        </w:tc>
+      </w:tr>
+      <w:tr>
+        <w:trPr>
+          <w:cantSplit w:val="0"/>
+          <w:tblHeader w:val="0"/>
+        </w:trPr>
+        <w:tc>
+          <w:tcPr>
+            <w:shd w:fill="auto" w:val="clear"/>
+            <w:tcMar>
+              <w:top w:w="100.0" w:type="dxa"/>
+              <w:left w:w="100.0" w:type="dxa"/>
+              <w:bottom w:w="100.0" w:type="dxa"/>
+              <w:right w:w="100.0" w:type="dxa"/>
+            </w:tcMar>
+            <w:vAlign w:val="top"/>
+          </w:tcPr>
+          <w:p>
+            <w:pPr>
+              <w:keepNext w:val="0"/>
+              <w:keepLines w:val="0"/>
+              <w:pageBreakBefore w:val="0"/>
+              <w:widowControl w:val="0"/>
+              <w:pBdr>
+                <w:top w:space="0" w:sz="0" w:val="nil"/>
+                <w:left w:space="0" w:sz="0" w:val="nil"/>
+                <w:bottom w:space="0" w:sz="0" w:val="nil"/>
+                <w:right w:space="0" w:sz="0" w:val="nil"/>
+                <w:between w:space="0" w:sz="0" w:val="nil"/>
+              </w:pBdr>
+              <w:shd w:fill="auto" w:val="clear"/>
+              <w:spacing w:after="0" w:before="0" w:line="240" w:lineRule="auto"/>
+              <w:ind w:left="0" w:right="0" w:firstLine="0"/>
+              <w:jc w:val="center"/>
+              <w:rPr/>
+            </w:pPr>
+            <w:r>
+              <w:rPr/>
+              <w:drawing>
+                <wp:inline distB="114300" distT="114300" distL="114300" distR="114300">
+                  <wp:extent cx="1276350" cy="215900"/>
+                  <wp:effectExtent b="0" l="0" r="0" t="0"/>
+                  <wp:docPr id="19" name="image7.png"/>
+                  <a:graphic>
+                    <a:graphicData uri="http://schemas.openxmlformats.org/drawingml/2006/picture">
+                      <pic:pic>
+                        <pic:nvPicPr>
+                          <pic:cNvPr id="0" name="image7.png"/>
+                          <pic:cNvPicPr preferRelativeResize="0"/>
+                        </pic:nvPicPr>
+                        <pic:blipFill>
+                          <a:blip r:embed="rId16"/>
+                          <a:srcRect b="0" l="0" r="0" t="0"/>
+                          <a:stretch>
+                            <a:fillRect/>
+                          </a:stretch>
+                        </pic:blipFill>
+                        <pic:spPr>
+                          <a:xfrm>
+                            <a:off x="0" y="0"/>
+                            <a:ext cx="1276350" cy="215900"/>
+                          </a:xfrm>
+                          <a:prstGeom prst="rect"/>
+                          <a:ln/>
+                        </pic:spPr>
+                      </pic:pic>
+                    </a:graphicData>
+                  </a:graphic>
+                </wp:inline>
+              </w:drawing>
+            </w:r>
+            <w:r>
+              <w:rPr>
+                <w:rtl w:val="0"/>
+              </w:rPr>
+            </w:r>
+          </w:p>
+        </w:tc>
+        <w:tc>
+          <w:tcPr>
+            <w:shd w:fill="auto" w:val="clear"/>
+            <w:tcMar>
+              <w:top w:w="100.0" w:type="dxa"/>
+              <w:left w:w="100.0" w:type="dxa"/>
+              <w:bottom w:w="100.0" w:type="dxa"/>
+              <w:right w:w="100.0" w:type="dxa"/>
+            </w:tcMar>
+            <w:vAlign w:val="top"/>
+          </w:tcPr>
+          <w:p>
+            <w:pPr>
+              <w:widowControl w:val="0"/>
+              <w:spacing w:line="240" w:lineRule="auto"/>
+              <w:rPr/>
+            </w:pPr>
+            <w:r>
+              <w:rPr>
+                <w:b w:val="1"/>
+                <w:rtl w:val="0"/>
+              </w:rPr>
+              <w:t xml:space="preserve">Student-Forward_strip6.png</w:t>
+            </w:r>
+            <w:r>
+              <w:rPr>
+                <w:rtl w:val="0"/>
+              </w:rPr>
+            </w:r>
+          </w:p>
+          <w:p>
+            <w:pPr>
+              <w:widowControl w:val="0"/>
+              <w:spacing w:line="240" w:lineRule="auto"/>
+              <w:rPr/>
+            </w:pPr>
+            <w:r>
+              <w:rPr>
+                <w:rtl w:val="0"/>
+              </w:rPr>
+              <w:t xml:space="preserve">Student facing forward - moving.</w:t>
+            </w:r>
+          </w:p>
+        </w:tc>
+      </w:tr>
+      <w:tr>
+        <w:trPr>
+          <w:cantSplit w:val="0"/>
+          <w:tblHeader w:val="0"/>
+        </w:trPr>
+        <w:tc>
+          <w:tcPr>
+            <w:shd w:fill="auto" w:val="clear"/>
+            <w:tcMar>
+              <w:top w:w="100.0" w:type="dxa"/>
+              <w:left w:w="100.0" w:type="dxa"/>
+              <w:bottom w:w="100.0" w:type="dxa"/>
+              <w:right w:w="100.0" w:type="dxa"/>
+            </w:tcMar>
+            <w:vAlign w:val="top"/>
+          </w:tcPr>
+          <w:p>
+            <w:pPr>
+              <w:keepNext w:val="0"/>
+              <w:keepLines w:val="0"/>
+              <w:pageBreakBefore w:val="0"/>
+              <w:widowControl w:val="0"/>
+              <w:pBdr>
+                <w:top w:space="0" w:sz="0" w:val="nil"/>
+                <w:left w:space="0" w:sz="0" w:val="nil"/>
+                <w:bottom w:space="0" w:sz="0" w:val="nil"/>
+                <w:right w:space="0" w:sz="0" w:val="nil"/>
+                <w:between w:space="0" w:sz="0" w:val="nil"/>
+              </w:pBdr>
+              <w:shd w:fill="auto" w:val="clear"/>
+              <w:spacing w:after="0" w:before="0" w:line="240" w:lineRule="auto"/>
+              <w:ind w:left="0" w:right="0" w:firstLine="0"/>
+              <w:jc w:val="center"/>
+              <w:rPr/>
+            </w:pPr>
+            <w:r>
+              <w:rPr/>
+              <w:drawing>
+                <wp:inline distB="114300" distT="114300" distL="114300" distR="114300">
+                  <wp:extent cx="1276350" cy="215900"/>
+                  <wp:effectExtent b="0" l="0" r="0" t="0"/>
+                  <wp:docPr id="27" name="image36.png"/>
+                  <a:graphic>
+                    <a:graphicData uri="http://schemas.openxmlformats.org/drawingml/2006/picture">
+                      <pic:pic>
+                        <pic:nvPicPr>
+                          <pic:cNvPr id="0" name="image36.png"/>
+                          <pic:cNvPicPr preferRelativeResize="0"/>
+                        </pic:nvPicPr>
+                        <pic:blipFill>
+                          <a:blip r:embed="rId17"/>
+                          <a:srcRect b="0" l="0" r="0" t="0"/>
+                          <a:stretch>
+                            <a:fillRect/>
+                          </a:stretch>
+                        </pic:blipFill>
+                        <pic:spPr>
+                          <a:xfrm>
+                            <a:off x="0" y="0"/>
+                            <a:ext cx="1276350" cy="215900"/>
+                          </a:xfrm>
+                          <a:prstGeom prst="rect"/>
+                          <a:ln/>
+                        </pic:spPr>
+                      </pic:pic>
+                    </a:graphicData>
+                  </a:graphic>
+                </wp:inline>
+              </w:drawing>
+            </w:r>
+            <w:r>
+              <w:rPr>
+                <w:rtl w:val="0"/>
+              </w:rPr>
+            </w:r>
+          </w:p>
+        </w:tc>
+        <w:tc>
+          <w:tcPr>
+            <w:shd w:fill="auto" w:val="clear"/>
+            <w:tcMar>
+              <w:top w:w="100.0" w:type="dxa"/>
+              <w:left w:w="100.0" w:type="dxa"/>
+              <w:bottom w:w="100.0" w:type="dxa"/>
+              <w:right w:w="100.0" w:type="dxa"/>
+            </w:tcMar>
+            <w:vAlign w:val="top"/>
+          </w:tcPr>
+          <w:p>
+            <w:pPr>
+              <w:widowControl w:val="0"/>
+              <w:spacing w:line="240" w:lineRule="auto"/>
+              <w:rPr/>
+            </w:pPr>
+            <w:r>
+              <w:rPr>
+                <w:b w:val="1"/>
+                <w:rtl w:val="0"/>
+              </w:rPr>
+              <w:t xml:space="preserve">Vacationer-Forward_strip6.png</w:t>
+            </w:r>
+            <w:r>
+              <w:rPr>
+                <w:rtl w:val="0"/>
+              </w:rPr>
+            </w:r>
+          </w:p>
+          <w:p>
+            <w:pPr>
+              <w:widowControl w:val="0"/>
+              <w:spacing w:line="240" w:lineRule="auto"/>
+              <w:rPr/>
+            </w:pPr>
+            <w:r>
+              <w:rPr>
+                <w:rtl w:val="0"/>
+              </w:rPr>
+              <w:t xml:space="preserve">Vacationer facing forward - moving.</w:t>
+            </w:r>
+          </w:p>
+        </w:tc>
+      </w:tr>
+      <w:tr>
+        <w:trPr>
+          <w:cantSplit w:val="0"/>
+          <w:tblHeader w:val="0"/>
+        </w:trPr>
+        <w:tc>
+          <w:tcPr>
+            <w:shd w:fill="auto" w:val="clear"/>
+            <w:tcMar>
+              <w:top w:w="100.0" w:type="dxa"/>
+              <w:left w:w="100.0" w:type="dxa"/>
+              <w:bottom w:w="100.0" w:type="dxa"/>
+              <w:right w:w="100.0" w:type="dxa"/>
+            </w:tcMar>
+            <w:vAlign w:val="top"/>
+          </w:tcPr>
+          <w:p>
+            <w:pPr>
+              <w:keepNext w:val="0"/>
+              <w:keepLines w:val="0"/>
+              <w:pageBreakBefore w:val="0"/>
+              <w:widowControl w:val="0"/>
+              <w:pBdr>
+                <w:top w:space="0" w:sz="0" w:val="nil"/>
+                <w:left w:space="0" w:sz="0" w:val="nil"/>
+                <w:bottom w:space="0" w:sz="0" w:val="nil"/>
+                <w:right w:space="0" w:sz="0" w:val="nil"/>
+                <w:between w:space="0" w:sz="0" w:val="nil"/>
+              </w:pBdr>
+              <w:shd w:fill="auto" w:val="clear"/>
+              <w:spacing w:after="0" w:before="0" w:line="240" w:lineRule="auto"/>
+              <w:ind w:left="0" w:right="0" w:firstLine="0"/>
+              <w:jc w:val="center"/>
+              <w:rPr/>
+            </w:pPr>
+            <w:r>
+              <w:rPr/>
+              <w:drawing>
+                <wp:inline distB="114300" distT="114300" distL="114300" distR="114300">
+                  <wp:extent cx="1276350" cy="635000"/>
+                  <wp:effectExtent b="0" l="0" r="0" t="0"/>
+                  <wp:docPr id="42" name="image37.png"/>
+                  <a:graphic>
+                    <a:graphicData uri="http://schemas.openxmlformats.org/drawingml/2006/picture">
+                      <pic:pic>
+                        <pic:nvPicPr>
+                          <pic:cNvPr id="0" name="image37.png"/>
+                          <pic:cNvPicPr preferRelativeResize="0"/>
+                        </pic:nvPicPr>
+                        <pic:blipFill>
+                          <a:blip r:embed="rId18"/>
+                          <a:srcRect b="0" l="0" r="0" t="0"/>
+                          <a:stretch>
+                            <a:fillRect/>
+                          </a:stretch>
+                        </pic:blipFill>
+                        <pic:spPr>
+                          <a:xfrm>
+                            <a:off x="0" y="0"/>
+                            <a:ext cx="1276350" cy="635000"/>
+                          </a:xfrm>
+                          <a:prstGeom prst="rect"/>
+                          <a:ln/>
+                        </pic:spPr>
+                      </pic:pic>
+                    </a:graphicData>
+                  </a:graphic>
+                </wp:inline>
+              </w:drawing>
+            </w:r>
+            <w:r>
+              <w:rPr>
+                <w:rtl w:val="0"/>
+              </w:rPr>
+            </w:r>
+          </w:p>
+        </w:tc>
+        <w:tc>
+          <w:tcPr>
+            <w:shd w:fill="auto" w:val="clear"/>
+            <w:tcMar>
+              <w:top w:w="100.0" w:type="dxa"/>
+              <w:left w:w="100.0" w:type="dxa"/>
+              <w:bottom w:w="100.0" w:type="dxa"/>
+              <w:right w:w="100.0" w:type="dxa"/>
+            </w:tcMar>
+            <w:vAlign w:val="top"/>
+          </w:tcPr>
+          <w:p>
+            <w:pPr>
+              <w:widowControl w:val="0"/>
+              <w:spacing w:line="240" w:lineRule="auto"/>
+              <w:rPr/>
+            </w:pPr>
+            <w:r>
+              <w:rPr>
+                <w:b w:val="1"/>
+                <w:rtl w:val="0"/>
+              </w:rPr>
+              <w:t xml:space="preserve">Archeologist-Idle-Back_strip2.png</w:t>
+            </w:r>
+            <w:r>
+              <w:rPr>
+                <w:rtl w:val="0"/>
+              </w:rPr>
+            </w:r>
+          </w:p>
+          <w:p>
+            <w:pPr>
+              <w:widowControl w:val="0"/>
+              <w:spacing w:line="240" w:lineRule="auto"/>
+              <w:rPr/>
+            </w:pPr>
+            <w:r>
+              <w:rPr>
+                <w:rtl w:val="0"/>
+              </w:rPr>
+              <w:t xml:space="preserve">Archeologist facing backwards - idle.</w:t>
+            </w:r>
+          </w:p>
+        </w:tc>
+      </w:tr>
+      <w:tr>
+        <w:trPr>
+          <w:cantSplit w:val="0"/>
+          <w:tblHeader w:val="0"/>
+        </w:trPr>
+        <w:tc>
+          <w:tcPr>
+            <w:shd w:fill="auto" w:val="clear"/>
+            <w:tcMar>
+              <w:top w:w="100.0" w:type="dxa"/>
+              <w:left w:w="100.0" w:type="dxa"/>
+              <w:bottom w:w="100.0" w:type="dxa"/>
+              <w:right w:w="100.0" w:type="dxa"/>
+            </w:tcMar>
+            <w:vAlign w:val="top"/>
+          </w:tcPr>
+          <w:p>
+            <w:pPr>
+              <w:keepNext w:val="0"/>
+              <w:keepLines w:val="0"/>
+              <w:pageBreakBefore w:val="0"/>
+              <w:widowControl w:val="0"/>
+              <w:pBdr>
+                <w:top w:space="0" w:sz="0" w:val="nil"/>
+                <w:left w:space="0" w:sz="0" w:val="nil"/>
+                <w:bottom w:space="0" w:sz="0" w:val="nil"/>
+                <w:right w:space="0" w:sz="0" w:val="nil"/>
+                <w:between w:space="0" w:sz="0" w:val="nil"/>
+              </w:pBdr>
+              <w:shd w:fill="auto" w:val="clear"/>
+              <w:spacing w:after="0" w:before="0" w:line="240" w:lineRule="auto"/>
+              <w:ind w:left="0" w:right="0" w:firstLine="0"/>
+              <w:jc w:val="center"/>
+              <w:rPr/>
+            </w:pPr>
+            <w:r>
+              <w:rPr/>
+              <w:drawing>
+                <wp:inline distB="114300" distT="114300" distL="114300" distR="114300">
+                  <wp:extent cx="1276350" cy="635000"/>
+                  <wp:effectExtent b="0" l="0" r="0" t="0"/>
+                  <wp:docPr id="4" name="image10.png"/>
+                  <a:graphic>
+                    <a:graphicData uri="http://schemas.openxmlformats.org/drawingml/2006/picture">
+                      <pic:pic>
+                        <pic:nvPicPr>
+                          <pic:cNvPr id="0" name="image10.png"/>
+                          <pic:cNvPicPr preferRelativeResize="0"/>
+                        </pic:nvPicPr>
+                        <pic:blipFill>
+                          <a:blip r:embed="rId19"/>
+                          <a:srcRect b="0" l="0" r="0" t="0"/>
+                          <a:stretch>
+                            <a:fillRect/>
+                          </a:stretch>
+                        </pic:blipFill>
+                        <pic:spPr>
+                          <a:xfrm>
+                            <a:off x="0" y="0"/>
+                            <a:ext cx="1276350" cy="635000"/>
+                          </a:xfrm>
+                          <a:prstGeom prst="rect"/>
+                          <a:ln/>
+                        </pic:spPr>
+                      </pic:pic>
+                    </a:graphicData>
+                  </a:graphic>
+                </wp:inline>
+              </w:drawing>
+            </w:r>
+            <w:r>
+              <w:rPr>
+                <w:rtl w:val="0"/>
+              </w:rPr>
+            </w:r>
+          </w:p>
+        </w:tc>
+        <w:tc>
+          <w:tcPr>
+            <w:shd w:fill="auto" w:val="clear"/>
+            <w:tcMar>
+              <w:top w:w="100.0" w:type="dxa"/>
+              <w:left w:w="100.0" w:type="dxa"/>
+              <w:bottom w:w="100.0" w:type="dxa"/>
+              <w:right w:w="100.0" w:type="dxa"/>
+            </w:tcMar>
+            <w:vAlign w:val="top"/>
+          </w:tcPr>
+          <w:p>
+            <w:pPr>
+              <w:widowControl w:val="0"/>
+              <w:spacing w:line="240" w:lineRule="auto"/>
+              <w:rPr>
+                <w:b w:val="1"/>
+              </w:rPr>
+            </w:pPr>
+            <w:r>
+              <w:rPr>
+                <w:b w:val="1"/>
+                <w:rtl w:val="0"/>
+              </w:rPr>
+              <w:t xml:space="preserve">Explorer-Idle-Back_strip2.png</w:t>
+            </w:r>
+          </w:p>
+          <w:p>
+            <w:pPr>
+              <w:widowControl w:val="0"/>
+              <w:spacing w:line="240" w:lineRule="auto"/>
+              <w:rPr/>
+            </w:pPr>
+            <w:r>
+              <w:rPr>
+                <w:rtl w:val="0"/>
+              </w:rPr>
+              <w:t xml:space="preserve">Explorer facing backwards - idle.</w:t>
+            </w:r>
+          </w:p>
+        </w:tc>
+      </w:tr>
+      <w:tr>
+        <w:trPr>
+          <w:cantSplit w:val="0"/>
+          <w:tblHeader w:val="0"/>
+        </w:trPr>
+        <w:tc>
+          <w:tcPr>
+            <w:shd w:fill="auto" w:val="clear"/>
+            <w:tcMar>
+              <w:top w:w="100.0" w:type="dxa"/>
+              <w:left w:w="100.0" w:type="dxa"/>
+              <w:bottom w:w="100.0" w:type="dxa"/>
+              <w:right w:w="100.0" w:type="dxa"/>
+            </w:tcMar>
+            <w:vAlign w:val="top"/>
+          </w:tcPr>
+          <w:p>
+            <w:pPr>
+              <w:keepNext w:val="0"/>
+              <w:keepLines w:val="0"/>
+              <w:pageBreakBefore w:val="0"/>
+              <w:widowControl w:val="0"/>
+              <w:pBdr>
+                <w:top w:space="0" w:sz="0" w:val="nil"/>
+                <w:left w:space="0" w:sz="0" w:val="nil"/>
+                <w:bottom w:space="0" w:sz="0" w:val="nil"/>
+                <w:right w:space="0" w:sz="0" w:val="nil"/>
+                <w:between w:space="0" w:sz="0" w:val="nil"/>
+              </w:pBdr>
+              <w:shd w:fill="auto" w:val="clear"/>
+              <w:spacing w:after="0" w:before="0" w:line="240" w:lineRule="auto"/>
+              <w:ind w:left="0" w:right="0" w:firstLine="0"/>
+              <w:jc w:val="center"/>
+              <w:rPr/>
+            </w:pPr>
+            <w:r>
+              <w:rPr/>
+              <w:drawing>
+                <wp:inline distB="114300" distT="114300" distL="114300" distR="114300">
+                  <wp:extent cx="1276350" cy="635000"/>
+                  <wp:effectExtent b="0" l="0" r="0" t="0"/>
+                  <wp:docPr id="40" name="image28.png"/>
+                  <a:graphic>
+                    <a:graphicData uri="http://schemas.openxmlformats.org/drawingml/2006/picture">
+                      <pic:pic>
+                        <pic:nvPicPr>
+                          <pic:cNvPr id="0" name="image28.png"/>
+                          <pic:cNvPicPr preferRelativeResize="0"/>
+                        </pic:nvPicPr>
+                        <pic:blipFill>
+                          <a:blip r:embed="rId20"/>
+                          <a:srcRect b="0" l="0" r="0" t="0"/>
+                          <a:stretch>
+                            <a:fillRect/>
+                          </a:stretch>
+                        </pic:blipFill>
+                        <pic:spPr>
+                          <a:xfrm>
+                            <a:off x="0" y="0"/>
+                            <a:ext cx="1276350" cy="635000"/>
+                          </a:xfrm>
+                          <a:prstGeom prst="rect"/>
+                          <a:ln/>
+                        </pic:spPr>
+                      </pic:pic>
+                    </a:graphicData>
+                  </a:graphic>
+                </wp:inline>
+              </w:drawing>
+            </w:r>
+            <w:r>
+              <w:rPr>
+                <w:rtl w:val="0"/>
+              </w:rPr>
+            </w:r>
+          </w:p>
+        </w:tc>
+        <w:tc>
+          <w:tcPr>
+            <w:shd w:fill="auto" w:val="clear"/>
+            <w:tcMar>
+              <w:top w:w="100.0" w:type="dxa"/>
+              <w:left w:w="100.0" w:type="dxa"/>
+              <w:bottom w:w="100.0" w:type="dxa"/>
+              <w:right w:w="100.0" w:type="dxa"/>
+            </w:tcMar>
+            <w:vAlign w:val="top"/>
+          </w:tcPr>
+          <w:p>
+            <w:pPr>
+              <w:widowControl w:val="0"/>
+              <w:spacing w:line="240" w:lineRule="auto"/>
+              <w:rPr/>
+            </w:pPr>
+            <w:r>
+              <w:rPr>
+                <w:b w:val="1"/>
+                <w:rtl w:val="0"/>
+              </w:rPr>
+              <w:t xml:space="preserve">Student-Idle-Back_strip2.png</w:t>
+            </w:r>
+            <w:r>
+              <w:rPr>
+                <w:rtl w:val="0"/>
+              </w:rPr>
+            </w:r>
+          </w:p>
+          <w:p>
+            <w:pPr>
+              <w:widowControl w:val="0"/>
+              <w:spacing w:line="240" w:lineRule="auto"/>
+              <w:rPr/>
+            </w:pPr>
+            <w:r>
+              <w:rPr>
+                <w:rtl w:val="0"/>
+              </w:rPr>
+              <w:t xml:space="preserve">Student facing backwards - idle.</w:t>
+            </w:r>
+          </w:p>
+        </w:tc>
+      </w:tr>
+      <w:tr>
+        <w:trPr>
+          <w:cantSplit w:val="0"/>
+          <w:tblHeader w:val="0"/>
+        </w:trPr>
+        <w:tc>
+          <w:tcPr>
+            <w:shd w:fill="auto" w:val="clear"/>
+            <w:tcMar>
+              <w:top w:w="100.0" w:type="dxa"/>
+              <w:left w:w="100.0" w:type="dxa"/>
+              <w:bottom w:w="100.0" w:type="dxa"/>
+              <w:right w:w="100.0" w:type="dxa"/>
+            </w:tcMar>
+            <w:vAlign w:val="top"/>
+          </w:tcPr>
+          <w:p>
+            <w:pPr>
+              <w:keepNext w:val="0"/>
+              <w:keepLines w:val="0"/>
+              <w:pageBreakBefore w:val="0"/>
+              <w:widowControl w:val="0"/>
+              <w:pBdr>
+                <w:top w:space="0" w:sz="0" w:val="nil"/>
+                <w:left w:space="0" w:sz="0" w:val="nil"/>
+                <w:bottom w:space="0" w:sz="0" w:val="nil"/>
+                <w:right w:space="0" w:sz="0" w:val="nil"/>
+                <w:between w:space="0" w:sz="0" w:val="nil"/>
+              </w:pBdr>
+              <w:shd w:fill="auto" w:val="clear"/>
+              <w:spacing w:after="0" w:before="0" w:line="240" w:lineRule="auto"/>
+              <w:ind w:left="0" w:right="0" w:firstLine="0"/>
+              <w:jc w:val="center"/>
+              <w:rPr/>
+            </w:pPr>
+            <w:r>
+              <w:rPr/>
+              <w:drawing>
+                <wp:inline distB="114300" distT="114300" distL="114300" distR="114300">
+                  <wp:extent cx="1276350" cy="635000"/>
+                  <wp:effectExtent b="0" l="0" r="0" t="0"/>
+                  <wp:docPr id="18" name="image8.png"/>
                   <a:graphic>
                     <a:graphicData uri="http://schemas.openxmlformats.org/drawingml/2006/picture">
                       <pic:pic>
@@ -1583,7 +2553,1450 @@
                           <pic:cNvPicPr preferRelativeResize="0"/>
                         </pic:nvPicPr>
                         <pic:blipFill>
-                          <a:blip r:embed="rId13"/>
+                          <a:blip r:embed="rId21"/>
+                          <a:srcRect b="0" l="0" r="0" t="0"/>
+                          <a:stretch>
+                            <a:fillRect/>
+                          </a:stretch>
+                        </pic:blipFill>
+                        <pic:spPr>
+                          <a:xfrm>
+                            <a:off x="0" y="0"/>
+                            <a:ext cx="1276350" cy="635000"/>
+                          </a:xfrm>
+                          <a:prstGeom prst="rect"/>
+                          <a:ln/>
+                        </pic:spPr>
+                      </pic:pic>
+                    </a:graphicData>
+                  </a:graphic>
+                </wp:inline>
+              </w:drawing>
+            </w:r>
+            <w:r>
+              <w:rPr>
+                <w:rtl w:val="0"/>
+              </w:rPr>
+            </w:r>
+          </w:p>
+        </w:tc>
+        <w:tc>
+          <w:tcPr>
+            <w:shd w:fill="auto" w:val="clear"/>
+            <w:tcMar>
+              <w:top w:w="100.0" w:type="dxa"/>
+              <w:left w:w="100.0" w:type="dxa"/>
+              <w:bottom w:w="100.0" w:type="dxa"/>
+              <w:right w:w="100.0" w:type="dxa"/>
+            </w:tcMar>
+            <w:vAlign w:val="top"/>
+          </w:tcPr>
+          <w:p>
+            <w:pPr>
+              <w:widowControl w:val="0"/>
+              <w:spacing w:line="240" w:lineRule="auto"/>
+              <w:rPr/>
+            </w:pPr>
+            <w:r>
+              <w:rPr>
+                <w:b w:val="1"/>
+                <w:rtl w:val="0"/>
+              </w:rPr>
+              <w:t xml:space="preserve">Vacationer-Idle-Back_strip2.png</w:t>
+            </w:r>
+            <w:r>
+              <w:rPr>
+                <w:rtl w:val="0"/>
+              </w:rPr>
+            </w:r>
+          </w:p>
+          <w:p>
+            <w:pPr>
+              <w:widowControl w:val="0"/>
+              <w:spacing w:line="240" w:lineRule="auto"/>
+              <w:rPr/>
+            </w:pPr>
+            <w:r>
+              <w:rPr>
+                <w:rtl w:val="0"/>
+              </w:rPr>
+              <w:t xml:space="preserve">Vacationer facing backwards - idle.</w:t>
+            </w:r>
+          </w:p>
+        </w:tc>
+      </w:tr>
+      <w:tr>
+        <w:trPr>
+          <w:cantSplit w:val="0"/>
+          <w:tblHeader w:val="0"/>
+        </w:trPr>
+        <w:tc>
+          <w:tcPr>
+            <w:shd w:fill="auto" w:val="clear"/>
+            <w:tcMar>
+              <w:top w:w="100.0" w:type="dxa"/>
+              <w:left w:w="100.0" w:type="dxa"/>
+              <w:bottom w:w="100.0" w:type="dxa"/>
+              <w:right w:w="100.0" w:type="dxa"/>
+            </w:tcMar>
+            <w:vAlign w:val="top"/>
+          </w:tcPr>
+          <w:p>
+            <w:pPr>
+              <w:keepNext w:val="0"/>
+              <w:keepLines w:val="0"/>
+              <w:pageBreakBefore w:val="0"/>
+              <w:widowControl w:val="0"/>
+              <w:pBdr>
+                <w:top w:space="0" w:sz="0" w:val="nil"/>
+                <w:left w:space="0" w:sz="0" w:val="nil"/>
+                <w:bottom w:space="0" w:sz="0" w:val="nil"/>
+                <w:right w:space="0" w:sz="0" w:val="nil"/>
+                <w:between w:space="0" w:sz="0" w:val="nil"/>
+              </w:pBdr>
+              <w:shd w:fill="auto" w:val="clear"/>
+              <w:spacing w:after="0" w:before="0" w:line="240" w:lineRule="auto"/>
+              <w:ind w:left="0" w:right="0" w:firstLine="0"/>
+              <w:jc w:val="center"/>
+              <w:rPr/>
+            </w:pPr>
+            <w:r>
+              <w:rPr/>
+              <w:drawing>
+                <wp:inline distB="114300" distT="114300" distL="114300" distR="114300">
+                  <wp:extent cx="1276350" cy="635000"/>
+                  <wp:effectExtent b="0" l="0" r="0" t="0"/>
+                  <wp:docPr id="30" name="image18.png"/>
+                  <a:graphic>
+                    <a:graphicData uri="http://schemas.openxmlformats.org/drawingml/2006/picture">
+                      <pic:pic>
+                        <pic:nvPicPr>
+                          <pic:cNvPr id="0" name="image18.png"/>
+                          <pic:cNvPicPr preferRelativeResize="0"/>
+                        </pic:nvPicPr>
+                        <pic:blipFill>
+                          <a:blip r:embed="rId22"/>
+                          <a:srcRect b="0" l="0" r="0" t="0"/>
+                          <a:stretch>
+                            <a:fillRect/>
+                          </a:stretch>
+                        </pic:blipFill>
+                        <pic:spPr>
+                          <a:xfrm>
+                            <a:off x="0" y="0"/>
+                            <a:ext cx="1276350" cy="635000"/>
+                          </a:xfrm>
+                          <a:prstGeom prst="rect"/>
+                          <a:ln/>
+                        </pic:spPr>
+                      </pic:pic>
+                    </a:graphicData>
+                  </a:graphic>
+                </wp:inline>
+              </w:drawing>
+            </w:r>
+            <w:r>
+              <w:rPr>
+                <w:rtl w:val="0"/>
+              </w:rPr>
+            </w:r>
+          </w:p>
+        </w:tc>
+        <w:tc>
+          <w:tcPr>
+            <w:shd w:fill="auto" w:val="clear"/>
+            <w:tcMar>
+              <w:top w:w="100.0" w:type="dxa"/>
+              <w:left w:w="100.0" w:type="dxa"/>
+              <w:bottom w:w="100.0" w:type="dxa"/>
+              <w:right w:w="100.0" w:type="dxa"/>
+            </w:tcMar>
+            <w:vAlign w:val="top"/>
+          </w:tcPr>
+          <w:p>
+            <w:pPr>
+              <w:widowControl w:val="0"/>
+              <w:spacing w:line="240" w:lineRule="auto"/>
+              <w:rPr/>
+            </w:pPr>
+            <w:r>
+              <w:rPr>
+                <w:b w:val="1"/>
+                <w:rtl w:val="0"/>
+              </w:rPr>
+              <w:t xml:space="preserve">Archeologist-Backwards_strip2.png</w:t>
+            </w:r>
+            <w:r>
+              <w:rPr>
+                <w:rtl w:val="0"/>
+              </w:rPr>
+            </w:r>
+          </w:p>
+          <w:p>
+            <w:pPr>
+              <w:widowControl w:val="0"/>
+              <w:spacing w:line="240" w:lineRule="auto"/>
+              <w:rPr/>
+            </w:pPr>
+            <w:r>
+              <w:rPr>
+                <w:rtl w:val="0"/>
+              </w:rPr>
+              <w:t xml:space="preserve">Vacationer facing backwards - moving.</w:t>
+            </w:r>
+          </w:p>
+        </w:tc>
+      </w:tr>
+      <w:tr>
+        <w:trPr>
+          <w:cantSplit w:val="0"/>
+          <w:tblHeader w:val="0"/>
+        </w:trPr>
+        <w:tc>
+          <w:tcPr>
+            <w:shd w:fill="auto" w:val="clear"/>
+            <w:tcMar>
+              <w:top w:w="100.0" w:type="dxa"/>
+              <w:left w:w="100.0" w:type="dxa"/>
+              <w:bottom w:w="100.0" w:type="dxa"/>
+              <w:right w:w="100.0" w:type="dxa"/>
+            </w:tcMar>
+            <w:vAlign w:val="top"/>
+          </w:tcPr>
+          <w:p>
+            <w:pPr>
+              <w:keepNext w:val="0"/>
+              <w:keepLines w:val="0"/>
+              <w:pageBreakBefore w:val="0"/>
+              <w:widowControl w:val="0"/>
+              <w:pBdr>
+                <w:top w:space="0" w:sz="0" w:val="nil"/>
+                <w:left w:space="0" w:sz="0" w:val="nil"/>
+                <w:bottom w:space="0" w:sz="0" w:val="nil"/>
+                <w:right w:space="0" w:sz="0" w:val="nil"/>
+                <w:between w:space="0" w:sz="0" w:val="nil"/>
+              </w:pBdr>
+              <w:shd w:fill="auto" w:val="clear"/>
+              <w:spacing w:after="0" w:before="0" w:line="240" w:lineRule="auto"/>
+              <w:ind w:left="0" w:right="0" w:firstLine="0"/>
+              <w:jc w:val="center"/>
+              <w:rPr/>
+            </w:pPr>
+            <w:r>
+              <w:rPr/>
+              <w:drawing>
+                <wp:inline distB="114300" distT="114300" distL="114300" distR="114300">
+                  <wp:extent cx="1276350" cy="635000"/>
+                  <wp:effectExtent b="0" l="0" r="0" t="0"/>
+                  <wp:docPr id="29" name="image22.png"/>
+                  <a:graphic>
+                    <a:graphicData uri="http://schemas.openxmlformats.org/drawingml/2006/picture">
+                      <pic:pic>
+                        <pic:nvPicPr>
+                          <pic:cNvPr id="0" name="image22.png"/>
+                          <pic:cNvPicPr preferRelativeResize="0"/>
+                        </pic:nvPicPr>
+                        <pic:blipFill>
+                          <a:blip r:embed="rId23"/>
+                          <a:srcRect b="0" l="0" r="0" t="0"/>
+                          <a:stretch>
+                            <a:fillRect/>
+                          </a:stretch>
+                        </pic:blipFill>
+                        <pic:spPr>
+                          <a:xfrm>
+                            <a:off x="0" y="0"/>
+                            <a:ext cx="1276350" cy="635000"/>
+                          </a:xfrm>
+                          <a:prstGeom prst="rect"/>
+                          <a:ln/>
+                        </pic:spPr>
+                      </pic:pic>
+                    </a:graphicData>
+                  </a:graphic>
+                </wp:inline>
+              </w:drawing>
+            </w:r>
+            <w:r>
+              <w:rPr>
+                <w:rtl w:val="0"/>
+              </w:rPr>
+            </w:r>
+          </w:p>
+        </w:tc>
+        <w:tc>
+          <w:tcPr>
+            <w:shd w:fill="auto" w:val="clear"/>
+            <w:tcMar>
+              <w:top w:w="100.0" w:type="dxa"/>
+              <w:left w:w="100.0" w:type="dxa"/>
+              <w:bottom w:w="100.0" w:type="dxa"/>
+              <w:right w:w="100.0" w:type="dxa"/>
+            </w:tcMar>
+            <w:vAlign w:val="top"/>
+          </w:tcPr>
+          <w:p>
+            <w:pPr>
+              <w:widowControl w:val="0"/>
+              <w:spacing w:line="240" w:lineRule="auto"/>
+              <w:rPr/>
+            </w:pPr>
+            <w:r>
+              <w:rPr>
+                <w:b w:val="1"/>
+                <w:rtl w:val="0"/>
+              </w:rPr>
+              <w:t xml:space="preserve">Explorer-Backwards_strip2.png</w:t>
+            </w:r>
+            <w:r>
+              <w:rPr>
+                <w:rtl w:val="0"/>
+              </w:rPr>
+            </w:r>
+          </w:p>
+          <w:p>
+            <w:pPr>
+              <w:widowControl w:val="0"/>
+              <w:spacing w:line="240" w:lineRule="auto"/>
+              <w:rPr/>
+            </w:pPr>
+            <w:r>
+              <w:rPr>
+                <w:rtl w:val="0"/>
+              </w:rPr>
+              <w:t xml:space="preserve">Explorer facing backwards - moving.</w:t>
+            </w:r>
+          </w:p>
+        </w:tc>
+      </w:tr>
+      <w:tr>
+        <w:trPr>
+          <w:cantSplit w:val="0"/>
+          <w:tblHeader w:val="0"/>
+        </w:trPr>
+        <w:tc>
+          <w:tcPr>
+            <w:shd w:fill="auto" w:val="clear"/>
+            <w:tcMar>
+              <w:top w:w="100.0" w:type="dxa"/>
+              <w:left w:w="100.0" w:type="dxa"/>
+              <w:bottom w:w="100.0" w:type="dxa"/>
+              <w:right w:w="100.0" w:type="dxa"/>
+            </w:tcMar>
+            <w:vAlign w:val="top"/>
+          </w:tcPr>
+          <w:p>
+            <w:pPr>
+              <w:keepNext w:val="0"/>
+              <w:keepLines w:val="0"/>
+              <w:pageBreakBefore w:val="0"/>
+              <w:widowControl w:val="0"/>
+              <w:pBdr>
+                <w:top w:space="0" w:sz="0" w:val="nil"/>
+                <w:left w:space="0" w:sz="0" w:val="nil"/>
+                <w:bottom w:space="0" w:sz="0" w:val="nil"/>
+                <w:right w:space="0" w:sz="0" w:val="nil"/>
+                <w:between w:space="0" w:sz="0" w:val="nil"/>
+              </w:pBdr>
+              <w:shd w:fill="auto" w:val="clear"/>
+              <w:spacing w:after="0" w:before="0" w:line="240" w:lineRule="auto"/>
+              <w:ind w:left="0" w:right="0" w:firstLine="0"/>
+              <w:jc w:val="center"/>
+              <w:rPr/>
+            </w:pPr>
+            <w:r>
+              <w:rPr/>
+              <w:drawing>
+                <wp:inline distB="114300" distT="114300" distL="114300" distR="114300">
+                  <wp:extent cx="1276350" cy="635000"/>
+                  <wp:effectExtent b="0" l="0" r="0" t="0"/>
+                  <wp:docPr id="6" name="image2.png"/>
+                  <a:graphic>
+                    <a:graphicData uri="http://schemas.openxmlformats.org/drawingml/2006/picture">
+                      <pic:pic>
+                        <pic:nvPicPr>
+                          <pic:cNvPr id="0" name="image2.png"/>
+                          <pic:cNvPicPr preferRelativeResize="0"/>
+                        </pic:nvPicPr>
+                        <pic:blipFill>
+                          <a:blip r:embed="rId24"/>
+                          <a:srcRect b="0" l="0" r="0" t="0"/>
+                          <a:stretch>
+                            <a:fillRect/>
+                          </a:stretch>
+                        </pic:blipFill>
+                        <pic:spPr>
+                          <a:xfrm>
+                            <a:off x="0" y="0"/>
+                            <a:ext cx="1276350" cy="635000"/>
+                          </a:xfrm>
+                          <a:prstGeom prst="rect"/>
+                          <a:ln/>
+                        </pic:spPr>
+                      </pic:pic>
+                    </a:graphicData>
+                  </a:graphic>
+                </wp:inline>
+              </w:drawing>
+            </w:r>
+            <w:r>
+              <w:rPr>
+                <w:rtl w:val="0"/>
+              </w:rPr>
+            </w:r>
+          </w:p>
+        </w:tc>
+        <w:tc>
+          <w:tcPr>
+            <w:shd w:fill="auto" w:val="clear"/>
+            <w:tcMar>
+              <w:top w:w="100.0" w:type="dxa"/>
+              <w:left w:w="100.0" w:type="dxa"/>
+              <w:bottom w:w="100.0" w:type="dxa"/>
+              <w:right w:w="100.0" w:type="dxa"/>
+            </w:tcMar>
+            <w:vAlign w:val="top"/>
+          </w:tcPr>
+          <w:p>
+            <w:pPr>
+              <w:widowControl w:val="0"/>
+              <w:spacing w:line="240" w:lineRule="auto"/>
+              <w:rPr>
+                <w:b w:val="1"/>
+              </w:rPr>
+            </w:pPr>
+            <w:r>
+              <w:rPr>
+                <w:b w:val="1"/>
+                <w:rtl w:val="0"/>
+              </w:rPr>
+              <w:t xml:space="preserve">Student-Backwards_strip2.png</w:t>
+            </w:r>
+          </w:p>
+          <w:p>
+            <w:pPr>
+              <w:widowControl w:val="0"/>
+              <w:spacing w:line="240" w:lineRule="auto"/>
+              <w:rPr/>
+            </w:pPr>
+            <w:r>
+              <w:rPr>
+                <w:rtl w:val="0"/>
+              </w:rPr>
+              <w:t xml:space="preserve">Student facing backwards - moving.</w:t>
+            </w:r>
+          </w:p>
+        </w:tc>
+      </w:tr>
+      <w:tr>
+        <w:trPr>
+          <w:cantSplit w:val="0"/>
+          <w:tblHeader w:val="0"/>
+        </w:trPr>
+        <w:tc>
+          <w:tcPr>
+            <w:shd w:fill="auto" w:val="clear"/>
+            <w:tcMar>
+              <w:top w:w="100.0" w:type="dxa"/>
+              <w:left w:w="100.0" w:type="dxa"/>
+              <w:bottom w:w="100.0" w:type="dxa"/>
+              <w:right w:w="100.0" w:type="dxa"/>
+            </w:tcMar>
+            <w:vAlign w:val="top"/>
+          </w:tcPr>
+          <w:p>
+            <w:pPr>
+              <w:keepNext w:val="0"/>
+              <w:keepLines w:val="0"/>
+              <w:pageBreakBefore w:val="0"/>
+              <w:widowControl w:val="0"/>
+              <w:pBdr>
+                <w:top w:space="0" w:sz="0" w:val="nil"/>
+                <w:left w:space="0" w:sz="0" w:val="nil"/>
+                <w:bottom w:space="0" w:sz="0" w:val="nil"/>
+                <w:right w:space="0" w:sz="0" w:val="nil"/>
+                <w:between w:space="0" w:sz="0" w:val="nil"/>
+              </w:pBdr>
+              <w:shd w:fill="auto" w:val="clear"/>
+              <w:spacing w:after="0" w:before="0" w:line="240" w:lineRule="auto"/>
+              <w:ind w:left="0" w:right="0" w:firstLine="0"/>
+              <w:jc w:val="center"/>
+              <w:rPr/>
+            </w:pPr>
+            <w:r>
+              <w:rPr/>
+              <w:drawing>
+                <wp:inline distB="114300" distT="114300" distL="114300" distR="114300">
+                  <wp:extent cx="1276350" cy="635000"/>
+                  <wp:effectExtent b="0" l="0" r="0" t="0"/>
+                  <wp:docPr id="38" name="image30.png"/>
+                  <a:graphic>
+                    <a:graphicData uri="http://schemas.openxmlformats.org/drawingml/2006/picture">
+                      <pic:pic>
+                        <pic:nvPicPr>
+                          <pic:cNvPr id="0" name="image30.png"/>
+                          <pic:cNvPicPr preferRelativeResize="0"/>
+                        </pic:nvPicPr>
+                        <pic:blipFill>
+                          <a:blip r:embed="rId25"/>
+                          <a:srcRect b="0" l="0" r="0" t="0"/>
+                          <a:stretch>
+                            <a:fillRect/>
+                          </a:stretch>
+                        </pic:blipFill>
+                        <pic:spPr>
+                          <a:xfrm>
+                            <a:off x="0" y="0"/>
+                            <a:ext cx="1276350" cy="635000"/>
+                          </a:xfrm>
+                          <a:prstGeom prst="rect"/>
+                          <a:ln/>
+                        </pic:spPr>
+                      </pic:pic>
+                    </a:graphicData>
+                  </a:graphic>
+                </wp:inline>
+              </w:drawing>
+            </w:r>
+            <w:r>
+              <w:rPr>
+                <w:rtl w:val="0"/>
+              </w:rPr>
+            </w:r>
+          </w:p>
+        </w:tc>
+        <w:tc>
+          <w:tcPr>
+            <w:shd w:fill="auto" w:val="clear"/>
+            <w:tcMar>
+              <w:top w:w="100.0" w:type="dxa"/>
+              <w:left w:w="100.0" w:type="dxa"/>
+              <w:bottom w:w="100.0" w:type="dxa"/>
+              <w:right w:w="100.0" w:type="dxa"/>
+            </w:tcMar>
+            <w:vAlign w:val="top"/>
+          </w:tcPr>
+          <w:p>
+            <w:pPr>
+              <w:widowControl w:val="0"/>
+              <w:spacing w:line="240" w:lineRule="auto"/>
+              <w:rPr/>
+            </w:pPr>
+            <w:r>
+              <w:rPr>
+                <w:b w:val="1"/>
+                <w:rtl w:val="0"/>
+              </w:rPr>
+              <w:t xml:space="preserve">Vacationer-Backwards_strip2.png</w:t>
+            </w:r>
+            <w:r>
+              <w:rPr>
+                <w:rtl w:val="0"/>
+              </w:rPr>
+            </w:r>
+          </w:p>
+          <w:p>
+            <w:pPr>
+              <w:widowControl w:val="0"/>
+              <w:spacing w:line="240" w:lineRule="auto"/>
+              <w:rPr/>
+            </w:pPr>
+            <w:r>
+              <w:rPr>
+                <w:rtl w:val="0"/>
+              </w:rPr>
+              <w:t xml:space="preserve">Vacationer facing backwards - moving.</w:t>
+            </w:r>
+          </w:p>
+        </w:tc>
+      </w:tr>
+      <w:tr>
+        <w:trPr>
+          <w:cantSplit w:val="0"/>
+          <w:tblHeader w:val="0"/>
+        </w:trPr>
+        <w:tc>
+          <w:tcPr>
+            <w:shd w:fill="auto" w:val="clear"/>
+            <w:tcMar>
+              <w:top w:w="100.0" w:type="dxa"/>
+              <w:left w:w="100.0" w:type="dxa"/>
+              <w:bottom w:w="100.0" w:type="dxa"/>
+              <w:right w:w="100.0" w:type="dxa"/>
+            </w:tcMar>
+            <w:vAlign w:val="top"/>
+          </w:tcPr>
+          <w:p>
+            <w:pPr>
+              <w:keepNext w:val="0"/>
+              <w:keepLines w:val="0"/>
+              <w:pageBreakBefore w:val="0"/>
+              <w:widowControl w:val="0"/>
+              <w:pBdr>
+                <w:top w:space="0" w:sz="0" w:val="nil"/>
+                <w:left w:space="0" w:sz="0" w:val="nil"/>
+                <w:bottom w:space="0" w:sz="0" w:val="nil"/>
+                <w:right w:space="0" w:sz="0" w:val="nil"/>
+                <w:between w:space="0" w:sz="0" w:val="nil"/>
+              </w:pBdr>
+              <w:shd w:fill="auto" w:val="clear"/>
+              <w:spacing w:after="0" w:before="0" w:line="240" w:lineRule="auto"/>
+              <w:ind w:left="0" w:right="0" w:firstLine="0"/>
+              <w:jc w:val="center"/>
+              <w:rPr/>
+            </w:pPr>
+            <w:r>
+              <w:rPr/>
+              <w:drawing>
+                <wp:inline distB="114300" distT="114300" distL="114300" distR="114300">
+                  <wp:extent cx="1276350" cy="215900"/>
+                  <wp:effectExtent b="0" l="0" r="0" t="0"/>
+                  <wp:docPr id="24" name="image25.png"/>
+                  <a:graphic>
+                    <a:graphicData uri="http://schemas.openxmlformats.org/drawingml/2006/picture">
+                      <pic:pic>
+                        <pic:nvPicPr>
+                          <pic:cNvPr id="0" name="image25.png"/>
+                          <pic:cNvPicPr preferRelativeResize="0"/>
+                        </pic:nvPicPr>
+                        <pic:blipFill>
+                          <a:blip r:embed="rId26"/>
+                          <a:srcRect b="0" l="0" r="0" t="0"/>
+                          <a:stretch>
+                            <a:fillRect/>
+                          </a:stretch>
+                        </pic:blipFill>
+                        <pic:spPr>
+                          <a:xfrm>
+                            <a:off x="0" y="0"/>
+                            <a:ext cx="1276350" cy="215900"/>
+                          </a:xfrm>
+                          <a:prstGeom prst="rect"/>
+                          <a:ln/>
+                        </pic:spPr>
+                      </pic:pic>
+                    </a:graphicData>
+                  </a:graphic>
+                </wp:inline>
+              </w:drawing>
+            </w:r>
+            <w:r>
+              <w:rPr>
+                <w:rtl w:val="0"/>
+              </w:rPr>
+            </w:r>
+          </w:p>
+        </w:tc>
+        <w:tc>
+          <w:tcPr>
+            <w:shd w:fill="auto" w:val="clear"/>
+            <w:tcMar>
+              <w:top w:w="100.0" w:type="dxa"/>
+              <w:left w:w="100.0" w:type="dxa"/>
+              <w:bottom w:w="100.0" w:type="dxa"/>
+              <w:right w:w="100.0" w:type="dxa"/>
+            </w:tcMar>
+            <w:vAlign w:val="top"/>
+          </w:tcPr>
+          <w:p>
+            <w:pPr>
+              <w:widowControl w:val="0"/>
+              <w:spacing w:line="240" w:lineRule="auto"/>
+              <w:rPr/>
+            </w:pPr>
+            <w:r>
+              <w:rPr>
+                <w:b w:val="1"/>
+                <w:rtl w:val="0"/>
+              </w:rPr>
+              <w:t xml:space="preserve">Archeologist-Idle-Side_strip6.png</w:t>
+            </w:r>
+            <w:r>
+              <w:rPr>
+                <w:rtl w:val="0"/>
+              </w:rPr>
+            </w:r>
+          </w:p>
+          <w:p>
+            <w:pPr>
+              <w:widowControl w:val="0"/>
+              <w:spacing w:line="240" w:lineRule="auto"/>
+              <w:rPr/>
+            </w:pPr>
+            <w:r>
+              <w:rPr>
+                <w:rtl w:val="0"/>
+              </w:rPr>
+              <w:t xml:space="preserve">Archeologist facing to the side - idle.</w:t>
+            </w:r>
+          </w:p>
+        </w:tc>
+      </w:tr>
+      <w:tr>
+        <w:trPr>
+          <w:cantSplit w:val="0"/>
+          <w:tblHeader w:val="0"/>
+        </w:trPr>
+        <w:tc>
+          <w:tcPr>
+            <w:shd w:fill="auto" w:val="clear"/>
+            <w:tcMar>
+              <w:top w:w="100.0" w:type="dxa"/>
+              <w:left w:w="100.0" w:type="dxa"/>
+              <w:bottom w:w="100.0" w:type="dxa"/>
+              <w:right w:w="100.0" w:type="dxa"/>
+            </w:tcMar>
+            <w:vAlign w:val="top"/>
+          </w:tcPr>
+          <w:p>
+            <w:pPr>
+              <w:keepNext w:val="0"/>
+              <w:keepLines w:val="0"/>
+              <w:pageBreakBefore w:val="0"/>
+              <w:widowControl w:val="0"/>
+              <w:pBdr>
+                <w:top w:space="0" w:sz="0" w:val="nil"/>
+                <w:left w:space="0" w:sz="0" w:val="nil"/>
+                <w:bottom w:space="0" w:sz="0" w:val="nil"/>
+                <w:right w:space="0" w:sz="0" w:val="nil"/>
+                <w:between w:space="0" w:sz="0" w:val="nil"/>
+              </w:pBdr>
+              <w:shd w:fill="auto" w:val="clear"/>
+              <w:spacing w:after="0" w:before="0" w:line="240" w:lineRule="auto"/>
+              <w:ind w:left="0" w:right="0" w:firstLine="0"/>
+              <w:jc w:val="center"/>
+              <w:rPr/>
+            </w:pPr>
+            <w:r>
+              <w:rPr/>
+              <w:drawing>
+                <wp:inline distB="114300" distT="114300" distL="114300" distR="114300">
+                  <wp:extent cx="1276350" cy="215900"/>
+                  <wp:effectExtent b="0" l="0" r="0" t="0"/>
+                  <wp:docPr id="8" name="image17.png"/>
+                  <a:graphic>
+                    <a:graphicData uri="http://schemas.openxmlformats.org/drawingml/2006/picture">
+                      <pic:pic>
+                        <pic:nvPicPr>
+                          <pic:cNvPr id="0" name="image17.png"/>
+                          <pic:cNvPicPr preferRelativeResize="0"/>
+                        </pic:nvPicPr>
+                        <pic:blipFill>
+                          <a:blip r:embed="rId27"/>
+                          <a:srcRect b="0" l="0" r="0" t="0"/>
+                          <a:stretch>
+                            <a:fillRect/>
+                          </a:stretch>
+                        </pic:blipFill>
+                        <pic:spPr>
+                          <a:xfrm>
+                            <a:off x="0" y="0"/>
+                            <a:ext cx="1276350" cy="215900"/>
+                          </a:xfrm>
+                          <a:prstGeom prst="rect"/>
+                          <a:ln/>
+                        </pic:spPr>
+                      </pic:pic>
+                    </a:graphicData>
+                  </a:graphic>
+                </wp:inline>
+              </w:drawing>
+            </w:r>
+            <w:r>
+              <w:rPr>
+                <w:rtl w:val="0"/>
+              </w:rPr>
+            </w:r>
+          </w:p>
+        </w:tc>
+        <w:tc>
+          <w:tcPr>
+            <w:shd w:fill="auto" w:val="clear"/>
+            <w:tcMar>
+              <w:top w:w="100.0" w:type="dxa"/>
+              <w:left w:w="100.0" w:type="dxa"/>
+              <w:bottom w:w="100.0" w:type="dxa"/>
+              <w:right w:w="100.0" w:type="dxa"/>
+            </w:tcMar>
+            <w:vAlign w:val="top"/>
+          </w:tcPr>
+          <w:p>
+            <w:pPr>
+              <w:widowControl w:val="0"/>
+              <w:spacing w:line="240" w:lineRule="auto"/>
+              <w:rPr>
+                <w:b w:val="1"/>
+              </w:rPr>
+            </w:pPr>
+            <w:r>
+              <w:rPr>
+                <w:b w:val="1"/>
+                <w:rtl w:val="0"/>
+              </w:rPr>
+              <w:t xml:space="preserve">Explorer-Idle-Side_strip6.png</w:t>
+            </w:r>
+          </w:p>
+          <w:p>
+            <w:pPr>
+              <w:widowControl w:val="0"/>
+              <w:spacing w:line="240" w:lineRule="auto"/>
+              <w:rPr/>
+            </w:pPr>
+            <w:r>
+              <w:rPr>
+                <w:rtl w:val="0"/>
+              </w:rPr>
+              <w:t xml:space="preserve">Explorer facing to the side - idle.</w:t>
+            </w:r>
+          </w:p>
+        </w:tc>
+      </w:tr>
+      <w:tr>
+        <w:trPr>
+          <w:cantSplit w:val="0"/>
+          <w:tblHeader w:val="0"/>
+        </w:trPr>
+        <w:tc>
+          <w:tcPr>
+            <w:shd w:fill="auto" w:val="clear"/>
+            <w:tcMar>
+              <w:top w:w="100.0" w:type="dxa"/>
+              <w:left w:w="100.0" w:type="dxa"/>
+              <w:bottom w:w="100.0" w:type="dxa"/>
+              <w:right w:w="100.0" w:type="dxa"/>
+            </w:tcMar>
+            <w:vAlign w:val="top"/>
+          </w:tcPr>
+          <w:p>
+            <w:pPr>
+              <w:keepNext w:val="0"/>
+              <w:keepLines w:val="0"/>
+              <w:pageBreakBefore w:val="0"/>
+              <w:widowControl w:val="0"/>
+              <w:pBdr>
+                <w:top w:space="0" w:sz="0" w:val="nil"/>
+                <w:left w:space="0" w:sz="0" w:val="nil"/>
+                <w:bottom w:space="0" w:sz="0" w:val="nil"/>
+                <w:right w:space="0" w:sz="0" w:val="nil"/>
+                <w:between w:space="0" w:sz="0" w:val="nil"/>
+              </w:pBdr>
+              <w:shd w:fill="auto" w:val="clear"/>
+              <w:spacing w:after="0" w:before="0" w:line="240" w:lineRule="auto"/>
+              <w:ind w:left="0" w:right="0" w:firstLine="0"/>
+              <w:jc w:val="center"/>
+              <w:rPr/>
+            </w:pPr>
+            <w:r>
+              <w:rPr/>
+              <w:drawing>
+                <wp:inline distB="114300" distT="114300" distL="114300" distR="114300">
+                  <wp:extent cx="1276350" cy="215900"/>
+                  <wp:effectExtent b="0" l="0" r="0" t="0"/>
+                  <wp:docPr id="37" name="image38.png"/>
+                  <a:graphic>
+                    <a:graphicData uri="http://schemas.openxmlformats.org/drawingml/2006/picture">
+                      <pic:pic>
+                        <pic:nvPicPr>
+                          <pic:cNvPr id="0" name="image38.png"/>
+                          <pic:cNvPicPr preferRelativeResize="0"/>
+                        </pic:nvPicPr>
+                        <pic:blipFill>
+                          <a:blip r:embed="rId28"/>
+                          <a:srcRect b="0" l="0" r="0" t="0"/>
+                          <a:stretch>
+                            <a:fillRect/>
+                          </a:stretch>
+                        </pic:blipFill>
+                        <pic:spPr>
+                          <a:xfrm>
+                            <a:off x="0" y="0"/>
+                            <a:ext cx="1276350" cy="215900"/>
+                          </a:xfrm>
+                          <a:prstGeom prst="rect"/>
+                          <a:ln/>
+                        </pic:spPr>
+                      </pic:pic>
+                    </a:graphicData>
+                  </a:graphic>
+                </wp:inline>
+              </w:drawing>
+            </w:r>
+            <w:r>
+              <w:rPr>
+                <w:rtl w:val="0"/>
+              </w:rPr>
+            </w:r>
+          </w:p>
+        </w:tc>
+        <w:tc>
+          <w:tcPr>
+            <w:shd w:fill="auto" w:val="clear"/>
+            <w:tcMar>
+              <w:top w:w="100.0" w:type="dxa"/>
+              <w:left w:w="100.0" w:type="dxa"/>
+              <w:bottom w:w="100.0" w:type="dxa"/>
+              <w:right w:w="100.0" w:type="dxa"/>
+            </w:tcMar>
+            <w:vAlign w:val="top"/>
+          </w:tcPr>
+          <w:p>
+            <w:pPr>
+              <w:widowControl w:val="0"/>
+              <w:spacing w:line="240" w:lineRule="auto"/>
+              <w:rPr/>
+            </w:pPr>
+            <w:r>
+              <w:rPr>
+                <w:b w:val="1"/>
+                <w:rtl w:val="0"/>
+              </w:rPr>
+              <w:t xml:space="preserve">Student-Idle-Side_strip6.png</w:t>
+            </w:r>
+            <w:r>
+              <w:rPr>
+                <w:rtl w:val="0"/>
+              </w:rPr>
+            </w:r>
+          </w:p>
+          <w:p>
+            <w:pPr>
+              <w:widowControl w:val="0"/>
+              <w:spacing w:line="240" w:lineRule="auto"/>
+              <w:rPr/>
+            </w:pPr>
+            <w:r>
+              <w:rPr>
+                <w:rtl w:val="0"/>
+              </w:rPr>
+              <w:t xml:space="preserve">Student facing to the side - idle.</w:t>
+            </w:r>
+          </w:p>
+        </w:tc>
+      </w:tr>
+      <w:tr>
+        <w:trPr>
+          <w:cantSplit w:val="0"/>
+          <w:tblHeader w:val="0"/>
+        </w:trPr>
+        <w:tc>
+          <w:tcPr>
+            <w:shd w:fill="auto" w:val="clear"/>
+            <w:tcMar>
+              <w:top w:w="100.0" w:type="dxa"/>
+              <w:left w:w="100.0" w:type="dxa"/>
+              <w:bottom w:w="100.0" w:type="dxa"/>
+              <w:right w:w="100.0" w:type="dxa"/>
+            </w:tcMar>
+            <w:vAlign w:val="top"/>
+          </w:tcPr>
+          <w:p>
+            <w:pPr>
+              <w:keepNext w:val="0"/>
+              <w:keepLines w:val="0"/>
+              <w:pageBreakBefore w:val="0"/>
+              <w:widowControl w:val="0"/>
+              <w:pBdr>
+                <w:top w:space="0" w:sz="0" w:val="nil"/>
+                <w:left w:space="0" w:sz="0" w:val="nil"/>
+                <w:bottom w:space="0" w:sz="0" w:val="nil"/>
+                <w:right w:space="0" w:sz="0" w:val="nil"/>
+                <w:between w:space="0" w:sz="0" w:val="nil"/>
+              </w:pBdr>
+              <w:shd w:fill="auto" w:val="clear"/>
+              <w:spacing w:after="0" w:before="0" w:line="240" w:lineRule="auto"/>
+              <w:ind w:left="0" w:right="0" w:firstLine="0"/>
+              <w:jc w:val="center"/>
+              <w:rPr/>
+            </w:pPr>
+            <w:r>
+              <w:rPr/>
+              <w:drawing>
+                <wp:inline distB="114300" distT="114300" distL="114300" distR="114300">
+                  <wp:extent cx="1276350" cy="215900"/>
+                  <wp:effectExtent b="0" l="0" r="0" t="0"/>
+                  <wp:docPr id="2" name="image4.png"/>
+                  <a:graphic>
+                    <a:graphicData uri="http://schemas.openxmlformats.org/drawingml/2006/picture">
+                      <pic:pic>
+                        <pic:nvPicPr>
+                          <pic:cNvPr id="0" name="image4.png"/>
+                          <pic:cNvPicPr preferRelativeResize="0"/>
+                        </pic:nvPicPr>
+                        <pic:blipFill>
+                          <a:blip r:embed="rId29"/>
+                          <a:srcRect b="0" l="0" r="0" t="0"/>
+                          <a:stretch>
+                            <a:fillRect/>
+                          </a:stretch>
+                        </pic:blipFill>
+                        <pic:spPr>
+                          <a:xfrm>
+                            <a:off x="0" y="0"/>
+                            <a:ext cx="1276350" cy="215900"/>
+                          </a:xfrm>
+                          <a:prstGeom prst="rect"/>
+                          <a:ln/>
+                        </pic:spPr>
+                      </pic:pic>
+                    </a:graphicData>
+                  </a:graphic>
+                </wp:inline>
+              </w:drawing>
+            </w:r>
+            <w:r>
+              <w:rPr>
+                <w:rtl w:val="0"/>
+              </w:rPr>
+            </w:r>
+          </w:p>
+        </w:tc>
+        <w:tc>
+          <w:tcPr>
+            <w:shd w:fill="auto" w:val="clear"/>
+            <w:tcMar>
+              <w:top w:w="100.0" w:type="dxa"/>
+              <w:left w:w="100.0" w:type="dxa"/>
+              <w:bottom w:w="100.0" w:type="dxa"/>
+              <w:right w:w="100.0" w:type="dxa"/>
+            </w:tcMar>
+            <w:vAlign w:val="top"/>
+          </w:tcPr>
+          <w:p>
+            <w:pPr>
+              <w:widowControl w:val="0"/>
+              <w:spacing w:line="240" w:lineRule="auto"/>
+              <w:rPr/>
+            </w:pPr>
+            <w:r>
+              <w:rPr>
+                <w:b w:val="1"/>
+                <w:rtl w:val="0"/>
+              </w:rPr>
+              <w:t xml:space="preserve">Vacationer-Idle-Side_strip6.png</w:t>
+            </w:r>
+            <w:r>
+              <w:rPr>
+                <w:rtl w:val="0"/>
+              </w:rPr>
+            </w:r>
+          </w:p>
+          <w:p>
+            <w:pPr>
+              <w:widowControl w:val="0"/>
+              <w:spacing w:line="240" w:lineRule="auto"/>
+              <w:rPr/>
+            </w:pPr>
+            <w:r>
+              <w:rPr>
+                <w:rtl w:val="0"/>
+              </w:rPr>
+              <w:t xml:space="preserve">Vacationer facing to the side - idle.</w:t>
+            </w:r>
+          </w:p>
+        </w:tc>
+      </w:tr>
+      <w:tr>
+        <w:trPr>
+          <w:cantSplit w:val="0"/>
+          <w:tblHeader w:val="0"/>
+        </w:trPr>
+        <w:tc>
+          <w:tcPr>
+            <w:shd w:fill="auto" w:val="clear"/>
+            <w:tcMar>
+              <w:top w:w="100.0" w:type="dxa"/>
+              <w:left w:w="100.0" w:type="dxa"/>
+              <w:bottom w:w="100.0" w:type="dxa"/>
+              <w:right w:w="100.0" w:type="dxa"/>
+            </w:tcMar>
+            <w:vAlign w:val="top"/>
+          </w:tcPr>
+          <w:p>
+            <w:pPr>
+              <w:widowControl w:val="0"/>
+              <w:spacing w:line="240" w:lineRule="auto"/>
+              <w:jc w:val="center"/>
+              <w:rPr/>
+            </w:pPr>
+            <w:r>
+              <w:rPr/>
+              <w:drawing>
+                <wp:inline distB="114300" distT="114300" distL="114300" distR="114300">
+                  <wp:extent cx="1276350" cy="215900"/>
+                  <wp:effectExtent b="0" l="0" r="0" t="0"/>
+                  <wp:docPr id="25" name="image23.png"/>
+                  <a:graphic>
+                    <a:graphicData uri="http://schemas.openxmlformats.org/drawingml/2006/picture">
+                      <pic:pic>
+                        <pic:nvPicPr>
+                          <pic:cNvPr id="0" name="image23.png"/>
+                          <pic:cNvPicPr preferRelativeResize="0"/>
+                        </pic:nvPicPr>
+                        <pic:blipFill>
+                          <a:blip r:embed="rId30"/>
+                          <a:srcRect b="0" l="0" r="0" t="0"/>
+                          <a:stretch>
+                            <a:fillRect/>
+                          </a:stretch>
+                        </pic:blipFill>
+                        <pic:spPr>
+                          <a:xfrm>
+                            <a:off x="0" y="0"/>
+                            <a:ext cx="1276350" cy="215900"/>
+                          </a:xfrm>
+                          <a:prstGeom prst="rect"/>
+                          <a:ln/>
+                        </pic:spPr>
+                      </pic:pic>
+                    </a:graphicData>
+                  </a:graphic>
+                </wp:inline>
+              </w:drawing>
+            </w:r>
+            <w:r>
+              <w:rPr>
+                <w:rtl w:val="0"/>
+              </w:rPr>
+            </w:r>
+          </w:p>
+        </w:tc>
+        <w:tc>
+          <w:tcPr>
+            <w:shd w:fill="auto" w:val="clear"/>
+            <w:tcMar>
+              <w:top w:w="100.0" w:type="dxa"/>
+              <w:left w:w="100.0" w:type="dxa"/>
+              <w:bottom w:w="100.0" w:type="dxa"/>
+              <w:right w:w="100.0" w:type="dxa"/>
+            </w:tcMar>
+            <w:vAlign w:val="top"/>
+          </w:tcPr>
+          <w:p>
+            <w:pPr>
+              <w:widowControl w:val="0"/>
+              <w:spacing w:line="240" w:lineRule="auto"/>
+              <w:rPr/>
+            </w:pPr>
+            <w:r>
+              <w:rPr>
+                <w:b w:val="1"/>
+                <w:rtl w:val="0"/>
+              </w:rPr>
+              <w:t xml:space="preserve">Archeologist-Run_strip6.png</w:t>
+            </w:r>
+            <w:r>
+              <w:rPr>
+                <w:rtl w:val="0"/>
+              </w:rPr>
+            </w:r>
+          </w:p>
+          <w:p>
+            <w:pPr>
+              <w:widowControl w:val="0"/>
+              <w:spacing w:line="240" w:lineRule="auto"/>
+              <w:rPr/>
+            </w:pPr>
+            <w:r>
+              <w:rPr>
+                <w:rtl w:val="0"/>
+              </w:rPr>
+              <w:t xml:space="preserve">Archeologist moving sideways.</w:t>
+            </w:r>
+          </w:p>
+        </w:tc>
+      </w:tr>
+      <w:tr>
+        <w:trPr>
+          <w:cantSplit w:val="0"/>
+          <w:tblHeader w:val="0"/>
+        </w:trPr>
+        <w:tc>
+          <w:tcPr>
+            <w:shd w:fill="auto" w:val="clear"/>
+            <w:tcMar>
+              <w:top w:w="100.0" w:type="dxa"/>
+              <w:left w:w="100.0" w:type="dxa"/>
+              <w:bottom w:w="100.0" w:type="dxa"/>
+              <w:right w:w="100.0" w:type="dxa"/>
+            </w:tcMar>
+            <w:vAlign w:val="top"/>
+          </w:tcPr>
+          <w:p>
+            <w:pPr>
+              <w:keepNext w:val="0"/>
+              <w:keepLines w:val="0"/>
+              <w:pageBreakBefore w:val="0"/>
+              <w:widowControl w:val="0"/>
+              <w:pBdr>
+                <w:top w:space="0" w:sz="0" w:val="nil"/>
+                <w:left w:space="0" w:sz="0" w:val="nil"/>
+                <w:bottom w:space="0" w:sz="0" w:val="nil"/>
+                <w:right w:space="0" w:sz="0" w:val="nil"/>
+                <w:between w:space="0" w:sz="0" w:val="nil"/>
+              </w:pBdr>
+              <w:shd w:fill="auto" w:val="clear"/>
+              <w:spacing w:after="0" w:before="0" w:line="240" w:lineRule="auto"/>
+              <w:ind w:left="0" w:right="0" w:firstLine="0"/>
+              <w:jc w:val="center"/>
+              <w:rPr/>
+            </w:pPr>
+            <w:r>
+              <w:rPr/>
+              <w:drawing>
+                <wp:inline distB="114300" distT="114300" distL="114300" distR="114300">
+                  <wp:extent cx="1276350" cy="215900"/>
+                  <wp:effectExtent b="0" l="0" r="0" t="0"/>
+                  <wp:docPr id="10" name="image19.png"/>
+                  <a:graphic>
+                    <a:graphicData uri="http://schemas.openxmlformats.org/drawingml/2006/picture">
+                      <pic:pic>
+                        <pic:nvPicPr>
+                          <pic:cNvPr id="0" name="image19.png"/>
+                          <pic:cNvPicPr preferRelativeResize="0"/>
+                        </pic:nvPicPr>
+                        <pic:blipFill>
+                          <a:blip r:embed="rId31"/>
+                          <a:srcRect b="0" l="0" r="0" t="0"/>
+                          <a:stretch>
+                            <a:fillRect/>
+                          </a:stretch>
+                        </pic:blipFill>
+                        <pic:spPr>
+                          <a:xfrm>
+                            <a:off x="0" y="0"/>
+                            <a:ext cx="1276350" cy="215900"/>
+                          </a:xfrm>
+                          <a:prstGeom prst="rect"/>
+                          <a:ln/>
+                        </pic:spPr>
+                      </pic:pic>
+                    </a:graphicData>
+                  </a:graphic>
+                </wp:inline>
+              </w:drawing>
+            </w:r>
+            <w:r>
+              <w:rPr>
+                <w:rtl w:val="0"/>
+              </w:rPr>
+            </w:r>
+          </w:p>
+        </w:tc>
+        <w:tc>
+          <w:tcPr>
+            <w:shd w:fill="auto" w:val="clear"/>
+            <w:tcMar>
+              <w:top w:w="100.0" w:type="dxa"/>
+              <w:left w:w="100.0" w:type="dxa"/>
+              <w:bottom w:w="100.0" w:type="dxa"/>
+              <w:right w:w="100.0" w:type="dxa"/>
+            </w:tcMar>
+            <w:vAlign w:val="top"/>
+          </w:tcPr>
+          <w:p>
+            <w:pPr>
+              <w:widowControl w:val="0"/>
+              <w:spacing w:line="240" w:lineRule="auto"/>
+              <w:rPr/>
+            </w:pPr>
+            <w:r>
+              <w:rPr>
+                <w:b w:val="1"/>
+                <w:rtl w:val="0"/>
+              </w:rPr>
+              <w:t xml:space="preserve">Explorer-Run_strip6.png</w:t>
+            </w:r>
+            <w:r>
+              <w:rPr>
+                <w:rtl w:val="0"/>
+              </w:rPr>
+            </w:r>
+          </w:p>
+          <w:p>
+            <w:pPr>
+              <w:widowControl w:val="0"/>
+              <w:spacing w:line="240" w:lineRule="auto"/>
+              <w:rPr/>
+            </w:pPr>
+            <w:r>
+              <w:rPr>
+                <w:rtl w:val="0"/>
+              </w:rPr>
+              <w:t xml:space="preserve">Explorer moving sideways.</w:t>
+            </w:r>
+          </w:p>
+        </w:tc>
+      </w:tr>
+      <w:tr>
+        <w:trPr>
+          <w:cantSplit w:val="0"/>
+          <w:tblHeader w:val="0"/>
+        </w:trPr>
+        <w:tc>
+          <w:tcPr>
+            <w:shd w:fill="auto" w:val="clear"/>
+            <w:tcMar>
+              <w:top w:w="100.0" w:type="dxa"/>
+              <w:left w:w="100.0" w:type="dxa"/>
+              <w:bottom w:w="100.0" w:type="dxa"/>
+              <w:right w:w="100.0" w:type="dxa"/>
+            </w:tcMar>
+            <w:vAlign w:val="top"/>
+          </w:tcPr>
+          <w:p>
+            <w:pPr>
+              <w:keepNext w:val="0"/>
+              <w:keepLines w:val="0"/>
+              <w:pageBreakBefore w:val="0"/>
+              <w:widowControl w:val="0"/>
+              <w:pBdr>
+                <w:top w:space="0" w:sz="0" w:val="nil"/>
+                <w:left w:space="0" w:sz="0" w:val="nil"/>
+                <w:bottom w:space="0" w:sz="0" w:val="nil"/>
+                <w:right w:space="0" w:sz="0" w:val="nil"/>
+                <w:between w:space="0" w:sz="0" w:val="nil"/>
+              </w:pBdr>
+              <w:shd w:fill="auto" w:val="clear"/>
+              <w:spacing w:after="0" w:before="0" w:line="240" w:lineRule="auto"/>
+              <w:ind w:left="0" w:right="0" w:firstLine="0"/>
+              <w:jc w:val="center"/>
+              <w:rPr/>
+            </w:pPr>
+            <w:r>
+              <w:rPr/>
+              <w:drawing>
+                <wp:inline distB="114300" distT="114300" distL="114300" distR="114300">
+                  <wp:extent cx="1276350" cy="215900"/>
+                  <wp:effectExtent b="0" l="0" r="0" t="0"/>
+                  <wp:docPr id="7" name="image12.png"/>
+                  <a:graphic>
+                    <a:graphicData uri="http://schemas.openxmlformats.org/drawingml/2006/picture">
+                      <pic:pic>
+                        <pic:nvPicPr>
+                          <pic:cNvPr id="0" name="image12.png"/>
+                          <pic:cNvPicPr preferRelativeResize="0"/>
+                        </pic:nvPicPr>
+                        <pic:blipFill>
+                          <a:blip r:embed="rId32"/>
+                          <a:srcRect b="0" l="0" r="0" t="0"/>
+                          <a:stretch>
+                            <a:fillRect/>
+                          </a:stretch>
+                        </pic:blipFill>
+                        <pic:spPr>
+                          <a:xfrm>
+                            <a:off x="0" y="0"/>
+                            <a:ext cx="1276350" cy="215900"/>
+                          </a:xfrm>
+                          <a:prstGeom prst="rect"/>
+                          <a:ln/>
+                        </pic:spPr>
+                      </pic:pic>
+                    </a:graphicData>
+                  </a:graphic>
+                </wp:inline>
+              </w:drawing>
+            </w:r>
+            <w:r>
+              <w:rPr>
+                <w:rtl w:val="0"/>
+              </w:rPr>
+            </w:r>
+          </w:p>
+        </w:tc>
+        <w:tc>
+          <w:tcPr>
+            <w:shd w:fill="auto" w:val="clear"/>
+            <w:tcMar>
+              <w:top w:w="100.0" w:type="dxa"/>
+              <w:left w:w="100.0" w:type="dxa"/>
+              <w:bottom w:w="100.0" w:type="dxa"/>
+              <w:right w:w="100.0" w:type="dxa"/>
+            </w:tcMar>
+            <w:vAlign w:val="top"/>
+          </w:tcPr>
+          <w:p>
+            <w:pPr>
+              <w:widowControl w:val="0"/>
+              <w:spacing w:line="240" w:lineRule="auto"/>
+              <w:rPr>
+                <w:b w:val="1"/>
+              </w:rPr>
+            </w:pPr>
+            <w:r>
+              <w:rPr>
+                <w:b w:val="1"/>
+                <w:rtl w:val="0"/>
+              </w:rPr>
+              <w:t xml:space="preserve">Student-Run_strip6.png</w:t>
+            </w:r>
+          </w:p>
+          <w:p>
+            <w:pPr>
+              <w:widowControl w:val="0"/>
+              <w:spacing w:line="240" w:lineRule="auto"/>
+              <w:rPr/>
+            </w:pPr>
+            <w:r>
+              <w:rPr>
+                <w:rtl w:val="0"/>
+              </w:rPr>
+              <w:t xml:space="preserve">Student moving sideways.</w:t>
+            </w:r>
+          </w:p>
+        </w:tc>
+      </w:tr>
+      <w:tr>
+        <w:trPr>
+          <w:cantSplit w:val="0"/>
+          <w:tblHeader w:val="0"/>
+        </w:trPr>
+        <w:tc>
+          <w:tcPr>
+            <w:shd w:fill="auto" w:val="clear"/>
+            <w:tcMar>
+              <w:top w:w="100.0" w:type="dxa"/>
+              <w:left w:w="100.0" w:type="dxa"/>
+              <w:bottom w:w="100.0" w:type="dxa"/>
+              <w:right w:w="100.0" w:type="dxa"/>
+            </w:tcMar>
+            <w:vAlign w:val="top"/>
+          </w:tcPr>
+          <w:p>
+            <w:pPr>
+              <w:keepNext w:val="0"/>
+              <w:keepLines w:val="0"/>
+              <w:pageBreakBefore w:val="0"/>
+              <w:widowControl w:val="0"/>
+              <w:pBdr>
+                <w:top w:space="0" w:sz="0" w:val="nil"/>
+                <w:left w:space="0" w:sz="0" w:val="nil"/>
+                <w:bottom w:space="0" w:sz="0" w:val="nil"/>
+                <w:right w:space="0" w:sz="0" w:val="nil"/>
+                <w:between w:space="0" w:sz="0" w:val="nil"/>
+              </w:pBdr>
+              <w:shd w:fill="auto" w:val="clear"/>
+              <w:spacing w:after="0" w:before="0" w:line="240" w:lineRule="auto"/>
+              <w:ind w:left="0" w:right="0" w:firstLine="0"/>
+              <w:jc w:val="center"/>
+              <w:rPr/>
+            </w:pPr>
+            <w:r>
+              <w:rPr/>
+              <w:drawing>
+                <wp:inline distB="114300" distT="114300" distL="114300" distR="114300">
+                  <wp:extent cx="1276350" cy="215900"/>
+                  <wp:effectExtent b="0" l="0" r="0" t="0"/>
+                  <wp:docPr id="39" name="image39.png"/>
+                  <a:graphic>
+                    <a:graphicData uri="http://schemas.openxmlformats.org/drawingml/2006/picture">
+                      <pic:pic>
+                        <pic:nvPicPr>
+                          <pic:cNvPr id="0" name="image39.png"/>
+                          <pic:cNvPicPr preferRelativeResize="0"/>
+                        </pic:nvPicPr>
+                        <pic:blipFill>
+                          <a:blip r:embed="rId33"/>
                           <a:srcRect b="0" l="0" r="0" t="0"/>
                           <a:stretch>
                             <a:fillRect/>
@@ -1776,16 +4189,16 @@
                 <wp:inline distB="114300" distT="114300" distL="114300" distR="114300">
                   <wp:extent cx="2838450" cy="952500"/>
                   <wp:effectExtent b="0" l="0" r="0" t="0"/>
-                  <wp:docPr id="9" name="image11.png"/>
+                  <wp:docPr id="32" name="image32.png"/>
                   <a:graphic>
                     <a:graphicData uri="http://schemas.openxmlformats.org/drawingml/2006/picture">
                       <pic:pic>
                         <pic:nvPicPr>
-                          <pic:cNvPr id="0" name="image11.png"/>
+                          <pic:cNvPr id="0" name="image32.png"/>
                           <pic:cNvPicPr preferRelativeResize="0"/>
                         </pic:nvPicPr>
                         <pic:blipFill>
-                          <a:blip r:embed="rId14"/>
+                          <a:blip r:embed="rId34"/>
                           <a:srcRect b="0" l="0" r="0" t="0"/>
                           <a:stretch>
                             <a:fillRect/>
@@ -1898,16 +4311,16 @@
                 <wp:inline distB="114300" distT="114300" distL="114300" distR="114300">
                   <wp:extent cx="2838450" cy="1035433"/>
                   <wp:effectExtent b="0" l="0" r="0" t="0"/>
-                  <wp:docPr id="17" name="image15.png"/>
+                  <wp:docPr id="41" name="image41.png"/>
                   <a:graphic>
                     <a:graphicData uri="http://schemas.openxmlformats.org/drawingml/2006/picture">
                       <pic:pic>
                         <pic:nvPicPr>
-                          <pic:cNvPr id="0" name="image15.png"/>
+                          <pic:cNvPr id="0" name="image41.png"/>
                           <pic:cNvPicPr preferRelativeResize="0"/>
                         </pic:nvPicPr>
                         <pic:blipFill>
-                          <a:blip r:embed="rId15"/>
+                          <a:blip r:embed="rId35"/>
                           <a:srcRect b="14322" l="0" r="0" t="12554"/>
                           <a:stretch>
                             <a:fillRect/>
@@ -2007,16 +4420,16 @@
                 <wp:inline distB="114300" distT="114300" distL="114300" distR="114300">
                   <wp:extent cx="2838450" cy="1320154"/>
                   <wp:effectExtent b="0" l="0" r="0" t="0"/>
-                  <wp:docPr id="16" name="image5.png"/>
+                  <wp:docPr id="16" name="image14.png"/>
                   <a:graphic>
                     <a:graphicData uri="http://schemas.openxmlformats.org/drawingml/2006/picture">
                       <pic:pic>
                         <pic:nvPicPr>
-                          <pic:cNvPr id="0" name="image5.png"/>
+                          <pic:cNvPr id="0" name="image14.png"/>
                           <pic:cNvPicPr preferRelativeResize="0"/>
                         </pic:nvPicPr>
                         <pic:blipFill>
-                          <a:blip r:embed="rId16"/>
+                          <a:blip r:embed="rId36"/>
                           <a:srcRect b="7628" l="0" r="0" t="7115"/>
                           <a:stretch>
                             <a:fillRect/>
@@ -2166,16 +4579,16 @@
                 <wp:inline distB="114300" distT="114300" distL="114300" distR="114300">
                   <wp:extent cx="2838450" cy="317500"/>
                   <wp:effectExtent b="0" l="0" r="0" t="0"/>
-                  <wp:docPr id="5" name="image2.png"/>
+                  <wp:docPr id="23" name="image31.png"/>
                   <a:graphic>
                     <a:graphicData uri="http://schemas.openxmlformats.org/drawingml/2006/picture">
                       <pic:pic>
                         <pic:nvPicPr>
-                          <pic:cNvPr id="0" name="image2.png"/>
+                          <pic:cNvPr id="0" name="image31.png"/>
                           <pic:cNvPicPr preferRelativeResize="0"/>
                         </pic:nvPicPr>
                         <pic:blipFill>
-                          <a:blip r:embed="rId17"/>
+                          <a:blip r:embed="rId37"/>
                           <a:srcRect b="0" l="0" r="0" t="0"/>
                           <a:stretch>
                             <a:fillRect/>
@@ -2272,16 +4685,16 @@
                 <wp:inline distB="114300" distT="114300" distL="114300" distR="114300">
                   <wp:extent cx="2838450" cy="1562100"/>
                   <wp:effectExtent b="0" l="0" r="0" t="0"/>
-                  <wp:docPr id="13" name="image12.png"/>
+                  <wp:docPr id="36" name="image42.png"/>
                   <a:graphic>
                     <a:graphicData uri="http://schemas.openxmlformats.org/drawingml/2006/picture">
                       <pic:pic>
                         <pic:nvPicPr>
-                          <pic:cNvPr id="0" name="image12.png"/>
+                          <pic:cNvPr id="0" name="image42.png"/>
                           <pic:cNvPicPr preferRelativeResize="0"/>
                         </pic:nvPicPr>
                         <pic:blipFill>
-                          <a:blip r:embed="rId18"/>
+                          <a:blip r:embed="rId38"/>
                           <a:srcRect b="0" l="0" r="0" t="0"/>
                           <a:stretch>
                             <a:fillRect/>
@@ -2353,6 +4766,7 @@
       <w:tr>
         <w:trPr>
           <w:cantSplit w:val="0"/>
+          <w:trHeight w:val="447.978515625" w:hRule="atLeast"/>
           <w:tblHeader w:val="0"/>
         </w:trPr>
         <w:tc>
@@ -2373,33 +4787,586 @@
               <w:rPr/>
             </w:pPr>
             <w:r>
-              <w:rPr>
-                <w:rtl w:val="0"/>
-              </w:rPr>
-            </w:r>
-          </w:p>
-        </w:tc>
-        <w:tc>
-          <w:tcPr>
-            <w:shd w:fill="auto" w:val="clear"/>
-            <w:tcMar>
-              <w:top w:w="100.0" w:type="dxa"/>
-              <w:left w:w="100.0" w:type="dxa"/>
-              <w:bottom w:w="100.0" w:type="dxa"/>
-              <w:right w:w="100.0" w:type="dxa"/>
-            </w:tcMar>
-            <w:vAlign w:val="top"/>
-          </w:tcPr>
-          <w:p>
-            <w:pPr>
-              <w:widowControl w:val="0"/>
-              <w:spacing w:line="240" w:lineRule="auto"/>
-              <w:rPr/>
-            </w:pPr>
-            <w:r>
-              <w:rPr>
-                <w:rtl w:val="0"/>
-              </w:rPr>
+              <w:rPr/>
+              <w:drawing>
+                <wp:inline distB="114300" distT="114300" distL="114300" distR="114300">
+                  <wp:extent cx="914400" cy="914400"/>
+                  <wp:effectExtent b="0" l="0" r="0" t="0"/>
+                  <wp:docPr id="26" name="image13.png"/>
+                  <a:graphic>
+                    <a:graphicData uri="http://schemas.openxmlformats.org/drawingml/2006/picture">
+                      <pic:pic>
+                        <pic:nvPicPr>
+                          <pic:cNvPr id="0" name="image13.png"/>
+                          <pic:cNvPicPr preferRelativeResize="0"/>
+                        </pic:nvPicPr>
+                        <pic:blipFill>
+                          <a:blip r:embed="rId39"/>
+                          <a:srcRect b="0" l="0" r="0" t="0"/>
+                          <a:stretch>
+                            <a:fillRect/>
+                          </a:stretch>
+                        </pic:blipFill>
+                        <pic:spPr>
+                          <a:xfrm>
+                            <a:off x="0" y="0"/>
+                            <a:ext cx="914400" cy="914400"/>
+                          </a:xfrm>
+                          <a:prstGeom prst="rect"/>
+                          <a:ln/>
+                        </pic:spPr>
+                      </pic:pic>
+                    </a:graphicData>
+                  </a:graphic>
+                </wp:inline>
+              </w:drawing>
+            </w:r>
+            <w:r>
+              <w:rPr>
+                <w:rtl w:val="0"/>
+              </w:rPr>
+            </w:r>
+          </w:p>
+        </w:tc>
+        <w:tc>
+          <w:tcPr>
+            <w:shd w:fill="auto" w:val="clear"/>
+            <w:tcMar>
+              <w:top w:w="100.0" w:type="dxa"/>
+              <w:left w:w="100.0" w:type="dxa"/>
+              <w:bottom w:w="100.0" w:type="dxa"/>
+              <w:right w:w="100.0" w:type="dxa"/>
+            </w:tcMar>
+            <w:vAlign w:val="top"/>
+          </w:tcPr>
+          <w:p>
+            <w:pPr>
+              <w:widowControl w:val="0"/>
+              <w:spacing w:line="240" w:lineRule="auto"/>
+              <w:rPr>
+                <w:b w:val="1"/>
+              </w:rPr>
+            </w:pPr>
+            <w:r>
+              <w:rPr>
+                <w:b w:val="1"/>
+                <w:rtl w:val="0"/>
+              </w:rPr>
+              <w:t xml:space="preserve">Door-Incomplete.png</w:t>
+            </w:r>
+          </w:p>
+          <w:p>
+            <w:pPr>
+              <w:widowControl w:val="0"/>
+              <w:spacing w:line="240" w:lineRule="auto"/>
+              <w:rPr/>
+            </w:pPr>
+            <w:r>
+              <w:rPr>
+                <w:rtl w:val="0"/>
+              </w:rPr>
+              <w:t xml:space="preserve">The door that represents that you haven’t completed this puzzle.</w:t>
+            </w:r>
+          </w:p>
+          <w:p>
+            <w:pPr>
+              <w:widowControl w:val="0"/>
+              <w:spacing w:line="240" w:lineRule="auto"/>
+              <w:rPr/>
+            </w:pPr>
+            <w:r>
+              <w:rPr>
+                <w:rtl w:val="0"/>
+              </w:rPr>
+              <w:t xml:space="preserve">This texture is two brick textures (256 x 256) long and wide.</w:t>
+            </w:r>
+          </w:p>
+        </w:tc>
+      </w:tr>
+      <w:tr>
+        <w:trPr>
+          <w:cantSplit w:val="0"/>
+          <w:tblHeader w:val="0"/>
+        </w:trPr>
+        <w:tc>
+          <w:tcPr>
+            <w:shd w:fill="auto" w:val="clear"/>
+            <w:tcMar>
+              <w:top w:w="100.0" w:type="dxa"/>
+              <w:left w:w="100.0" w:type="dxa"/>
+              <w:bottom w:w="100.0" w:type="dxa"/>
+              <w:right w:w="100.0" w:type="dxa"/>
+            </w:tcMar>
+            <w:vAlign w:val="top"/>
+          </w:tcPr>
+          <w:p>
+            <w:pPr>
+              <w:widowControl w:val="0"/>
+              <w:spacing w:line="240" w:lineRule="auto"/>
+              <w:rPr/>
+            </w:pPr>
+            <w:r>
+              <w:rPr/>
+              <w:drawing>
+                <wp:inline distB="114300" distT="114300" distL="114300" distR="114300">
+                  <wp:extent cx="914400" cy="914400"/>
+                  <wp:effectExtent b="0" l="0" r="0" t="0"/>
+                  <wp:docPr id="17" name="image3.png"/>
+                  <a:graphic>
+                    <a:graphicData uri="http://schemas.openxmlformats.org/drawingml/2006/picture">
+                      <pic:pic>
+                        <pic:nvPicPr>
+                          <pic:cNvPr id="0" name="image3.png"/>
+                          <pic:cNvPicPr preferRelativeResize="0"/>
+                        </pic:nvPicPr>
+                        <pic:blipFill>
+                          <a:blip r:embed="rId40"/>
+                          <a:srcRect b="0" l="0" r="0" t="0"/>
+                          <a:stretch>
+                            <a:fillRect/>
+                          </a:stretch>
+                        </pic:blipFill>
+                        <pic:spPr>
+                          <a:xfrm>
+                            <a:off x="0" y="0"/>
+                            <a:ext cx="914400" cy="914400"/>
+                          </a:xfrm>
+                          <a:prstGeom prst="rect"/>
+                          <a:ln/>
+                        </pic:spPr>
+                      </pic:pic>
+                    </a:graphicData>
+                  </a:graphic>
+                </wp:inline>
+              </w:drawing>
+            </w:r>
+            <w:r>
+              <w:rPr>
+                <w:rtl w:val="0"/>
+              </w:rPr>
+            </w:r>
+          </w:p>
+        </w:tc>
+        <w:tc>
+          <w:tcPr>
+            <w:shd w:fill="auto" w:val="clear"/>
+            <w:tcMar>
+              <w:top w:w="100.0" w:type="dxa"/>
+              <w:left w:w="100.0" w:type="dxa"/>
+              <w:bottom w:w="100.0" w:type="dxa"/>
+              <w:right w:w="100.0" w:type="dxa"/>
+            </w:tcMar>
+            <w:vAlign w:val="top"/>
+          </w:tcPr>
+          <w:p>
+            <w:pPr>
+              <w:widowControl w:val="0"/>
+              <w:spacing w:line="240" w:lineRule="auto"/>
+              <w:rPr/>
+            </w:pPr>
+            <w:r>
+              <w:rPr>
+                <w:b w:val="1"/>
+                <w:rtl w:val="0"/>
+              </w:rPr>
+              <w:t xml:space="preserve">Door-Kakuro.png</w:t>
+            </w:r>
+            <w:r>
+              <w:rPr>
+                <w:rtl w:val="0"/>
+              </w:rPr>
+            </w:r>
+          </w:p>
+          <w:p>
+            <w:pPr>
+              <w:widowControl w:val="0"/>
+              <w:spacing w:line="240" w:lineRule="auto"/>
+              <w:rPr/>
+            </w:pPr>
+            <w:r>
+              <w:rPr>
+                <w:rtl w:val="0"/>
+              </w:rPr>
+              <w:t xml:space="preserve">The door that represents that the Kakuro puzzle is complete.</w:t>
+            </w:r>
+          </w:p>
+          <w:p>
+            <w:pPr>
+              <w:widowControl w:val="0"/>
+              <w:spacing w:line="240" w:lineRule="auto"/>
+              <w:rPr/>
+            </w:pPr>
+            <w:r>
+              <w:rPr>
+                <w:rtl w:val="0"/>
+              </w:rPr>
+              <w:t xml:space="preserve">This texture is two brick textures (256 x 256) long and wide.</w:t>
+            </w:r>
+          </w:p>
+        </w:tc>
+      </w:tr>
+      <w:tr>
+        <w:trPr>
+          <w:cantSplit w:val="0"/>
+          <w:tblHeader w:val="0"/>
+        </w:trPr>
+        <w:tc>
+          <w:tcPr>
+            <w:shd w:fill="auto" w:val="clear"/>
+            <w:tcMar>
+              <w:top w:w="100.0" w:type="dxa"/>
+              <w:left w:w="100.0" w:type="dxa"/>
+              <w:bottom w:w="100.0" w:type="dxa"/>
+              <w:right w:w="100.0" w:type="dxa"/>
+            </w:tcMar>
+            <w:vAlign w:val="top"/>
+          </w:tcPr>
+          <w:p>
+            <w:pPr>
+              <w:widowControl w:val="0"/>
+              <w:spacing w:line="240" w:lineRule="auto"/>
+              <w:rPr/>
+            </w:pPr>
+            <w:r>
+              <w:rPr/>
+              <w:drawing>
+                <wp:inline distB="114300" distT="114300" distL="114300" distR="114300">
+                  <wp:extent cx="914400" cy="914400"/>
+                  <wp:effectExtent b="0" l="0" r="0" t="0"/>
+                  <wp:docPr id="11" name="image11.png"/>
+                  <a:graphic>
+                    <a:graphicData uri="http://schemas.openxmlformats.org/drawingml/2006/picture">
+                      <pic:pic>
+                        <pic:nvPicPr>
+                          <pic:cNvPr id="0" name="image11.png"/>
+                          <pic:cNvPicPr preferRelativeResize="0"/>
+                        </pic:nvPicPr>
+                        <pic:blipFill>
+                          <a:blip r:embed="rId41"/>
+                          <a:srcRect b="0" l="0" r="0" t="0"/>
+                          <a:stretch>
+                            <a:fillRect/>
+                          </a:stretch>
+                        </pic:blipFill>
+                        <pic:spPr>
+                          <a:xfrm>
+                            <a:off x="0" y="0"/>
+                            <a:ext cx="914400" cy="914400"/>
+                          </a:xfrm>
+                          <a:prstGeom prst="rect"/>
+                          <a:ln/>
+                        </pic:spPr>
+                      </pic:pic>
+                    </a:graphicData>
+                  </a:graphic>
+                </wp:inline>
+              </w:drawing>
+            </w:r>
+            <w:r>
+              <w:rPr>
+                <w:rtl w:val="0"/>
+              </w:rPr>
+            </w:r>
+          </w:p>
+        </w:tc>
+        <w:tc>
+          <w:tcPr>
+            <w:shd w:fill="auto" w:val="clear"/>
+            <w:tcMar>
+              <w:top w:w="100.0" w:type="dxa"/>
+              <w:left w:w="100.0" w:type="dxa"/>
+              <w:bottom w:w="100.0" w:type="dxa"/>
+              <w:right w:w="100.0" w:type="dxa"/>
+            </w:tcMar>
+            <w:vAlign w:val="top"/>
+          </w:tcPr>
+          <w:p>
+            <w:pPr>
+              <w:widowControl w:val="0"/>
+              <w:spacing w:line="240" w:lineRule="auto"/>
+              <w:rPr/>
+            </w:pPr>
+            <w:r>
+              <w:rPr>
+                <w:b w:val="1"/>
+                <w:rtl w:val="0"/>
+              </w:rPr>
+              <w:t xml:space="preserve">Door-Maze.png</w:t>
+            </w:r>
+            <w:r>
+              <w:rPr>
+                <w:rtl w:val="0"/>
+              </w:rPr>
+            </w:r>
+          </w:p>
+          <w:p>
+            <w:pPr>
+              <w:widowControl w:val="0"/>
+              <w:spacing w:line="240" w:lineRule="auto"/>
+              <w:rPr/>
+            </w:pPr>
+            <w:r>
+              <w:rPr>
+                <w:rtl w:val="0"/>
+              </w:rPr>
+              <w:t xml:space="preserve">The door that represents that the Maze puzzle is complete.</w:t>
+            </w:r>
+          </w:p>
+          <w:p>
+            <w:pPr>
+              <w:widowControl w:val="0"/>
+              <w:spacing w:line="240" w:lineRule="auto"/>
+              <w:rPr/>
+            </w:pPr>
+            <w:r>
+              <w:rPr>
+                <w:rtl w:val="0"/>
+              </w:rPr>
+              <w:t xml:space="preserve">This texture is two brick textures (256 x 256) long and wide.</w:t>
+            </w:r>
+          </w:p>
+        </w:tc>
+      </w:tr>
+      <w:tr>
+        <w:trPr>
+          <w:cantSplit w:val="0"/>
+          <w:tblHeader w:val="0"/>
+        </w:trPr>
+        <w:tc>
+          <w:tcPr>
+            <w:shd w:fill="auto" w:val="clear"/>
+            <w:tcMar>
+              <w:top w:w="100.0" w:type="dxa"/>
+              <w:left w:w="100.0" w:type="dxa"/>
+              <w:bottom w:w="100.0" w:type="dxa"/>
+              <w:right w:w="100.0" w:type="dxa"/>
+            </w:tcMar>
+            <w:vAlign w:val="top"/>
+          </w:tcPr>
+          <w:p>
+            <w:pPr>
+              <w:widowControl w:val="0"/>
+              <w:spacing w:line="240" w:lineRule="auto"/>
+              <w:rPr/>
+            </w:pPr>
+            <w:r>
+              <w:rPr/>
+              <w:drawing>
+                <wp:inline distB="114300" distT="114300" distL="114300" distR="114300">
+                  <wp:extent cx="914400" cy="914400"/>
+                  <wp:effectExtent b="0" l="0" r="0" t="0"/>
+                  <wp:docPr id="33" name="image20.png"/>
+                  <a:graphic>
+                    <a:graphicData uri="http://schemas.openxmlformats.org/drawingml/2006/picture">
+                      <pic:pic>
+                        <pic:nvPicPr>
+                          <pic:cNvPr id="0" name="image20.png"/>
+                          <pic:cNvPicPr preferRelativeResize="0"/>
+                        </pic:nvPicPr>
+                        <pic:blipFill>
+                          <a:blip r:embed="rId42"/>
+                          <a:srcRect b="0" l="0" r="0" t="0"/>
+                          <a:stretch>
+                            <a:fillRect/>
+                          </a:stretch>
+                        </pic:blipFill>
+                        <pic:spPr>
+                          <a:xfrm>
+                            <a:off x="0" y="0"/>
+                            <a:ext cx="914400" cy="914400"/>
+                          </a:xfrm>
+                          <a:prstGeom prst="rect"/>
+                          <a:ln/>
+                        </pic:spPr>
+                      </pic:pic>
+                    </a:graphicData>
+                  </a:graphic>
+                </wp:inline>
+              </w:drawing>
+            </w:r>
+            <w:r>
+              <w:rPr>
+                <w:rtl w:val="0"/>
+              </w:rPr>
+            </w:r>
+          </w:p>
+        </w:tc>
+        <w:tc>
+          <w:tcPr>
+            <w:shd w:fill="auto" w:val="clear"/>
+            <w:tcMar>
+              <w:top w:w="100.0" w:type="dxa"/>
+              <w:left w:w="100.0" w:type="dxa"/>
+              <w:bottom w:w="100.0" w:type="dxa"/>
+              <w:right w:w="100.0" w:type="dxa"/>
+            </w:tcMar>
+            <w:vAlign w:val="top"/>
+          </w:tcPr>
+          <w:p>
+            <w:pPr>
+              <w:widowControl w:val="0"/>
+              <w:spacing w:line="240" w:lineRule="auto"/>
+              <w:rPr/>
+            </w:pPr>
+            <w:r>
+              <w:rPr>
+                <w:b w:val="1"/>
+                <w:rtl w:val="0"/>
+              </w:rPr>
+              <w:t xml:space="preserve">Door-Tiles.png</w:t>
+            </w:r>
+            <w:r>
+              <w:rPr>
+                <w:rtl w:val="0"/>
+              </w:rPr>
+            </w:r>
+          </w:p>
+          <w:p>
+            <w:pPr>
+              <w:widowControl w:val="0"/>
+              <w:spacing w:line="240" w:lineRule="auto"/>
+              <w:rPr/>
+            </w:pPr>
+            <w:r>
+              <w:rPr>
+                <w:rtl w:val="0"/>
+              </w:rPr>
+              <w:t xml:space="preserve">The door that represents that the Tile Sliding puzzle is complete.</w:t>
+            </w:r>
+          </w:p>
+          <w:p>
+            <w:pPr>
+              <w:widowControl w:val="0"/>
+              <w:spacing w:line="240" w:lineRule="auto"/>
+              <w:rPr/>
+            </w:pPr>
+            <w:r>
+              <w:rPr>
+                <w:rtl w:val="0"/>
+              </w:rPr>
+              <w:t xml:space="preserve">This texture is two brick textures (256 x 256) long and wide.</w:t>
+            </w:r>
+          </w:p>
+        </w:tc>
+      </w:tr>
+      <w:tr>
+        <w:trPr>
+          <w:cantSplit w:val="0"/>
+          <w:tblHeader w:val="0"/>
+        </w:trPr>
+        <w:tc>
+          <w:tcPr>
+            <w:shd w:fill="auto" w:val="clear"/>
+            <w:tcMar>
+              <w:top w:w="100.0" w:type="dxa"/>
+              <w:left w:w="100.0" w:type="dxa"/>
+              <w:bottom w:w="100.0" w:type="dxa"/>
+              <w:right w:w="100.0" w:type="dxa"/>
+            </w:tcMar>
+            <w:vAlign w:val="top"/>
+          </w:tcPr>
+          <w:p>
+            <w:pPr>
+              <w:widowControl w:val="0"/>
+              <w:spacing w:line="240" w:lineRule="auto"/>
+              <w:rPr/>
+            </w:pPr>
+            <w:r>
+              <w:rPr/>
+              <w:drawing>
+                <wp:inline distB="114300" distT="114300" distL="114300" distR="114300">
+                  <wp:extent cx="914400" cy="914400"/>
+                  <wp:effectExtent b="0" l="0" r="0" t="0"/>
+                  <wp:docPr id="34" name="image21.png"/>
+                  <a:graphic>
+                    <a:graphicData uri="http://schemas.openxmlformats.org/drawingml/2006/picture">
+                      <pic:pic>
+                        <pic:nvPicPr>
+                          <pic:cNvPr id="0" name="image21.png"/>
+                          <pic:cNvPicPr preferRelativeResize="0"/>
+                        </pic:nvPicPr>
+                        <pic:blipFill>
+                          <a:blip r:embed="rId43"/>
+                          <a:srcRect b="0" l="0" r="0" t="0"/>
+                          <a:stretch>
+                            <a:fillRect/>
+                          </a:stretch>
+                        </pic:blipFill>
+                        <pic:spPr>
+                          <a:xfrm>
+                            <a:off x="0" y="0"/>
+                            <a:ext cx="914400" cy="914400"/>
+                          </a:xfrm>
+                          <a:prstGeom prst="rect"/>
+                          <a:ln/>
+                        </pic:spPr>
+                      </pic:pic>
+                    </a:graphicData>
+                  </a:graphic>
+                </wp:inline>
+              </w:drawing>
+            </w:r>
+            <w:r>
+              <w:rPr>
+                <w:rtl w:val="0"/>
+              </w:rPr>
+            </w:r>
+          </w:p>
+        </w:tc>
+        <w:tc>
+          <w:tcPr>
+            <w:shd w:fill="auto" w:val="clear"/>
+            <w:tcMar>
+              <w:top w:w="100.0" w:type="dxa"/>
+              <w:left w:w="100.0" w:type="dxa"/>
+              <w:bottom w:w="100.0" w:type="dxa"/>
+              <w:right w:w="100.0" w:type="dxa"/>
+            </w:tcMar>
+            <w:vAlign w:val="top"/>
+          </w:tcPr>
+          <w:p>
+            <w:pPr>
+              <w:widowControl w:val="0"/>
+              <w:spacing w:line="240" w:lineRule="auto"/>
+              <w:rPr/>
+            </w:pPr>
+            <w:r>
+              <w:rPr>
+                <w:b w:val="1"/>
+                <w:rtl w:val="0"/>
+              </w:rPr>
+              <w:t xml:space="preserve">Door-Vines.png</w:t>
+            </w:r>
+            <w:r>
+              <w:rPr>
+                <w:rtl w:val="0"/>
+              </w:rPr>
+            </w:r>
+          </w:p>
+          <w:p>
+            <w:pPr>
+              <w:widowControl w:val="0"/>
+              <w:spacing w:line="240" w:lineRule="auto"/>
+              <w:rPr/>
+            </w:pPr>
+            <w:r>
+              <w:rPr>
+                <w:rtl w:val="0"/>
+              </w:rPr>
+              <w:t xml:space="preserve">The door that represents that the Vine Connecting puzzle is complete.</w:t>
+            </w:r>
+          </w:p>
+          <w:p>
+            <w:pPr>
+              <w:widowControl w:val="0"/>
+              <w:spacing w:line="240" w:lineRule="auto"/>
+              <w:rPr/>
+            </w:pPr>
+            <w:r>
+              <w:rPr>
+                <w:rtl w:val="0"/>
+              </w:rPr>
+              <w:t xml:space="preserve">This texture is two brick textures (256 x 256) long and wide.</w:t>
             </w:r>
           </w:p>
         </w:tc>
@@ -2495,16 +5462,16 @@
                 <wp:inline distB="114300" distT="114300" distL="114300" distR="114300">
                   <wp:extent cx="1219200" cy="1219200"/>
                   <wp:effectExtent b="0" l="0" r="0" t="0"/>
-                  <wp:docPr id="3" name="image6.png"/>
+                  <wp:docPr id="21" name="image16.png"/>
                   <a:graphic>
                     <a:graphicData uri="http://schemas.openxmlformats.org/drawingml/2006/picture">
                       <pic:pic>
                         <pic:nvPicPr>
-                          <pic:cNvPr id="0" name="image6.png"/>
+                          <pic:cNvPr id="0" name="image16.png"/>
                           <pic:cNvPicPr preferRelativeResize="0"/>
                         </pic:nvPicPr>
                         <pic:blipFill>
-                          <a:blip r:embed="rId19"/>
+                          <a:blip r:embed="rId44"/>
                           <a:srcRect b="0" l="0" r="0" t="0"/>
                           <a:stretch>
                             <a:fillRect/>
@@ -2604,16 +5571,16 @@
                 <wp:inline distB="114300" distT="114300" distL="114300" distR="114300">
                   <wp:extent cx="2838450" cy="1473200"/>
                   <wp:effectExtent b="0" l="0" r="0" t="0"/>
-                  <wp:docPr id="12" name="image16.png"/>
+                  <wp:docPr id="13" name="image24.png"/>
                   <a:graphic>
                     <a:graphicData uri="http://schemas.openxmlformats.org/drawingml/2006/picture">
                       <pic:pic>
                         <pic:nvPicPr>
-                          <pic:cNvPr id="0" name="image16.png"/>
+                          <pic:cNvPr id="0" name="image24.png"/>
                           <pic:cNvPicPr preferRelativeResize="0"/>
                         </pic:nvPicPr>
                         <pic:blipFill>
-                          <a:blip r:embed="rId20"/>
+                          <a:blip r:embed="rId45"/>
                           <a:srcRect b="0" l="0" r="0" t="0"/>
                           <a:stretch>
                             <a:fillRect/>
@@ -2713,16 +5680,16 @@
                 <wp:inline distB="114300" distT="114300" distL="114300" distR="114300">
                   <wp:extent cx="2838450" cy="1549400"/>
                   <wp:effectExtent b="0" l="0" r="0" t="0"/>
-                  <wp:docPr id="2" name="image3.png"/>
+                  <wp:docPr id="3" name="image35.png"/>
                   <a:graphic>
                     <a:graphicData uri="http://schemas.openxmlformats.org/drawingml/2006/picture">
                       <pic:pic>
                         <pic:nvPicPr>
-                          <pic:cNvPr id="0" name="image3.png"/>
+                          <pic:cNvPr id="0" name="image35.png"/>
                           <pic:cNvPicPr preferRelativeResize="0"/>
                         </pic:nvPicPr>
                         <pic:blipFill>
-                          <a:blip r:embed="rId21"/>
+                          <a:blip r:embed="rId46"/>
                           <a:srcRect b="0" l="0" r="0" t="0"/>
                           <a:stretch>
                             <a:fillRect/>
@@ -2822,16 +5789,16 @@
                 <wp:inline distB="114300" distT="114300" distL="114300" distR="114300">
                   <wp:extent cx="2838450" cy="1549400"/>
                   <wp:effectExtent b="0" l="0" r="0" t="0"/>
-                  <wp:docPr id="6" name="image13.png"/>
+                  <wp:docPr id="5" name="image40.png"/>
                   <a:graphic>
                     <a:graphicData uri="http://schemas.openxmlformats.org/drawingml/2006/picture">
                       <pic:pic>
                         <pic:nvPicPr>
-                          <pic:cNvPr id="0" name="image13.png"/>
+                          <pic:cNvPr id="0" name="image40.png"/>
                           <pic:cNvPicPr preferRelativeResize="0"/>
                         </pic:nvPicPr>
                         <pic:blipFill>
-                          <a:blip r:embed="rId22"/>
+                          <a:blip r:embed="rId47"/>
                           <a:srcRect b="0" l="0" r="0" t="0"/>
                           <a:stretch>
                             <a:fillRect/>

</xml_diff>

<commit_message>
updated temple lower level
</commit_message>
<xml_diff>
--- a/Artwork/Artwork.docx
+++ b/Artwork/Artwork.docx
@@ -2,6 +2,39 @@
 <file path=word/document.xml><?xml version="1.0" encoding="utf-8"?>
 <w:document xmlns:mc="http://schemas.openxmlformats.org/markup-compatibility/2006" xmlns:o="urn:schemas-microsoft-com:office:office" xmlns:r="http://schemas.openxmlformats.org/officeDocument/2006/relationships" xmlns:m="http://schemas.openxmlformats.org/officeDocument/2006/math" xmlns:v="urn:schemas-microsoft-com:vml" xmlns:wp="http://schemas.openxmlformats.org/drawingml/2006/wordprocessingDrawing" xmlns:w10="urn:schemas-microsoft-com:office:word" xmlns:w="http://schemas.openxmlformats.org/wordprocessingml/2006/main" xmlns:wne="http://schemas.microsoft.com/office/word/2006/wordml" xmlns:sl="http://schemas.openxmlformats.org/schemaLibrary/2006/main" xmlns:a="http://schemas.openxmlformats.org/drawingml/2006/main" xmlns:pic="http://schemas.openxmlformats.org/drawingml/2006/picture" xmlns:c="http://schemas.openxmlformats.org/drawingml/2006/chart" xmlns:lc="http://schemas.openxmlformats.org/drawingml/2006/lockedCanvas" xmlns:dgm="http://schemas.openxmlformats.org/drawingml/2006/diagram" xmlns:wps="http://schemas.microsoft.com/office/word/2010/wordprocessingShape" xmlns:wpg="http://schemas.microsoft.com/office/word/2010/wordprocessingGroup" xmlns:w14="http://schemas.microsoft.com/office/word/2010/wordml" xmlns:w15="http://schemas.microsoft.com/office/word/2012/wordml">
   <w:body>
+    <w:p>
+      <w:pPr>
+        <w:rPr/>
+      </w:pPr>
+      <w:r>
+        <w:rPr>
+          <w:rtl w:val="0"/>
+        </w:rPr>
+      </w:r>
+    </w:p>
+    <w:p>
+      <w:pPr>
+        <w:pStyle w:val="Heading1"/>
+        <w:jc w:val="center"/>
+        <w:rPr/>
+      </w:pPr>
+      <w:bookmarkStart w:colFirst="0" w:colLast="0" w:name="_gw33wqhlss3x" w:id="0"/>
+      <w:bookmarkEnd w:id="0"/>
+      <w:r>
+        <w:rPr>
+          <w:rFonts w:ascii="Bebas Neue" w:cs="Bebas Neue" w:eastAsia="Bebas Neue" w:hAnsi="Bebas Neue"/>
+          <w:sz w:val="80"/>
+          <w:szCs w:val="80"/>
+          <w:rtl w:val="0"/>
+        </w:rPr>
+        <w:t xml:space="preserve">TOP</w:t>
+      </w:r>
+      <w:r>
+        <w:rPr>
+          <w:rtl w:val="0"/>
+        </w:rPr>
+      </w:r>
+    </w:p>
     <w:p>
       <w:pPr>
         <w:rPr/>
@@ -271,14 +304,23 @@
                 <w:szCs w:val="50"/>
               </w:rPr>
             </w:pPr>
-            <w:r>
-              <w:rPr>
-                <w:rFonts w:ascii="Bebas Neue" w:cs="Bebas Neue" w:eastAsia="Bebas Neue" w:hAnsi="Bebas Neue"/>
-                <w:sz w:val="50"/>
-                <w:szCs w:val="50"/>
-                <w:rtl w:val="0"/>
-              </w:rPr>
-              <w:t xml:space="preserve">PUZZLE ASSETS</w:t>
+            <w:hyperlink w:anchor="_x06tr3etpaue">
+              <w:r>
+                <w:rPr>
+                  <w:rFonts w:ascii="Bebas Neue" w:cs="Bebas Neue" w:eastAsia="Bebas Neue" w:hAnsi="Bebas Neue"/>
+                  <w:color w:val="1155cc"/>
+                  <w:sz w:val="50"/>
+                  <w:szCs w:val="50"/>
+                  <w:u w:val="single"/>
+                  <w:rtl w:val="0"/>
+                </w:rPr>
+                <w:t xml:space="preserve">PUZZLE ASSETS</w:t>
+              </w:r>
+            </w:hyperlink>
+            <w:r>
+              <w:rPr>
+                <w:rtl w:val="0"/>
+              </w:rPr>
             </w:r>
           </w:p>
         </w:tc>
@@ -568,10 +610,178 @@
                 <w:szCs w:val="50"/>
               </w:rPr>
             </w:pPr>
-            <w:r>
-              <w:rPr>
-                <w:rtl w:val="0"/>
-              </w:rPr>
+            <w:hyperlink w:anchor="_218zjwwvcpfw">
+              <w:r>
+                <w:rPr>
+                  <w:rFonts w:ascii="Bebas Neue" w:cs="Bebas Neue" w:eastAsia="Bebas Neue" w:hAnsi="Bebas Neue"/>
+                  <w:color w:val="1155cc"/>
+                  <w:sz w:val="50"/>
+                  <w:szCs w:val="50"/>
+                  <w:u w:val="single"/>
+                  <w:rtl w:val="0"/>
+                </w:rPr>
+                <w:t xml:space="preserve">HALLWAY</w:t>
+              </w:r>
+            </w:hyperlink>
+            <w:r>
+              <w:rPr>
+                <w:rtl w:val="0"/>
+              </w:rPr>
+            </w:r>
+          </w:p>
+        </w:tc>
+      </w:tr>
+      <w:tr>
+        <w:trPr>
+          <w:cantSplit w:val="0"/>
+          <w:tblHeader w:val="0"/>
+        </w:trPr>
+        <w:tc>
+          <w:tcPr>
+            <w:tcBorders>
+              <w:top w:color="ffffff" w:space="0" w:sz="8" w:val="single"/>
+              <w:left w:color="ffffff" w:space="0" w:sz="8" w:val="single"/>
+              <w:bottom w:color="ffffff" w:space="0" w:sz="8" w:val="single"/>
+              <w:right w:color="ffffff" w:space="0" w:sz="8" w:val="single"/>
+            </w:tcBorders>
+            <w:shd w:fill="auto" w:val="clear"/>
+            <w:tcMar>
+              <w:top w:w="100.0" w:type="dxa"/>
+              <w:left w:w="100.0" w:type="dxa"/>
+              <w:bottom w:w="100.0" w:type="dxa"/>
+              <w:right w:w="100.0" w:type="dxa"/>
+            </w:tcMar>
+            <w:vAlign w:val="top"/>
+          </w:tcPr>
+          <w:p>
+            <w:pPr>
+              <w:keepNext w:val="0"/>
+              <w:keepLines w:val="0"/>
+              <w:pageBreakBefore w:val="0"/>
+              <w:widowControl w:val="0"/>
+              <w:pBdr>
+                <w:top w:space="0" w:sz="0" w:val="nil"/>
+                <w:left w:space="0" w:sz="0" w:val="nil"/>
+                <w:bottom w:space="0" w:sz="0" w:val="nil"/>
+                <w:right w:space="0" w:sz="0" w:val="nil"/>
+                <w:between w:space="0" w:sz="0" w:val="nil"/>
+              </w:pBdr>
+              <w:shd w:fill="auto" w:val="clear"/>
+              <w:spacing w:after="0" w:before="0" w:line="240" w:lineRule="auto"/>
+              <w:ind w:left="0" w:right="0" w:firstLine="0"/>
+              <w:jc w:val="center"/>
+              <w:rPr>
+                <w:rFonts w:ascii="Bebas Neue" w:cs="Bebas Neue" w:eastAsia="Bebas Neue" w:hAnsi="Bebas Neue"/>
+                <w:sz w:val="50"/>
+                <w:szCs w:val="50"/>
+              </w:rPr>
+            </w:pPr>
+            <w:r>
+              <w:rPr>
+                <w:rtl w:val="0"/>
+              </w:rPr>
+            </w:r>
+          </w:p>
+        </w:tc>
+        <w:tc>
+          <w:tcPr>
+            <w:tcBorders>
+              <w:top w:color="ffffff" w:space="0" w:sz="8" w:val="single"/>
+              <w:left w:color="ffffff" w:space="0" w:sz="8" w:val="single"/>
+              <w:bottom w:color="ffffff" w:space="0" w:sz="8" w:val="single"/>
+              <w:right w:color="ffffff" w:space="0" w:sz="8" w:val="single"/>
+            </w:tcBorders>
+            <w:shd w:fill="auto" w:val="clear"/>
+            <w:tcMar>
+              <w:top w:w="100.0" w:type="dxa"/>
+              <w:left w:w="100.0" w:type="dxa"/>
+              <w:bottom w:w="100.0" w:type="dxa"/>
+              <w:right w:w="100.0" w:type="dxa"/>
+            </w:tcMar>
+            <w:vAlign w:val="top"/>
+          </w:tcPr>
+          <w:p>
+            <w:pPr>
+              <w:keepNext w:val="0"/>
+              <w:keepLines w:val="0"/>
+              <w:pageBreakBefore w:val="0"/>
+              <w:widowControl w:val="0"/>
+              <w:pBdr>
+                <w:top w:space="0" w:sz="0" w:val="nil"/>
+                <w:left w:space="0" w:sz="0" w:val="nil"/>
+                <w:bottom w:space="0" w:sz="0" w:val="nil"/>
+                <w:right w:space="0" w:sz="0" w:val="nil"/>
+                <w:between w:space="0" w:sz="0" w:val="nil"/>
+              </w:pBdr>
+              <w:shd w:fill="auto" w:val="clear"/>
+              <w:spacing w:after="0" w:before="0" w:line="240" w:lineRule="auto"/>
+              <w:ind w:left="0" w:right="0" w:firstLine="0"/>
+              <w:jc w:val="center"/>
+              <w:rPr>
+                <w:rFonts w:ascii="Bebas Neue" w:cs="Bebas Neue" w:eastAsia="Bebas Neue" w:hAnsi="Bebas Neue"/>
+                <w:sz w:val="50"/>
+                <w:szCs w:val="50"/>
+              </w:rPr>
+            </w:pPr>
+            <w:r>
+              <w:rPr>
+                <w:rFonts w:ascii="Bebas Neue" w:cs="Bebas Neue" w:eastAsia="Bebas Neue" w:hAnsi="Bebas Neue"/>
+                <w:sz w:val="50"/>
+                <w:szCs w:val="50"/>
+                <w:rtl w:val="0"/>
+              </w:rPr>
+              <w:t xml:space="preserve">Temple Fl. 2</w:t>
+            </w:r>
+          </w:p>
+        </w:tc>
+        <w:tc>
+          <w:tcPr>
+            <w:tcBorders>
+              <w:top w:color="ffffff" w:space="0" w:sz="8" w:val="single"/>
+              <w:left w:color="ffffff" w:space="0" w:sz="8" w:val="single"/>
+              <w:bottom w:color="ffffff" w:space="0" w:sz="8" w:val="single"/>
+              <w:right w:color="ffffff" w:space="0" w:sz="8" w:val="single"/>
+            </w:tcBorders>
+            <w:shd w:fill="auto" w:val="clear"/>
+            <w:tcMar>
+              <w:top w:w="100.0" w:type="dxa"/>
+              <w:left w:w="100.0" w:type="dxa"/>
+              <w:bottom w:w="100.0" w:type="dxa"/>
+              <w:right w:w="100.0" w:type="dxa"/>
+            </w:tcMar>
+            <w:vAlign w:val="top"/>
+          </w:tcPr>
+          <w:p>
+            <w:pPr>
+              <w:keepNext w:val="0"/>
+              <w:keepLines w:val="0"/>
+              <w:pageBreakBefore w:val="0"/>
+              <w:widowControl w:val="0"/>
+              <w:pBdr>
+                <w:top w:space="0" w:sz="0" w:val="nil"/>
+                <w:left w:space="0" w:sz="0" w:val="nil"/>
+                <w:bottom w:space="0" w:sz="0" w:val="nil"/>
+                <w:right w:space="0" w:sz="0" w:val="nil"/>
+                <w:between w:space="0" w:sz="0" w:val="nil"/>
+              </w:pBdr>
+              <w:shd w:fill="auto" w:val="clear"/>
+              <w:spacing w:after="0" w:before="0" w:line="240" w:lineRule="auto"/>
+              <w:ind w:left="0" w:right="0" w:firstLine="0"/>
+              <w:jc w:val="center"/>
+              <w:rPr>
+                <w:rFonts w:ascii="Bebas Neue" w:cs="Bebas Neue" w:eastAsia="Bebas Neue" w:hAnsi="Bebas Neue"/>
+                <w:sz w:val="50"/>
+                <w:szCs w:val="50"/>
+              </w:rPr>
+            </w:pPr>
+            <w:r>
+              <w:rPr>
+                <w:rFonts w:ascii="Bebas Neue" w:cs="Bebas Neue" w:eastAsia="Bebas Neue" w:hAnsi="Bebas Neue"/>
+                <w:sz w:val="50"/>
+                <w:szCs w:val="50"/>
+                <w:rtl w:val="0"/>
+              </w:rPr>
+              <w:t xml:space="preserve">SACRIFICE ROOM</w:t>
             </w:r>
           </w:p>
         </w:tc>
@@ -634,10 +844,14 @@
       <w:pPr>
         <w:pStyle w:val="Heading1"/>
         <w:jc w:val="center"/>
-        <w:rPr/>
+        <w:rPr>
+          <w:rFonts w:ascii="Bebas Neue" w:cs="Bebas Neue" w:eastAsia="Bebas Neue" w:hAnsi="Bebas Neue"/>
+          <w:sz w:val="80"/>
+          <w:szCs w:val="80"/>
+        </w:rPr>
       </w:pPr>
-      <w:bookmarkStart w:colFirst="0" w:colLast="0" w:name="_gfi2lh6fdd5y" w:id="0"/>
-      <w:bookmarkEnd w:id="0"/>
+      <w:bookmarkStart w:colFirst="0" w:colLast="0" w:name="_gfi2lh6fdd5y" w:id="1"/>
+      <w:bookmarkEnd w:id="1"/>
       <w:r>
         <w:rPr>
           <w:rFonts w:ascii="Bebas Neue" w:cs="Bebas Neue" w:eastAsia="Bebas Neue" w:hAnsi="Bebas Neue"/>
@@ -647,6 +861,32 @@
         </w:rPr>
         <w:t xml:space="preserve">Characters</w:t>
       </w:r>
+    </w:p>
+    <w:p>
+      <w:pPr>
+        <w:jc w:val="center"/>
+        <w:rPr/>
+      </w:pPr>
+      <w:hyperlink w:anchor="_gw33wqhlss3x">
+        <w:r>
+          <w:rPr>
+            <w:color w:val="1155cc"/>
+            <w:u w:val="single"/>
+            <w:rtl w:val="0"/>
+          </w:rPr>
+          <w:t xml:space="preserve">TOP OF DOC</w:t>
+        </w:r>
+      </w:hyperlink>
+      <w:r>
+        <w:rPr>
+          <w:rtl w:val="0"/>
+        </w:rPr>
+      </w:r>
+    </w:p>
+    <w:p>
+      <w:pPr>
+        <w:rPr/>
+      </w:pPr>
       <w:r>
         <w:rPr>
           <w:rtl w:val="0"/>
@@ -720,12 +960,12 @@
                 <wp:inline distB="114300" distT="114300" distL="114300" distR="114300">
                   <wp:extent cx="1219200" cy="1219200"/>
                   <wp:effectExtent b="0" l="0" r="0" t="0"/>
-                  <wp:docPr id="23" name="image36.png"/>
+                  <wp:docPr id="28" name="image39.png"/>
                   <a:graphic>
                     <a:graphicData uri="http://schemas.openxmlformats.org/drawingml/2006/picture">
                       <pic:pic>
                         <pic:nvPicPr>
-                          <pic:cNvPr id="0" name="image36.png"/>
+                          <pic:cNvPr id="0" name="image39.png"/>
                           <pic:cNvPicPr preferRelativeResize="0"/>
                         </pic:nvPicPr>
                         <pic:blipFill>
@@ -868,12 +1108,12 @@
                 <wp:inline distB="114300" distT="114300" distL="114300" distR="114300">
                   <wp:extent cx="1219200" cy="1219200"/>
                   <wp:effectExtent b="0" l="0" r="0" t="0"/>
-                  <wp:docPr id="41" name="image40.png"/>
+                  <wp:docPr id="48" name="image61.png"/>
                   <a:graphic>
                     <a:graphicData uri="http://schemas.openxmlformats.org/drawingml/2006/picture">
                       <pic:pic>
                         <pic:nvPicPr>
-                          <pic:cNvPr id="0" name="image40.png"/>
+                          <pic:cNvPr id="0" name="image61.png"/>
                           <pic:cNvPicPr preferRelativeResize="0"/>
                         </pic:nvPicPr>
                         <pic:blipFill>
@@ -990,12 +1230,12 @@
                 <wp:inline distB="114300" distT="114300" distL="114300" distR="114300">
                   <wp:extent cx="1219200" cy="1219200"/>
                   <wp:effectExtent b="0" l="0" r="0" t="0"/>
-                  <wp:docPr id="6" name="image20.png"/>
+                  <wp:docPr id="8" name="image25.png"/>
                   <a:graphic>
                     <a:graphicData uri="http://schemas.openxmlformats.org/drawingml/2006/picture">
                       <pic:pic>
                         <pic:nvPicPr>
-                          <pic:cNvPr id="0" name="image20.png"/>
+                          <pic:cNvPr id="0" name="image25.png"/>
                           <pic:cNvPicPr preferRelativeResize="0"/>
                         </pic:nvPicPr>
                         <pic:blipFill>
@@ -1112,12 +1352,12 @@
                 <wp:inline distB="114300" distT="114300" distL="114300" distR="114300">
                   <wp:extent cx="1219200" cy="1219200"/>
                   <wp:effectExtent b="0" l="0" r="0" t="0"/>
-                  <wp:docPr id="13" name="image8.png"/>
+                  <wp:docPr id="16" name="image9.png"/>
                   <a:graphic>
                     <a:graphicData uri="http://schemas.openxmlformats.org/drawingml/2006/picture">
                       <pic:pic>
                         <pic:nvPicPr>
-                          <pic:cNvPr id="0" name="image8.png"/>
+                          <pic:cNvPr id="0" name="image9.png"/>
                           <pic:cNvPicPr preferRelativeResize="0"/>
                         </pic:nvPicPr>
                         <pic:blipFill>
@@ -1234,12 +1474,12 @@
                 <wp:inline distB="114300" distT="114300" distL="114300" distR="114300">
                   <wp:extent cx="1276350" cy="215900"/>
                   <wp:effectExtent b="0" l="0" r="0" t="0"/>
-                  <wp:docPr id="44" name="image47.png"/>
+                  <wp:docPr id="51" name="image42.png"/>
                   <a:graphic>
                     <a:graphicData uri="http://schemas.openxmlformats.org/drawingml/2006/picture">
                       <pic:pic>
                         <pic:nvPicPr>
-                          <pic:cNvPr id="0" name="image47.png"/>
+                          <pic:cNvPr id="0" name="image42.png"/>
                           <pic:cNvPicPr preferRelativeResize="0"/>
                         </pic:nvPicPr>
                         <pic:blipFill>
@@ -1356,12 +1596,12 @@
                 <wp:inline distB="114300" distT="114300" distL="114300" distR="114300">
                   <wp:extent cx="1276350" cy="215900"/>
                   <wp:effectExtent b="0" l="0" r="0" t="0"/>
-                  <wp:docPr id="25" name="image23.png"/>
+                  <wp:docPr id="30" name="image30.png"/>
                   <a:graphic>
                     <a:graphicData uri="http://schemas.openxmlformats.org/drawingml/2006/picture">
                       <pic:pic>
                         <pic:nvPicPr>
-                          <pic:cNvPr id="0" name="image23.png"/>
+                          <pic:cNvPr id="0" name="image30.png"/>
                           <pic:cNvPicPr preferRelativeResize="0"/>
                         </pic:nvPicPr>
                         <pic:blipFill>
@@ -1475,12 +1715,12 @@
                 <wp:inline distB="114300" distT="114300" distL="114300" distR="114300">
                   <wp:extent cx="1276350" cy="215900"/>
                   <wp:effectExtent b="0" l="0" r="0" t="0"/>
-                  <wp:docPr id="40" name="image51.png"/>
+                  <wp:docPr id="47" name="image47.png"/>
                   <a:graphic>
                     <a:graphicData uri="http://schemas.openxmlformats.org/drawingml/2006/picture">
                       <pic:pic>
                         <pic:nvPicPr>
-                          <pic:cNvPr id="0" name="image51.png"/>
+                          <pic:cNvPr id="0" name="image47.png"/>
                           <pic:cNvPicPr preferRelativeResize="0"/>
                         </pic:nvPicPr>
                         <pic:blipFill>
@@ -1597,12 +1837,12 @@
                 <wp:inline distB="114300" distT="114300" distL="114300" distR="114300">
                   <wp:extent cx="1276350" cy="215900"/>
                   <wp:effectExtent b="0" l="0" r="0" t="0"/>
-                  <wp:docPr id="11" name="image7.png"/>
+                  <wp:docPr id="13" name="image5.png"/>
                   <a:graphic>
                     <a:graphicData uri="http://schemas.openxmlformats.org/drawingml/2006/picture">
                       <pic:pic>
                         <pic:nvPicPr>
-                          <pic:cNvPr id="0" name="image7.png"/>
+                          <pic:cNvPr id="0" name="image5.png"/>
                           <pic:cNvPicPr preferRelativeResize="0"/>
                         </pic:nvPicPr>
                         <pic:blipFill>
@@ -1719,12 +1959,12 @@
                 <wp:inline distB="114300" distT="114300" distL="114300" distR="114300">
                   <wp:extent cx="1276350" cy="215900"/>
                   <wp:effectExtent b="0" l="0" r="0" t="0"/>
-                  <wp:docPr id="38" name="image30.png"/>
+                  <wp:docPr id="45" name="image44.png"/>
                   <a:graphic>
                     <a:graphicData uri="http://schemas.openxmlformats.org/drawingml/2006/picture">
                       <pic:pic>
                         <pic:nvPicPr>
-                          <pic:cNvPr id="0" name="image30.png"/>
+                          <pic:cNvPr id="0" name="image44.png"/>
                           <pic:cNvPicPr preferRelativeResize="0"/>
                         </pic:nvPicPr>
                         <pic:blipFill>
@@ -1841,12 +2081,12 @@
                 <wp:inline distB="114300" distT="114300" distL="114300" distR="114300">
                   <wp:extent cx="1276350" cy="215900"/>
                   <wp:effectExtent b="0" l="0" r="0" t="0"/>
-                  <wp:docPr id="32" name="image35.png"/>
+                  <wp:docPr id="37" name="image29.png"/>
                   <a:graphic>
                     <a:graphicData uri="http://schemas.openxmlformats.org/drawingml/2006/picture">
                       <pic:pic>
                         <pic:nvPicPr>
-                          <pic:cNvPr id="0" name="image35.png"/>
+                          <pic:cNvPr id="0" name="image29.png"/>
                           <pic:cNvPicPr preferRelativeResize="0"/>
                         </pic:nvPicPr>
                         <pic:blipFill>
@@ -1960,12 +2200,12 @@
                 <wp:inline distB="114300" distT="114300" distL="114300" distR="114300">
                   <wp:extent cx="1276350" cy="215900"/>
                   <wp:effectExtent b="0" l="0" r="0" t="0"/>
-                  <wp:docPr id="15" name="image14.png"/>
+                  <wp:docPr id="19" name="image3.png"/>
                   <a:graphic>
                     <a:graphicData uri="http://schemas.openxmlformats.org/drawingml/2006/picture">
                       <pic:pic>
                         <pic:nvPicPr>
-                          <pic:cNvPr id="0" name="image14.png"/>
+                          <pic:cNvPr id="0" name="image3.png"/>
                           <pic:cNvPicPr preferRelativeResize="0"/>
                         </pic:nvPicPr>
                         <pic:blipFill>
@@ -2082,12 +2322,12 @@
                 <wp:inline distB="114300" distT="114300" distL="114300" distR="114300">
                   <wp:extent cx="1276350" cy="215900"/>
                   <wp:effectExtent b="0" l="0" r="0" t="0"/>
-                  <wp:docPr id="20" name="image27.png"/>
+                  <wp:docPr id="24" name="image26.png"/>
                   <a:graphic>
                     <a:graphicData uri="http://schemas.openxmlformats.org/drawingml/2006/picture">
                       <pic:pic>
                         <pic:nvPicPr>
-                          <pic:cNvPr id="0" name="image27.png"/>
+                          <pic:cNvPr id="0" name="image26.png"/>
                           <pic:cNvPicPr preferRelativeResize="0"/>
                         </pic:nvPicPr>
                         <pic:blipFill>
@@ -2204,12 +2444,12 @@
                 <wp:inline distB="114300" distT="114300" distL="114300" distR="114300">
                   <wp:extent cx="1276350" cy="635000"/>
                   <wp:effectExtent b="0" l="0" r="0" t="0"/>
-                  <wp:docPr id="55" name="image55.png"/>
+                  <wp:docPr id="62" name="image56.png"/>
                   <a:graphic>
                     <a:graphicData uri="http://schemas.openxmlformats.org/drawingml/2006/picture">
                       <pic:pic>
                         <pic:nvPicPr>
-                          <pic:cNvPr id="0" name="image55.png"/>
+                          <pic:cNvPr id="0" name="image56.png"/>
                           <pic:cNvPicPr preferRelativeResize="0"/>
                         </pic:nvPicPr>
                         <pic:blipFill>
@@ -2326,12 +2566,12 @@
                 <wp:inline distB="114300" distT="114300" distL="114300" distR="114300">
                   <wp:extent cx="1276350" cy="635000"/>
                   <wp:effectExtent b="0" l="0" r="0" t="0"/>
-                  <wp:docPr id="4" name="image5.png"/>
+                  <wp:docPr id="5" name="image1.png"/>
                   <a:graphic>
                     <a:graphicData uri="http://schemas.openxmlformats.org/drawingml/2006/picture">
                       <pic:pic>
                         <pic:nvPicPr>
-                          <pic:cNvPr id="0" name="image5.png"/>
+                          <pic:cNvPr id="0" name="image1.png"/>
                           <pic:cNvPicPr preferRelativeResize="0"/>
                         </pic:nvPicPr>
                         <pic:blipFill>
@@ -2445,12 +2685,12 @@
                 <wp:inline distB="114300" distT="114300" distL="114300" distR="114300">
                   <wp:extent cx="1276350" cy="635000"/>
                   <wp:effectExtent b="0" l="0" r="0" t="0"/>
-                  <wp:docPr id="31" name="image32.png"/>
+                  <wp:docPr id="36" name="image59.png"/>
                   <a:graphic>
                     <a:graphicData uri="http://schemas.openxmlformats.org/drawingml/2006/picture">
                       <pic:pic>
                         <pic:nvPicPr>
-                          <pic:cNvPr id="0" name="image32.png"/>
+                          <pic:cNvPr id="0" name="image59.png"/>
                           <pic:cNvPicPr preferRelativeResize="0"/>
                         </pic:nvPicPr>
                         <pic:blipFill>
@@ -2567,12 +2807,12 @@
                 <wp:inline distB="114300" distT="114300" distL="114300" distR="114300">
                   <wp:extent cx="1276350" cy="635000"/>
                   <wp:effectExtent b="0" l="0" r="0" t="0"/>
-                  <wp:docPr id="39" name="image29.png"/>
+                  <wp:docPr id="46" name="image38.png"/>
                   <a:graphic>
                     <a:graphicData uri="http://schemas.openxmlformats.org/drawingml/2006/picture">
                       <pic:pic>
                         <pic:nvPicPr>
-                          <pic:cNvPr id="0" name="image29.png"/>
+                          <pic:cNvPr id="0" name="image38.png"/>
                           <pic:cNvPicPr preferRelativeResize="0"/>
                         </pic:nvPicPr>
                         <pic:blipFill>
@@ -2689,12 +2929,12 @@
                 <wp:inline distB="114300" distT="114300" distL="114300" distR="114300">
                   <wp:extent cx="1276350" cy="635000"/>
                   <wp:effectExtent b="0" l="0" r="0" t="0"/>
-                  <wp:docPr id="45" name="image45.png"/>
+                  <wp:docPr id="52" name="image50.png"/>
                   <a:graphic>
                     <a:graphicData uri="http://schemas.openxmlformats.org/drawingml/2006/picture">
                       <pic:pic>
                         <pic:nvPicPr>
-                          <pic:cNvPr id="0" name="image45.png"/>
+                          <pic:cNvPr id="0" name="image50.png"/>
                           <pic:cNvPicPr preferRelativeResize="0"/>
                         </pic:nvPicPr>
                         <pic:blipFill>
@@ -2811,12 +3051,12 @@
                 <wp:inline distB="114300" distT="114300" distL="114300" distR="114300">
                   <wp:extent cx="1276350" cy="635000"/>
                   <wp:effectExtent b="0" l="0" r="0" t="0"/>
-                  <wp:docPr id="21" name="image17.png"/>
+                  <wp:docPr id="25" name="image20.png"/>
                   <a:graphic>
                     <a:graphicData uri="http://schemas.openxmlformats.org/drawingml/2006/picture">
                       <pic:pic>
                         <pic:nvPicPr>
-                          <pic:cNvPr id="0" name="image17.png"/>
+                          <pic:cNvPr id="0" name="image20.png"/>
                           <pic:cNvPicPr preferRelativeResize="0"/>
                         </pic:nvPicPr>
                         <pic:blipFill>
@@ -2933,12 +3173,12 @@
                 <wp:inline distB="114300" distT="114300" distL="114300" distR="114300">
                   <wp:extent cx="1276350" cy="635000"/>
                   <wp:effectExtent b="0" l="0" r="0" t="0"/>
-                  <wp:docPr id="35" name="image37.png"/>
+                  <wp:docPr id="40" name="image31.png"/>
                   <a:graphic>
                     <a:graphicData uri="http://schemas.openxmlformats.org/drawingml/2006/picture">
                       <pic:pic>
                         <pic:nvPicPr>
-                          <pic:cNvPr id="0" name="image37.png"/>
+                          <pic:cNvPr id="0" name="image31.png"/>
                           <pic:cNvPicPr preferRelativeResize="0"/>
                         </pic:nvPicPr>
                         <pic:blipFill>
@@ -3052,12 +3292,12 @@
                 <wp:inline distB="114300" distT="114300" distL="114300" distR="114300">
                   <wp:extent cx="1276350" cy="635000"/>
                   <wp:effectExtent b="0" l="0" r="0" t="0"/>
-                  <wp:docPr id="50" name="image44.png"/>
+                  <wp:docPr id="57" name="image51.png"/>
                   <a:graphic>
                     <a:graphicData uri="http://schemas.openxmlformats.org/drawingml/2006/picture">
                       <pic:pic>
                         <pic:nvPicPr>
-                          <pic:cNvPr id="0" name="image44.png"/>
+                          <pic:cNvPr id="0" name="image51.png"/>
                           <pic:cNvPicPr preferRelativeResize="0"/>
                         </pic:nvPicPr>
                         <pic:blipFill>
@@ -3174,12 +3414,12 @@
                 <wp:inline distB="114300" distT="114300" distL="114300" distR="114300">
                   <wp:extent cx="1276350" cy="215900"/>
                   <wp:effectExtent b="0" l="0" r="0" t="0"/>
-                  <wp:docPr id="42" name="image46.png"/>
+                  <wp:docPr id="49" name="image63.png"/>
                   <a:graphic>
                     <a:graphicData uri="http://schemas.openxmlformats.org/drawingml/2006/picture">
                       <pic:pic>
                         <pic:nvPicPr>
-                          <pic:cNvPr id="0" name="image46.png"/>
+                          <pic:cNvPr id="0" name="image63.png"/>
                           <pic:cNvPicPr preferRelativeResize="0"/>
                         </pic:nvPicPr>
                         <pic:blipFill>
@@ -3296,12 +3536,12 @@
                 <wp:inline distB="114300" distT="114300" distL="114300" distR="114300">
                   <wp:extent cx="1276350" cy="215900"/>
                   <wp:effectExtent b="0" l="0" r="0" t="0"/>
-                  <wp:docPr id="36" name="image39.png"/>
+                  <wp:docPr id="42" name="image36.png"/>
                   <a:graphic>
                     <a:graphicData uri="http://schemas.openxmlformats.org/drawingml/2006/picture">
                       <pic:pic>
                         <pic:nvPicPr>
-                          <pic:cNvPr id="0" name="image39.png"/>
+                          <pic:cNvPr id="0" name="image36.png"/>
                           <pic:cNvPicPr preferRelativeResize="0"/>
                         </pic:nvPicPr>
                         <pic:blipFill>
@@ -3415,12 +3655,12 @@
                 <wp:inline distB="114300" distT="114300" distL="114300" distR="114300">
                   <wp:extent cx="1276350" cy="215900"/>
                   <wp:effectExtent b="0" l="0" r="0" t="0"/>
-                  <wp:docPr id="28" name="image26.png"/>
+                  <wp:docPr id="33" name="image58.png"/>
                   <a:graphic>
                     <a:graphicData uri="http://schemas.openxmlformats.org/drawingml/2006/picture">
                       <pic:pic>
                         <pic:nvPicPr>
-                          <pic:cNvPr id="0" name="image26.png"/>
+                          <pic:cNvPr id="0" name="image58.png"/>
                           <pic:cNvPicPr preferRelativeResize="0"/>
                         </pic:nvPicPr>
                         <pic:blipFill>
@@ -3537,12 +3777,12 @@
                 <wp:inline distB="114300" distT="114300" distL="114300" distR="114300">
                   <wp:extent cx="1276350" cy="215900"/>
                   <wp:effectExtent b="0" l="0" r="0" t="0"/>
-                  <wp:docPr id="1" name="image18.png"/>
+                  <wp:docPr id="1" name="image21.png"/>
                   <a:graphic>
                     <a:graphicData uri="http://schemas.openxmlformats.org/drawingml/2006/picture">
                       <pic:pic>
                         <pic:nvPicPr>
-                          <pic:cNvPr id="0" name="image18.png"/>
+                          <pic:cNvPr id="0" name="image21.png"/>
                           <pic:cNvPicPr preferRelativeResize="0"/>
                         </pic:nvPicPr>
                         <pic:blipFill>
@@ -3647,12 +3887,12 @@
                 <wp:inline distB="114300" distT="114300" distL="114300" distR="114300">
                   <wp:extent cx="1276350" cy="215900"/>
                   <wp:effectExtent b="0" l="0" r="0" t="0"/>
-                  <wp:docPr id="19" name="image19.png"/>
+                  <wp:docPr id="23" name="image35.png"/>
                   <a:graphic>
                     <a:graphicData uri="http://schemas.openxmlformats.org/drawingml/2006/picture">
                       <pic:pic>
                         <pic:nvPicPr>
-                          <pic:cNvPr id="0" name="image19.png"/>
+                          <pic:cNvPr id="0" name="image35.png"/>
                           <pic:cNvPicPr preferRelativeResize="0"/>
                         </pic:nvPicPr>
                         <pic:blipFill>
@@ -3769,12 +4009,12 @@
                 <wp:inline distB="114300" distT="114300" distL="114300" distR="114300">
                   <wp:extent cx="1276350" cy="215900"/>
                   <wp:effectExtent b="0" l="0" r="0" t="0"/>
-                  <wp:docPr id="7" name="image11.png"/>
+                  <wp:docPr id="9" name="image8.png"/>
                   <a:graphic>
                     <a:graphicData uri="http://schemas.openxmlformats.org/drawingml/2006/picture">
                       <pic:pic>
                         <pic:nvPicPr>
-                          <pic:cNvPr id="0" name="image11.png"/>
+                          <pic:cNvPr id="0" name="image8.png"/>
                           <pic:cNvPicPr preferRelativeResize="0"/>
                         </pic:nvPicPr>
                         <pic:blipFill>
@@ -3891,12 +4131,12 @@
                 <wp:inline distB="114300" distT="114300" distL="114300" distR="114300">
                   <wp:extent cx="1276350" cy="215900"/>
                   <wp:effectExtent b="0" l="0" r="0" t="0"/>
-                  <wp:docPr id="5" name="image42.png"/>
+                  <wp:docPr id="6" name="image6.png"/>
                   <a:graphic>
                     <a:graphicData uri="http://schemas.openxmlformats.org/drawingml/2006/picture">
                       <pic:pic>
                         <pic:nvPicPr>
-                          <pic:cNvPr id="0" name="image42.png"/>
+                          <pic:cNvPr id="0" name="image6.png"/>
                           <pic:cNvPicPr preferRelativeResize="0"/>
                         </pic:nvPicPr>
                         <pic:blipFill>
@@ -4010,12 +4250,12 @@
                 <wp:inline distB="114300" distT="114300" distL="114300" distR="114300">
                   <wp:extent cx="1276350" cy="215900"/>
                   <wp:effectExtent b="0" l="0" r="0" t="0"/>
-                  <wp:docPr id="51" name="image48.png"/>
+                  <wp:docPr id="58" name="image54.png"/>
                   <a:graphic>
                     <a:graphicData uri="http://schemas.openxmlformats.org/drawingml/2006/picture">
                       <pic:pic>
                         <pic:nvPicPr>
-                          <pic:cNvPr id="0" name="image48.png"/>
+                          <pic:cNvPr id="0" name="image54.png"/>
                           <pic:cNvPicPr preferRelativeResize="0"/>
                         </pic:nvPicPr>
                         <pic:blipFill>
@@ -4126,10 +4366,14 @@
       <w:pPr>
         <w:pStyle w:val="Heading1"/>
         <w:jc w:val="center"/>
-        <w:rPr/>
+        <w:rPr>
+          <w:rFonts w:ascii="Bebas Neue" w:cs="Bebas Neue" w:eastAsia="Bebas Neue" w:hAnsi="Bebas Neue"/>
+          <w:sz w:val="80"/>
+          <w:szCs w:val="80"/>
+        </w:rPr>
       </w:pPr>
-      <w:bookmarkStart w:colFirst="0" w:colLast="0" w:name="_8tfvx9ex53nd" w:id="1"/>
-      <w:bookmarkEnd w:id="1"/>
+      <w:bookmarkStart w:colFirst="0" w:colLast="0" w:name="_8tfvx9ex53nd" w:id="2"/>
+      <w:bookmarkEnd w:id="2"/>
       <w:r>
         <w:rPr>
           <w:rFonts w:ascii="Bebas Neue" w:cs="Bebas Neue" w:eastAsia="Bebas Neue" w:hAnsi="Bebas Neue"/>
@@ -4139,6 +4383,32 @@
         </w:rPr>
         <w:t xml:space="preserve">Logos</w:t>
       </w:r>
+    </w:p>
+    <w:p>
+      <w:pPr>
+        <w:jc w:val="center"/>
+        <w:rPr/>
+      </w:pPr>
+      <w:hyperlink w:anchor="_gw33wqhlss3x">
+        <w:r>
+          <w:rPr>
+            <w:color w:val="1155cc"/>
+            <w:u w:val="single"/>
+            <w:rtl w:val="0"/>
+          </w:rPr>
+          <w:t xml:space="preserve">TOP OF DOC</w:t>
+        </w:r>
+      </w:hyperlink>
+      <w:r>
+        <w:rPr>
+          <w:rtl w:val="0"/>
+        </w:rPr>
+      </w:r>
+    </w:p>
+    <w:p>
+      <w:pPr>
+        <w:rPr/>
+      </w:pPr>
       <w:r>
         <w:rPr>
           <w:rtl w:val="0"/>
@@ -4212,12 +4482,12 @@
                 <wp:inline distB="114300" distT="114300" distL="114300" distR="114300">
                   <wp:extent cx="2838450" cy="952500"/>
                   <wp:effectExtent b="0" l="0" r="0" t="0"/>
-                  <wp:docPr id="46" name="image56.png"/>
+                  <wp:docPr id="53" name="image52.png"/>
                   <a:graphic>
                     <a:graphicData uri="http://schemas.openxmlformats.org/drawingml/2006/picture">
                       <pic:pic>
                         <pic:nvPicPr>
-                          <pic:cNvPr id="0" name="image56.png"/>
+                          <pic:cNvPr id="0" name="image52.png"/>
                           <pic:cNvPicPr preferRelativeResize="0"/>
                         </pic:nvPicPr>
                         <pic:blipFill>
@@ -4334,12 +4604,12 @@
                 <wp:inline distB="114300" distT="114300" distL="114300" distR="114300">
                   <wp:extent cx="2838450" cy="1035433"/>
                   <wp:effectExtent b="0" l="0" r="0" t="0"/>
-                  <wp:docPr id="53" name="image54.png"/>
+                  <wp:docPr id="60" name="image62.png"/>
                   <a:graphic>
                     <a:graphicData uri="http://schemas.openxmlformats.org/drawingml/2006/picture">
                       <pic:pic>
                         <pic:nvPicPr>
-                          <pic:cNvPr id="0" name="image54.png"/>
+                          <pic:cNvPr id="0" name="image62.png"/>
                           <pic:cNvPicPr preferRelativeResize="0"/>
                         </pic:nvPicPr>
                         <pic:blipFill>
@@ -4443,12 +4713,12 @@
                 <wp:inline distB="114300" distT="114300" distL="114300" distR="114300">
                   <wp:extent cx="2838450" cy="1320154"/>
                   <wp:effectExtent b="0" l="0" r="0" t="0"/>
-                  <wp:docPr id="14" name="image9.png"/>
+                  <wp:docPr id="17" name="image14.png"/>
                   <a:graphic>
                     <a:graphicData uri="http://schemas.openxmlformats.org/drawingml/2006/picture">
                       <pic:pic>
                         <pic:nvPicPr>
-                          <pic:cNvPr id="0" name="image9.png"/>
+                          <pic:cNvPr id="0" name="image14.png"/>
                           <pic:cNvPicPr preferRelativeResize="0"/>
                         </pic:nvPicPr>
                         <pic:blipFill>
@@ -4529,10 +4799,14 @@
       <w:pPr>
         <w:pStyle w:val="Heading1"/>
         <w:jc w:val="center"/>
-        <w:rPr/>
+        <w:rPr>
+          <w:rFonts w:ascii="Bebas Neue" w:cs="Bebas Neue" w:eastAsia="Bebas Neue" w:hAnsi="Bebas Neue"/>
+          <w:sz w:val="80"/>
+          <w:szCs w:val="80"/>
+        </w:rPr>
       </w:pPr>
-      <w:bookmarkStart w:colFirst="0" w:colLast="0" w:name="_608vv3xdi3fv" w:id="2"/>
-      <w:bookmarkEnd w:id="2"/>
+      <w:bookmarkStart w:colFirst="0" w:colLast="0" w:name="_608vv3xdi3fv" w:id="3"/>
+      <w:bookmarkEnd w:id="3"/>
       <w:r>
         <w:rPr>
           <w:rFonts w:ascii="Bebas Neue" w:cs="Bebas Neue" w:eastAsia="Bebas Neue" w:hAnsi="Bebas Neue"/>
@@ -4542,6 +4816,32 @@
         </w:rPr>
         <w:t xml:space="preserve">TEMPLE</w:t>
       </w:r>
+    </w:p>
+    <w:p>
+      <w:pPr>
+        <w:jc w:val="center"/>
+        <w:rPr/>
+      </w:pPr>
+      <w:hyperlink w:anchor="_gw33wqhlss3x">
+        <w:r>
+          <w:rPr>
+            <w:color w:val="1155cc"/>
+            <w:u w:val="single"/>
+            <w:rtl w:val="0"/>
+          </w:rPr>
+          <w:t xml:space="preserve">TOP OF DOC</w:t>
+        </w:r>
+      </w:hyperlink>
+      <w:r>
+        <w:rPr>
+          <w:rtl w:val="0"/>
+        </w:rPr>
+      </w:r>
+    </w:p>
+    <w:p>
+      <w:pPr>
+        <w:rPr/>
+      </w:pPr>
       <w:r>
         <w:rPr>
           <w:rtl w:val="0"/>
@@ -4602,12 +4902,12 @@
                 <wp:inline distB="114300" distT="114300" distL="114300" distR="114300">
                   <wp:extent cx="2838450" cy="317500"/>
                   <wp:effectExtent b="0" l="0" r="0" t="0"/>
-                  <wp:docPr id="17" name="image16.png"/>
+                  <wp:docPr id="21" name="image12.png"/>
                   <a:graphic>
                     <a:graphicData uri="http://schemas.openxmlformats.org/drawingml/2006/picture">
                       <pic:pic>
                         <pic:nvPicPr>
-                          <pic:cNvPr id="0" name="image16.png"/>
+                          <pic:cNvPr id="0" name="image12.png"/>
                           <pic:cNvPicPr preferRelativeResize="0"/>
                         </pic:nvPicPr>
                         <pic:blipFill>
@@ -4708,12 +5008,12 @@
                 <wp:inline distB="114300" distT="114300" distL="114300" distR="114300">
                   <wp:extent cx="2838450" cy="1562100"/>
                   <wp:effectExtent b="0" l="0" r="0" t="0"/>
-                  <wp:docPr id="26" name="image31.png"/>
+                  <wp:docPr id="31" name="image33.png"/>
                   <a:graphic>
                     <a:graphicData uri="http://schemas.openxmlformats.org/drawingml/2006/picture">
                       <pic:pic>
                         <pic:nvPicPr>
-                          <pic:cNvPr id="0" name="image31.png"/>
+                          <pic:cNvPr id="0" name="image33.png"/>
                           <pic:cNvPicPr preferRelativeResize="0"/>
                         </pic:nvPicPr>
                         <pic:blipFill>
@@ -4815,12 +5115,12 @@
                 <wp:inline distB="114300" distT="114300" distL="114300" distR="114300">
                   <wp:extent cx="914400" cy="914400"/>
                   <wp:effectExtent b="0" l="0" r="0" t="0"/>
-                  <wp:docPr id="18" name="image6.png"/>
+                  <wp:docPr id="22" name="image23.png"/>
                   <a:graphic>
                     <a:graphicData uri="http://schemas.openxmlformats.org/drawingml/2006/picture">
                       <pic:pic>
                         <pic:nvPicPr>
-                          <pic:cNvPr id="0" name="image6.png"/>
+                          <pic:cNvPr id="0" name="image23.png"/>
                           <pic:cNvPicPr preferRelativeResize="0"/>
                         </pic:nvPicPr>
                         <pic:blipFill>
@@ -4934,12 +5234,12 @@
                 <wp:inline distB="114300" distT="114300" distL="114300" distR="114300">
                   <wp:extent cx="914400" cy="914400"/>
                   <wp:effectExtent b="0" l="0" r="0" t="0"/>
-                  <wp:docPr id="37" name="image22.png"/>
+                  <wp:docPr id="44" name="image32.png"/>
                   <a:graphic>
                     <a:graphicData uri="http://schemas.openxmlformats.org/drawingml/2006/picture">
                       <pic:pic>
                         <pic:nvPicPr>
-                          <pic:cNvPr id="0" name="image22.png"/>
+                          <pic:cNvPr id="0" name="image32.png"/>
                           <pic:cNvPicPr preferRelativeResize="0"/>
                         </pic:nvPicPr>
                         <pic:blipFill>
@@ -5056,12 +5356,12 @@
                 <wp:inline distB="114300" distT="114300" distL="114300" distR="114300">
                   <wp:extent cx="914400" cy="914400"/>
                   <wp:effectExtent b="0" l="0" r="0" t="0"/>
-                  <wp:docPr id="27" name="image13.png"/>
+                  <wp:docPr id="32" name="image24.png"/>
                   <a:graphic>
                     <a:graphicData uri="http://schemas.openxmlformats.org/drawingml/2006/picture">
                       <pic:pic>
                         <pic:nvPicPr>
-                          <pic:cNvPr id="0" name="image13.png"/>
+                          <pic:cNvPr id="0" name="image24.png"/>
                           <pic:cNvPicPr preferRelativeResize="0"/>
                         </pic:nvPicPr>
                         <pic:blipFill>
@@ -5178,12 +5478,12 @@
                 <wp:inline distB="114300" distT="114300" distL="114300" distR="114300">
                   <wp:extent cx="914400" cy="914400"/>
                   <wp:effectExtent b="0" l="0" r="0" t="0"/>
-                  <wp:docPr id="47" name="image43.png"/>
+                  <wp:docPr id="55" name="image53.png"/>
                   <a:graphic>
                     <a:graphicData uri="http://schemas.openxmlformats.org/drawingml/2006/picture">
                       <pic:pic>
                         <pic:nvPicPr>
-                          <pic:cNvPr id="0" name="image43.png"/>
+                          <pic:cNvPr id="0" name="image53.png"/>
                           <pic:cNvPicPr preferRelativeResize="0"/>
                         </pic:nvPicPr>
                         <pic:blipFill>
@@ -5300,12 +5600,12 @@
                 <wp:inline distB="114300" distT="114300" distL="114300" distR="114300">
                   <wp:extent cx="914400" cy="914400"/>
                   <wp:effectExtent b="0" l="0" r="0" t="0"/>
-                  <wp:docPr id="48" name="image41.png"/>
+                  <wp:docPr id="56" name="image48.png"/>
                   <a:graphic>
                     <a:graphicData uri="http://schemas.openxmlformats.org/drawingml/2006/picture">
                       <pic:pic>
                         <pic:nvPicPr>
-                          <pic:cNvPr id="0" name="image41.png"/>
+                          <pic:cNvPr id="0" name="image48.png"/>
                           <pic:cNvPicPr preferRelativeResize="0"/>
                         </pic:nvPicPr>
                         <pic:blipFill>
@@ -5422,12 +5722,12 @@
                 <wp:inline distB="114300" distT="114300" distL="114300" distR="114300">
                   <wp:extent cx="1219200" cy="1219200"/>
                   <wp:effectExtent b="0" l="0" r="0" t="0"/>
-                  <wp:docPr id="22" name="image12.png"/>
+                  <wp:docPr id="26" name="image16.png"/>
                   <a:graphic>
                     <a:graphicData uri="http://schemas.openxmlformats.org/drawingml/2006/picture">
                       <pic:pic>
                         <pic:nvPicPr>
-                          <pic:cNvPr id="0" name="image12.png"/>
+                          <pic:cNvPr id="0" name="image16.png"/>
                           <pic:cNvPicPr preferRelativeResize="0"/>
                         </pic:nvPicPr>
                         <pic:blipFill>
@@ -5515,12 +5815,12 @@
                 <wp:inline distB="114300" distT="114300" distL="114300" distR="114300">
                   <wp:extent cx="2438400" cy="2438400"/>
                   <wp:effectExtent b="0" l="0" r="0" t="0"/>
-                  <wp:docPr id="54" name="image49.png"/>
+                  <wp:docPr id="61" name="image60.png"/>
                   <a:graphic>
                     <a:graphicData uri="http://schemas.openxmlformats.org/drawingml/2006/picture">
                       <pic:pic>
                         <pic:nvPicPr>
-                          <pic:cNvPr id="0" name="image49.png"/>
+                          <pic:cNvPr id="0" name="image60.png"/>
                           <pic:cNvPicPr preferRelativeResize="0"/>
                         </pic:nvPicPr>
                         <pic:blipFill>
@@ -5596,6 +5896,115 @@
           </w:p>
         </w:tc>
       </w:tr>
+      <w:tr>
+        <w:trPr>
+          <w:cantSplit w:val="0"/>
+          <w:tblHeader w:val="0"/>
+        </w:trPr>
+        <w:tc>
+          <w:tcPr>
+            <w:shd w:fill="auto" w:val="clear"/>
+            <w:tcMar>
+              <w:top w:w="100.0" w:type="dxa"/>
+              <w:left w:w="100.0" w:type="dxa"/>
+              <w:bottom w:w="100.0" w:type="dxa"/>
+              <w:right w:w="100.0" w:type="dxa"/>
+            </w:tcMar>
+            <w:vAlign w:val="top"/>
+          </w:tcPr>
+          <w:p>
+            <w:pPr>
+              <w:widowControl w:val="0"/>
+              <w:spacing w:line="240" w:lineRule="auto"/>
+              <w:rPr/>
+            </w:pPr>
+            <w:r>
+              <w:rPr/>
+              <w:drawing>
+                <wp:inline distB="114300" distT="114300" distL="114300" distR="114300">
+                  <wp:extent cx="704850" cy="2743200"/>
+                  <wp:effectExtent b="0" l="0" r="0" t="0"/>
+                  <wp:docPr id="2" name="image13.png"/>
+                  <a:graphic>
+                    <a:graphicData uri="http://schemas.openxmlformats.org/drawingml/2006/picture">
+                      <pic:pic>
+                        <pic:nvPicPr>
+                          <pic:cNvPr id="0" name="image13.png"/>
+                          <pic:cNvPicPr preferRelativeResize="0"/>
+                        </pic:nvPicPr>
+                        <pic:blipFill>
+                          <a:blip r:embed="rId46"/>
+                          <a:srcRect b="0" l="0" r="0" t="0"/>
+                          <a:stretch>
+                            <a:fillRect/>
+                          </a:stretch>
+                        </pic:blipFill>
+                        <pic:spPr>
+                          <a:xfrm>
+                            <a:off x="0" y="0"/>
+                            <a:ext cx="704850" cy="2743200"/>
+                          </a:xfrm>
+                          <a:prstGeom prst="rect"/>
+                          <a:ln/>
+                        </pic:spPr>
+                      </pic:pic>
+                    </a:graphicData>
+                  </a:graphic>
+                </wp:inline>
+              </w:drawing>
+            </w:r>
+            <w:r>
+              <w:rPr>
+                <w:rtl w:val="0"/>
+              </w:rPr>
+            </w:r>
+          </w:p>
+        </w:tc>
+        <w:tc>
+          <w:tcPr>
+            <w:shd w:fill="auto" w:val="clear"/>
+            <w:tcMar>
+              <w:top w:w="100.0" w:type="dxa"/>
+              <w:left w:w="100.0" w:type="dxa"/>
+              <w:bottom w:w="100.0" w:type="dxa"/>
+              <w:right w:w="100.0" w:type="dxa"/>
+            </w:tcMar>
+            <w:vAlign w:val="top"/>
+          </w:tcPr>
+          <w:p>
+            <w:pPr>
+              <w:widowControl w:val="0"/>
+              <w:spacing w:line="240" w:lineRule="auto"/>
+              <w:rPr/>
+            </w:pPr>
+            <w:r>
+              <w:rPr>
+                <w:b w:val="1"/>
+                <w:rtl w:val="0"/>
+              </w:rPr>
+              <w:t xml:space="preserve">Column2.png</w:t>
+            </w:r>
+            <w:r>
+              <w:rPr>
+                <w:rtl w:val="0"/>
+              </w:rPr>
+            </w:r>
+          </w:p>
+          <w:p>
+            <w:pPr>
+              <w:widowControl w:val="0"/>
+              <w:spacing w:line="240" w:lineRule="auto"/>
+              <w:rPr/>
+            </w:pPr>
+            <w:r>
+              <w:rPr>
+                <w:rtl w:val="0"/>
+              </w:rPr>
+              <w:t xml:space="preserve">Rescaled and ready for action.</w:t>
+            </w:r>
+          </w:p>
+        </w:tc>
+      </w:tr>
     </w:tbl>
     <w:p>
       <w:pPr>
@@ -5614,10 +6023,14 @@
       <w:pPr>
         <w:pStyle w:val="Heading1"/>
         <w:jc w:val="center"/>
-        <w:rPr/>
+        <w:rPr>
+          <w:rFonts w:ascii="Bebas Neue" w:cs="Bebas Neue" w:eastAsia="Bebas Neue" w:hAnsi="Bebas Neue"/>
+          <w:sz w:val="80"/>
+          <w:szCs w:val="80"/>
+        </w:rPr>
       </w:pPr>
-      <w:bookmarkStart w:colFirst="0" w:colLast="0" w:name="_2vcorra8j6zt" w:id="3"/>
-      <w:bookmarkEnd w:id="3"/>
+      <w:bookmarkStart w:colFirst="0" w:colLast="0" w:name="_2vcorra8j6zt" w:id="4"/>
+      <w:bookmarkEnd w:id="4"/>
       <w:r>
         <w:rPr>
           <w:rFonts w:ascii="Bebas Neue" w:cs="Bebas Neue" w:eastAsia="Bebas Neue" w:hAnsi="Bebas Neue"/>
@@ -5627,6 +6040,32 @@
         </w:rPr>
         <w:t xml:space="preserve">Outside temple</w:t>
       </w:r>
+    </w:p>
+    <w:p>
+      <w:pPr>
+        <w:jc w:val="center"/>
+        <w:rPr/>
+      </w:pPr>
+      <w:hyperlink w:anchor="_gw33wqhlss3x">
+        <w:r>
+          <w:rPr>
+            <w:color w:val="1155cc"/>
+            <w:u w:val="single"/>
+            <w:rtl w:val="0"/>
+          </w:rPr>
+          <w:t xml:space="preserve">TOP OF DOC</w:t>
+        </w:r>
+      </w:hyperlink>
+      <w:r>
+        <w:rPr>
+          <w:rtl w:val="0"/>
+        </w:rPr>
+      </w:r>
+    </w:p>
+    <w:p>
+      <w:pPr>
+        <w:rPr/>
+      </w:pPr>
       <w:r>
         <w:rPr>
           <w:rtl w:val="0"/>
@@ -5687,16 +6126,16 @@
                 <wp:inline distB="114300" distT="114300" distL="114300" distR="114300">
                   <wp:extent cx="1219200" cy="1219200"/>
                   <wp:effectExtent b="0" l="0" r="0" t="0"/>
-                  <wp:docPr id="16" name="image15.png"/>
+                  <wp:docPr id="20" name="image22.png"/>
                   <a:graphic>
                     <a:graphicData uri="http://schemas.openxmlformats.org/drawingml/2006/picture">
                       <pic:pic>
                         <pic:nvPicPr>
-                          <pic:cNvPr id="0" name="image15.png"/>
+                          <pic:cNvPr id="0" name="image22.png"/>
                           <pic:cNvPicPr preferRelativeResize="0"/>
                         </pic:nvPicPr>
                         <pic:blipFill>
-                          <a:blip r:embed="rId46"/>
+                          <a:blip r:embed="rId47"/>
                           <a:srcRect b="0" l="0" r="0" t="0"/>
                           <a:stretch>
                             <a:fillRect/>
@@ -5796,16 +6235,16 @@
                 <wp:inline distB="114300" distT="114300" distL="114300" distR="114300">
                   <wp:extent cx="2838450" cy="1473200"/>
                   <wp:effectExtent b="0" l="0" r="0" t="0"/>
-                  <wp:docPr id="12" name="image34.png"/>
+                  <wp:docPr id="15" name="image15.png"/>
                   <a:graphic>
                     <a:graphicData uri="http://schemas.openxmlformats.org/drawingml/2006/picture">
                       <pic:pic>
                         <pic:nvPicPr>
-                          <pic:cNvPr id="0" name="image34.png"/>
+                          <pic:cNvPr id="0" name="image15.png"/>
                           <pic:cNvPicPr preferRelativeResize="0"/>
                         </pic:nvPicPr>
                         <pic:blipFill>
-                          <a:blip r:embed="rId47"/>
+                          <a:blip r:embed="rId48"/>
                           <a:srcRect b="0" l="0" r="0" t="0"/>
                           <a:stretch>
                             <a:fillRect/>
@@ -5905,121 +6344,12 @@
                 <wp:inline distB="114300" distT="114300" distL="114300" distR="114300">
                   <wp:extent cx="2838450" cy="1549400"/>
                   <wp:effectExtent b="0" l="0" r="0" t="0"/>
-                  <wp:docPr id="33" name="image38.png"/>
+                  <wp:docPr id="38" name="image37.png"/>
                   <a:graphic>
                     <a:graphicData uri="http://schemas.openxmlformats.org/drawingml/2006/picture">
                       <pic:pic>
                         <pic:nvPicPr>
-                          <pic:cNvPr id="0" name="image38.png"/>
-                          <pic:cNvPicPr preferRelativeResize="0"/>
-                        </pic:nvPicPr>
-                        <pic:blipFill>
-                          <a:blip r:embed="rId48"/>
-                          <a:srcRect b="0" l="0" r="0" t="0"/>
-                          <a:stretch>
-                            <a:fillRect/>
-                          </a:stretch>
-                        </pic:blipFill>
-                        <pic:spPr>
-                          <a:xfrm>
-                            <a:off x="0" y="0"/>
-                            <a:ext cx="2838450" cy="1549400"/>
-                          </a:xfrm>
-                          <a:prstGeom prst="rect"/>
-                          <a:ln/>
-                        </pic:spPr>
-                      </pic:pic>
-                    </a:graphicData>
-                  </a:graphic>
-                </wp:inline>
-              </w:drawing>
-            </w:r>
-            <w:r>
-              <w:rPr>
-                <w:rtl w:val="0"/>
-              </w:rPr>
-            </w:r>
-          </w:p>
-        </w:tc>
-        <w:tc>
-          <w:tcPr>
-            <w:shd w:fill="auto" w:val="clear"/>
-            <w:tcMar>
-              <w:top w:w="100.0" w:type="dxa"/>
-              <w:left w:w="100.0" w:type="dxa"/>
-              <w:bottom w:w="100.0" w:type="dxa"/>
-              <w:right w:w="100.0" w:type="dxa"/>
-            </w:tcMar>
-            <w:vAlign w:val="top"/>
-          </w:tcPr>
-          <w:p>
-            <w:pPr>
-              <w:widowControl w:val="0"/>
-              <w:spacing w:line="240" w:lineRule="auto"/>
-              <w:rPr/>
-            </w:pPr>
-            <w:r>
-              <w:rPr>
-                <w:b w:val="1"/>
-                <w:rtl w:val="0"/>
-              </w:rPr>
-              <w:t xml:space="preserve">TempleGround.png</w:t>
-            </w:r>
-            <w:r>
-              <w:rPr>
-                <w:rtl w:val="0"/>
-              </w:rPr>
-            </w:r>
-          </w:p>
-          <w:p>
-            <w:pPr>
-              <w:widowControl w:val="0"/>
-              <w:spacing w:line="240" w:lineRule="auto"/>
-              <w:rPr/>
-            </w:pPr>
-            <w:r>
-              <w:rPr>
-                <w:rtl w:val="0"/>
-              </w:rPr>
-              <w:t xml:space="preserve">The ground beneath the temple.</w:t>
-            </w:r>
-          </w:p>
-        </w:tc>
-      </w:tr>
-      <w:tr>
-        <w:trPr>
-          <w:cantSplit w:val="0"/>
-          <w:tblHeader w:val="0"/>
-        </w:trPr>
-        <w:tc>
-          <w:tcPr>
-            <w:shd w:fill="auto" w:val="clear"/>
-            <w:tcMar>
-              <w:top w:w="100.0" w:type="dxa"/>
-              <w:left w:w="100.0" w:type="dxa"/>
-              <w:bottom w:w="100.0" w:type="dxa"/>
-              <w:right w:w="100.0" w:type="dxa"/>
-            </w:tcMar>
-            <w:vAlign w:val="top"/>
-          </w:tcPr>
-          <w:p>
-            <w:pPr>
-              <w:widowControl w:val="0"/>
-              <w:spacing w:line="240" w:lineRule="auto"/>
-              <w:rPr/>
-            </w:pPr>
-            <w:r>
-              <w:rPr/>
-              <w:drawing>
-                <wp:inline distB="114300" distT="114300" distL="114300" distR="114300">
-                  <wp:extent cx="2838450" cy="1549400"/>
-                  <wp:effectExtent b="0" l="0" r="0" t="0"/>
-                  <wp:docPr id="34" name="image33.png"/>
-                  <a:graphic>
-                    <a:graphicData uri="http://schemas.openxmlformats.org/drawingml/2006/picture">
-                      <pic:pic>
-                        <pic:nvPicPr>
-                          <pic:cNvPr id="0" name="image33.png"/>
+                          <pic:cNvPr id="0" name="image37.png"/>
                           <pic:cNvPicPr preferRelativeResize="0"/>
                         </pic:nvPicPr>
                         <pic:blipFill>
@@ -6065,6 +6395,115 @@
             <w:pPr>
               <w:widowControl w:val="0"/>
               <w:spacing w:line="240" w:lineRule="auto"/>
+              <w:rPr/>
+            </w:pPr>
+            <w:r>
+              <w:rPr>
+                <w:b w:val="1"/>
+                <w:rtl w:val="0"/>
+              </w:rPr>
+              <w:t xml:space="preserve">TempleGround.png</w:t>
+            </w:r>
+            <w:r>
+              <w:rPr>
+                <w:rtl w:val="0"/>
+              </w:rPr>
+            </w:r>
+          </w:p>
+          <w:p>
+            <w:pPr>
+              <w:widowControl w:val="0"/>
+              <w:spacing w:line="240" w:lineRule="auto"/>
+              <w:rPr/>
+            </w:pPr>
+            <w:r>
+              <w:rPr>
+                <w:rtl w:val="0"/>
+              </w:rPr>
+              <w:t xml:space="preserve">The ground beneath the temple.</w:t>
+            </w:r>
+          </w:p>
+        </w:tc>
+      </w:tr>
+      <w:tr>
+        <w:trPr>
+          <w:cantSplit w:val="0"/>
+          <w:tblHeader w:val="0"/>
+        </w:trPr>
+        <w:tc>
+          <w:tcPr>
+            <w:shd w:fill="auto" w:val="clear"/>
+            <w:tcMar>
+              <w:top w:w="100.0" w:type="dxa"/>
+              <w:left w:w="100.0" w:type="dxa"/>
+              <w:bottom w:w="100.0" w:type="dxa"/>
+              <w:right w:w="100.0" w:type="dxa"/>
+            </w:tcMar>
+            <w:vAlign w:val="top"/>
+          </w:tcPr>
+          <w:p>
+            <w:pPr>
+              <w:widowControl w:val="0"/>
+              <w:spacing w:line="240" w:lineRule="auto"/>
+              <w:rPr/>
+            </w:pPr>
+            <w:r>
+              <w:rPr/>
+              <w:drawing>
+                <wp:inline distB="114300" distT="114300" distL="114300" distR="114300">
+                  <wp:extent cx="2838450" cy="1549400"/>
+                  <wp:effectExtent b="0" l="0" r="0" t="0"/>
+                  <wp:docPr id="39" name="image46.png"/>
+                  <a:graphic>
+                    <a:graphicData uri="http://schemas.openxmlformats.org/drawingml/2006/picture">
+                      <pic:pic>
+                        <pic:nvPicPr>
+                          <pic:cNvPr id="0" name="image46.png"/>
+                          <pic:cNvPicPr preferRelativeResize="0"/>
+                        </pic:nvPicPr>
+                        <pic:blipFill>
+                          <a:blip r:embed="rId50"/>
+                          <a:srcRect b="0" l="0" r="0" t="0"/>
+                          <a:stretch>
+                            <a:fillRect/>
+                          </a:stretch>
+                        </pic:blipFill>
+                        <pic:spPr>
+                          <a:xfrm>
+                            <a:off x="0" y="0"/>
+                            <a:ext cx="2838450" cy="1549400"/>
+                          </a:xfrm>
+                          <a:prstGeom prst="rect"/>
+                          <a:ln/>
+                        </pic:spPr>
+                      </pic:pic>
+                    </a:graphicData>
+                  </a:graphic>
+                </wp:inline>
+              </w:drawing>
+            </w:r>
+            <w:r>
+              <w:rPr>
+                <w:rtl w:val="0"/>
+              </w:rPr>
+            </w:r>
+          </w:p>
+        </w:tc>
+        <w:tc>
+          <w:tcPr>
+            <w:shd w:fill="auto" w:val="clear"/>
+            <w:tcMar>
+              <w:top w:w="100.0" w:type="dxa"/>
+              <w:left w:w="100.0" w:type="dxa"/>
+              <w:bottom w:w="100.0" w:type="dxa"/>
+              <w:right w:w="100.0" w:type="dxa"/>
+            </w:tcMar>
+            <w:vAlign w:val="top"/>
+          </w:tcPr>
+          <w:p>
+            <w:pPr>
+              <w:widowControl w:val="0"/>
+              <w:spacing w:line="240" w:lineRule="auto"/>
               <w:rPr>
                 <w:b w:val="1"/>
               </w:rPr>
@@ -6110,10 +6549,14 @@
       <w:pPr>
         <w:pStyle w:val="Heading1"/>
         <w:jc w:val="center"/>
-        <w:rPr/>
+        <w:rPr>
+          <w:rFonts w:ascii="Bebas Neue" w:cs="Bebas Neue" w:eastAsia="Bebas Neue" w:hAnsi="Bebas Neue"/>
+          <w:sz w:val="80"/>
+          <w:szCs w:val="80"/>
+        </w:rPr>
       </w:pPr>
-      <w:bookmarkStart w:colFirst="0" w:colLast="0" w:name="_m0f98f4n12si" w:id="4"/>
-      <w:bookmarkEnd w:id="4"/>
+      <w:bookmarkStart w:colFirst="0" w:colLast="0" w:name="_m0f98f4n12si" w:id="5"/>
+      <w:bookmarkEnd w:id="5"/>
       <w:r>
         <w:rPr>
           <w:rFonts w:ascii="Bebas Neue" w:cs="Bebas Neue" w:eastAsia="Bebas Neue" w:hAnsi="Bebas Neue"/>
@@ -6123,6 +6566,32 @@
         </w:rPr>
         <w:t xml:space="preserve">Tiles</w:t>
       </w:r>
+    </w:p>
+    <w:p>
+      <w:pPr>
+        <w:jc w:val="center"/>
+        <w:rPr/>
+      </w:pPr>
+      <w:hyperlink w:anchor="_gw33wqhlss3x">
+        <w:r>
+          <w:rPr>
+            <w:color w:val="1155cc"/>
+            <w:u w:val="single"/>
+            <w:rtl w:val="0"/>
+          </w:rPr>
+          <w:t xml:space="preserve">TOP OF DOC</w:t>
+        </w:r>
+      </w:hyperlink>
+      <w:r>
+        <w:rPr>
+          <w:rtl w:val="0"/>
+        </w:rPr>
+      </w:r>
+    </w:p>
+    <w:p>
+      <w:pPr>
+        <w:rPr/>
+      </w:pPr>
       <w:r>
         <w:rPr>
           <w:rtl w:val="0"/>
@@ -6183,16 +6652,16 @@
                 <wp:inline distB="114300" distT="114300" distL="114300" distR="114300">
                   <wp:extent cx="2838450" cy="5676900"/>
                   <wp:effectExtent b="0" l="0" r="0" t="0"/>
-                  <wp:docPr id="49" name="image52.png"/>
+                  <wp:docPr id="41" name="image40.png"/>
                   <a:graphic>
                     <a:graphicData uri="http://schemas.openxmlformats.org/drawingml/2006/picture">
                       <pic:pic>
                         <pic:nvPicPr>
-                          <pic:cNvPr id="0" name="image52.png"/>
+                          <pic:cNvPr id="0" name="image40.png"/>
                           <pic:cNvPicPr preferRelativeResize="0"/>
                         </pic:nvPicPr>
                         <pic:blipFill>
-                          <a:blip r:embed="rId50"/>
+                          <a:blip r:embed="rId51"/>
                           <a:srcRect b="0" l="0" r="0" t="0"/>
                           <a:stretch>
                             <a:fillRect/>
@@ -6490,7 +6959,7 @@
               <w:rPr>
                 <w:rtl w:val="0"/>
               </w:rPr>
-              <w:t xml:space="preserve">Pillar</w:t>
+              <w:t xml:space="preserve">Pillar (the individual Pillar sprite has been added too under Temple).</w:t>
             </w:r>
           </w:p>
           <w:p>
@@ -6571,6 +7040,31 @@
                 <w:rtl w:val="0"/>
               </w:rPr>
               <w:t xml:space="preserve">The doors have been created as their own texture.</w:t>
+            </w:r>
+          </w:p>
+          <w:p>
+            <w:pPr>
+              <w:widowControl w:val="0"/>
+              <w:spacing w:line="240" w:lineRule="auto"/>
+              <w:rPr/>
+            </w:pPr>
+            <w:r>
+              <w:rPr>
+                <w:rtl w:val="0"/>
+              </w:rPr>
+            </w:r>
+          </w:p>
+          <w:p>
+            <w:pPr>
+              <w:widowControl w:val="0"/>
+              <w:spacing w:line="240" w:lineRule="auto"/>
+              <w:rPr/>
+            </w:pPr>
+            <w:r>
+              <w:rPr>
+                <w:rtl w:val="0"/>
+              </w:rPr>
+              <w:t xml:space="preserve">DO NOT USE THE RED ARROWS. They just indicate which direction the stair texture is going.</w:t>
             </w:r>
           </w:p>
         </w:tc>
@@ -6701,10 +7195,14 @@
       <w:pPr>
         <w:pStyle w:val="Heading1"/>
         <w:jc w:val="center"/>
-        <w:rPr/>
+        <w:rPr>
+          <w:rFonts w:ascii="Bebas Neue" w:cs="Bebas Neue" w:eastAsia="Bebas Neue" w:hAnsi="Bebas Neue"/>
+          <w:sz w:val="80"/>
+          <w:szCs w:val="80"/>
+        </w:rPr>
       </w:pPr>
-      <w:bookmarkStart w:colFirst="0" w:colLast="0" w:name="_29a1u0rlregm" w:id="5"/>
-      <w:bookmarkEnd w:id="5"/>
+      <w:bookmarkStart w:colFirst="0" w:colLast="0" w:name="_29a1u0rlregm" w:id="6"/>
+      <w:bookmarkEnd w:id="6"/>
       <w:r>
         <w:rPr>
           <w:rFonts w:ascii="Bebas Neue" w:cs="Bebas Neue" w:eastAsia="Bebas Neue" w:hAnsi="Bebas Neue"/>
@@ -6714,6 +7212,32 @@
         </w:rPr>
         <w:t xml:space="preserve">OTHER</w:t>
       </w:r>
+    </w:p>
+    <w:p>
+      <w:pPr>
+        <w:jc w:val="center"/>
+        <w:rPr/>
+      </w:pPr>
+      <w:hyperlink w:anchor="_gw33wqhlss3x">
+        <w:r>
+          <w:rPr>
+            <w:color w:val="1155cc"/>
+            <w:u w:val="single"/>
+            <w:rtl w:val="0"/>
+          </w:rPr>
+          <w:t xml:space="preserve">TOP OF DOC</w:t>
+        </w:r>
+      </w:hyperlink>
+      <w:r>
+        <w:rPr>
+          <w:rtl w:val="0"/>
+        </w:rPr>
+      </w:r>
+    </w:p>
+    <w:p>
+      <w:pPr>
+        <w:rPr/>
+      </w:pPr>
       <w:r>
         <w:rPr>
           <w:rtl w:val="0"/>
@@ -6774,121 +7298,12 @@
                 <wp:inline distB="114300" distT="114300" distL="114300" distR="114300">
                   <wp:extent cx="1219200" cy="1219200"/>
                   <wp:effectExtent b="0" l="0" r="0" t="0"/>
-                  <wp:docPr id="10" name="image10.png"/>
+                  <wp:docPr id="12" name="image10.png"/>
                   <a:graphic>
                     <a:graphicData uri="http://schemas.openxmlformats.org/drawingml/2006/picture">
                       <pic:pic>
                         <pic:nvPicPr>
                           <pic:cNvPr id="0" name="image10.png"/>
-                          <pic:cNvPicPr preferRelativeResize="0"/>
-                        </pic:nvPicPr>
-                        <pic:blipFill>
-                          <a:blip r:embed="rId51"/>
-                          <a:srcRect b="0" l="0" r="0" t="0"/>
-                          <a:stretch>
-                            <a:fillRect/>
-                          </a:stretch>
-                        </pic:blipFill>
-                        <pic:spPr>
-                          <a:xfrm>
-                            <a:off x="0" y="0"/>
-                            <a:ext cx="1219200" cy="1219200"/>
-                          </a:xfrm>
-                          <a:prstGeom prst="rect"/>
-                          <a:ln/>
-                        </pic:spPr>
-                      </pic:pic>
-                    </a:graphicData>
-                  </a:graphic>
-                </wp:inline>
-              </w:drawing>
-            </w:r>
-            <w:r>
-              <w:rPr>
-                <w:rtl w:val="0"/>
-              </w:rPr>
-            </w:r>
-          </w:p>
-        </w:tc>
-        <w:tc>
-          <w:tcPr>
-            <w:shd w:fill="auto" w:val="clear"/>
-            <w:tcMar>
-              <w:top w:w="100.0" w:type="dxa"/>
-              <w:left w:w="100.0" w:type="dxa"/>
-              <w:bottom w:w="100.0" w:type="dxa"/>
-              <w:right w:w="100.0" w:type="dxa"/>
-            </w:tcMar>
-            <w:vAlign w:val="top"/>
-          </w:tcPr>
-          <w:p>
-            <w:pPr>
-              <w:widowControl w:val="0"/>
-              <w:spacing w:line="240" w:lineRule="auto"/>
-              <w:rPr/>
-            </w:pPr>
-            <w:r>
-              <w:rPr>
-                <w:b w:val="1"/>
-                <w:rtl w:val="0"/>
-              </w:rPr>
-              <w:t xml:space="preserve">HUD-Riddles.png</w:t>
-            </w:r>
-            <w:r>
-              <w:rPr>
-                <w:rtl w:val="0"/>
-              </w:rPr>
-            </w:r>
-          </w:p>
-          <w:p>
-            <w:pPr>
-              <w:widowControl w:val="0"/>
-              <w:spacing w:line="240" w:lineRule="auto"/>
-              <w:rPr/>
-            </w:pPr>
-            <w:r>
-              <w:rPr>
-                <w:rtl w:val="0"/>
-              </w:rPr>
-              <w:t xml:space="preserve">Icon to count the riddles collected.</w:t>
-            </w:r>
-          </w:p>
-        </w:tc>
-      </w:tr>
-      <w:tr>
-        <w:trPr>
-          <w:cantSplit w:val="0"/>
-          <w:tblHeader w:val="0"/>
-        </w:trPr>
-        <w:tc>
-          <w:tcPr>
-            <w:shd w:fill="auto" w:val="clear"/>
-            <w:tcMar>
-              <w:top w:w="100.0" w:type="dxa"/>
-              <w:left w:w="100.0" w:type="dxa"/>
-              <w:bottom w:w="100.0" w:type="dxa"/>
-              <w:right w:w="100.0" w:type="dxa"/>
-            </w:tcMar>
-            <w:vAlign w:val="top"/>
-          </w:tcPr>
-          <w:p>
-            <w:pPr>
-              <w:widowControl w:val="0"/>
-              <w:spacing w:line="240" w:lineRule="auto"/>
-              <w:rPr/>
-            </w:pPr>
-            <w:r>
-              <w:rPr/>
-              <w:drawing>
-                <wp:inline distB="114300" distT="114300" distL="114300" distR="114300">
-                  <wp:extent cx="1219200" cy="1219200"/>
-                  <wp:effectExtent b="0" l="0" r="0" t="0"/>
-                  <wp:docPr id="24" name="image28.png"/>
-                  <a:graphic>
-                    <a:graphicData uri="http://schemas.openxmlformats.org/drawingml/2006/picture">
-                      <pic:pic>
-                        <pic:nvPicPr>
-                          <pic:cNvPr id="0" name="image28.png"/>
                           <pic:cNvPicPr preferRelativeResize="0"/>
                         </pic:nvPicPr>
                         <pic:blipFill>
@@ -6941,25 +7356,25 @@
                 <w:b w:val="1"/>
                 <w:rtl w:val="0"/>
               </w:rPr>
-              <w:t xml:space="preserve">HUD-Gem.png</w:t>
-            </w:r>
-            <w:r>
-              <w:rPr>
-                <w:rtl w:val="0"/>
-              </w:rPr>
-            </w:r>
-          </w:p>
-          <w:p>
-            <w:pPr>
-              <w:widowControl w:val="0"/>
-              <w:spacing w:line="240" w:lineRule="auto"/>
-              <w:rPr/>
-            </w:pPr>
-            <w:r>
-              <w:rPr>
-                <w:rtl w:val="0"/>
-              </w:rPr>
-              <w:t xml:space="preserve">Icon to count the gems collected.</w:t>
+              <w:t xml:space="preserve">HUD-Riddles.png</w:t>
+            </w:r>
+            <w:r>
+              <w:rPr>
+                <w:rtl w:val="0"/>
+              </w:rPr>
+            </w:r>
+          </w:p>
+          <w:p>
+            <w:pPr>
+              <w:widowControl w:val="0"/>
+              <w:spacing w:line="240" w:lineRule="auto"/>
+              <w:rPr/>
+            </w:pPr>
+            <w:r>
+              <w:rPr>
+                <w:rtl w:val="0"/>
+              </w:rPr>
+              <w:t xml:space="preserve">Icon to count the riddles collected.</w:t>
             </w:r>
           </w:p>
         </w:tc>
@@ -6990,14 +7405,14 @@
               <w:rPr/>
               <w:drawing>
                 <wp:inline distB="114300" distT="114300" distL="114300" distR="114300">
-                  <wp:extent cx="2838450" cy="1346200"/>
+                  <wp:extent cx="1219200" cy="1219200"/>
                   <wp:effectExtent b="0" l="0" r="0" t="0"/>
-                  <wp:docPr id="30" name="image21.png"/>
+                  <wp:docPr id="29" name="image34.png"/>
                   <a:graphic>
                     <a:graphicData uri="http://schemas.openxmlformats.org/drawingml/2006/picture">
                       <pic:pic>
                         <pic:nvPicPr>
-                          <pic:cNvPr id="0" name="image21.png"/>
+                          <pic:cNvPr id="0" name="image34.png"/>
                           <pic:cNvPicPr preferRelativeResize="0"/>
                         </pic:nvPicPr>
                         <pic:blipFill>
@@ -7010,7 +7425,7 @@
                         <pic:spPr>
                           <a:xfrm>
                             <a:off x="0" y="0"/>
-                            <a:ext cx="2838450" cy="1346200"/>
+                            <a:ext cx="1219200" cy="1219200"/>
                           </a:xfrm>
                           <a:prstGeom prst="rect"/>
                           <a:ln/>
@@ -7050,39 +7465,25 @@
                 <w:b w:val="1"/>
                 <w:rtl w:val="0"/>
               </w:rPr>
-              <w:t xml:space="preserve">Dialogue-Archeologist.png</w:t>
-            </w:r>
-            <w:r>
-              <w:rPr>
-                <w:rtl w:val="0"/>
-              </w:rPr>
-            </w:r>
-          </w:p>
-          <w:p>
-            <w:pPr>
-              <w:widowControl w:val="0"/>
-              <w:spacing w:line="240" w:lineRule="auto"/>
-              <w:rPr/>
-            </w:pPr>
-            <w:r>
-              <w:rPr>
-                <w:rtl w:val="0"/>
-              </w:rPr>
-              <w:t xml:space="preserve">Box for Archeologist Dialogue.</w:t>
-            </w:r>
-          </w:p>
-          <w:p>
-            <w:pPr>
-              <w:widowControl w:val="0"/>
-              <w:spacing w:line="240" w:lineRule="auto"/>
-              <w:ind w:left="0" w:firstLine="0"/>
-              <w:rPr/>
-            </w:pPr>
-            <w:r>
-              <w:rPr>
-                <w:rtl w:val="0"/>
-              </w:rPr>
-              <w:t xml:space="preserve">* It will need to be scaled up in GameMaker. This is because I wanted the box to be more pixel-y.</w:t>
+              <w:t xml:space="preserve">HUD-Gem.png</w:t>
+            </w:r>
+            <w:r>
+              <w:rPr>
+                <w:rtl w:val="0"/>
+              </w:rPr>
+            </w:r>
+          </w:p>
+          <w:p>
+            <w:pPr>
+              <w:widowControl w:val="0"/>
+              <w:spacing w:line="240" w:lineRule="auto"/>
+              <w:rPr/>
+            </w:pPr>
+            <w:r>
+              <w:rPr>
+                <w:rtl w:val="0"/>
+              </w:rPr>
+              <w:t xml:space="preserve">Icon to count the gems collected.</w:t>
             </w:r>
           </w:p>
         </w:tc>
@@ -7115,12 +7516,12 @@
                 <wp:inline distB="114300" distT="114300" distL="114300" distR="114300">
                   <wp:extent cx="2838450" cy="1346200"/>
                   <wp:effectExtent b="0" l="0" r="0" t="0"/>
-                  <wp:docPr id="3" name="image4.png"/>
+                  <wp:docPr id="35" name="image27.png"/>
                   <a:graphic>
                     <a:graphicData uri="http://schemas.openxmlformats.org/drawingml/2006/picture">
                       <pic:pic>
                         <pic:nvPicPr>
-                          <pic:cNvPr id="0" name="image4.png"/>
+                          <pic:cNvPr id="0" name="image27.png"/>
                           <pic:cNvPicPr preferRelativeResize="0"/>
                         </pic:nvPicPr>
                         <pic:blipFill>
@@ -7173,45 +7574,39 @@
                 <w:b w:val="1"/>
                 <w:rtl w:val="0"/>
               </w:rPr>
-              <w:t xml:space="preserve">Dialogue-Explorer.png</w:t>
-            </w:r>
-            <w:r>
-              <w:rPr>
-                <w:rtl w:val="0"/>
-              </w:rPr>
-            </w:r>
-          </w:p>
-          <w:p>
-            <w:pPr>
-              <w:widowControl w:val="0"/>
-              <w:spacing w:line="240" w:lineRule="auto"/>
-              <w:rPr/>
-            </w:pPr>
-            <w:r>
-              <w:rPr>
-                <w:rtl w:val="0"/>
-              </w:rPr>
-              <w:t xml:space="preserve">Box for Explorer Dialogue.</w:t>
-            </w:r>
-          </w:p>
-          <w:p>
-            <w:pPr>
-              <w:widowControl w:val="0"/>
-              <w:spacing w:line="240" w:lineRule="auto"/>
-              <w:rPr>
-                <w:b w:val="1"/>
-              </w:rPr>
+              <w:t xml:space="preserve">Dialogue-Archeologist.png</w:t>
+            </w:r>
+            <w:r>
+              <w:rPr>
+                <w:rtl w:val="0"/>
+              </w:rPr>
+            </w:r>
+          </w:p>
+          <w:p>
+            <w:pPr>
+              <w:widowControl w:val="0"/>
+              <w:spacing w:line="240" w:lineRule="auto"/>
+              <w:rPr/>
+            </w:pPr>
+            <w:r>
+              <w:rPr>
+                <w:rtl w:val="0"/>
+              </w:rPr>
+              <w:t xml:space="preserve">Box for Archeologist Dialogue.</w:t>
+            </w:r>
+          </w:p>
+          <w:p>
+            <w:pPr>
+              <w:widowControl w:val="0"/>
+              <w:spacing w:line="240" w:lineRule="auto"/>
+              <w:ind w:left="0" w:firstLine="0"/>
+              <w:rPr/>
             </w:pPr>
             <w:r>
               <w:rPr>
                 <w:rtl w:val="0"/>
               </w:rPr>
               <w:t xml:space="preserve">* It will need to be scaled up in GameMaker. This is because I wanted the box to be more pixel-y.</w:t>
-            </w:r>
-            <w:r>
-              <w:rPr>
-                <w:rtl w:val="0"/>
-              </w:rPr>
             </w:r>
           </w:p>
         </w:tc>
@@ -7244,12 +7639,12 @@
                 <wp:inline distB="114300" distT="114300" distL="114300" distR="114300">
                   <wp:extent cx="2838450" cy="1346200"/>
                   <wp:effectExtent b="0" l="0" r="0" t="0"/>
-                  <wp:docPr id="8" name="image3.png"/>
+                  <wp:docPr id="4" name="image11.png"/>
                   <a:graphic>
                     <a:graphicData uri="http://schemas.openxmlformats.org/drawingml/2006/picture">
                       <pic:pic>
                         <pic:nvPicPr>
-                          <pic:cNvPr id="0" name="image3.png"/>
+                          <pic:cNvPr id="0" name="image11.png"/>
                           <pic:cNvPicPr preferRelativeResize="0"/>
                         </pic:nvPicPr>
                         <pic:blipFill>
@@ -7302,25 +7697,25 @@
                 <w:b w:val="1"/>
                 <w:rtl w:val="0"/>
               </w:rPr>
-              <w:t xml:space="preserve">Dialogue-Student.png</w:t>
-            </w:r>
-            <w:r>
-              <w:rPr>
-                <w:rtl w:val="0"/>
-              </w:rPr>
-            </w:r>
-          </w:p>
-          <w:p>
-            <w:pPr>
-              <w:widowControl w:val="0"/>
-              <w:spacing w:line="240" w:lineRule="auto"/>
-              <w:rPr/>
-            </w:pPr>
-            <w:r>
-              <w:rPr>
-                <w:rtl w:val="0"/>
-              </w:rPr>
-              <w:t xml:space="preserve">Box for Student Dialogue.</w:t>
+              <w:t xml:space="preserve">Dialogue-Explorer.png</w:t>
+            </w:r>
+            <w:r>
+              <w:rPr>
+                <w:rtl w:val="0"/>
+              </w:rPr>
+            </w:r>
+          </w:p>
+          <w:p>
+            <w:pPr>
+              <w:widowControl w:val="0"/>
+              <w:spacing w:line="240" w:lineRule="auto"/>
+              <w:rPr/>
+            </w:pPr>
+            <w:r>
+              <w:rPr>
+                <w:rtl w:val="0"/>
+              </w:rPr>
+              <w:t xml:space="preserve">Box for Explorer Dialogue.</w:t>
             </w:r>
           </w:p>
           <w:p>
@@ -7373,12 +7768,12 @@
                 <wp:inline distB="114300" distT="114300" distL="114300" distR="114300">
                   <wp:extent cx="2838450" cy="1346200"/>
                   <wp:effectExtent b="0" l="0" r="0" t="0"/>
-                  <wp:docPr id="2" name="image2.png"/>
+                  <wp:docPr id="10" name="image18.png"/>
                   <a:graphic>
                     <a:graphicData uri="http://schemas.openxmlformats.org/drawingml/2006/picture">
                       <pic:pic>
                         <pic:nvPicPr>
-                          <pic:cNvPr id="0" name="image2.png"/>
+                          <pic:cNvPr id="0" name="image18.png"/>
                           <pic:cNvPicPr preferRelativeResize="0"/>
                         </pic:nvPicPr>
                         <pic:blipFill>
@@ -7431,6 +7826,135 @@
                 <w:b w:val="1"/>
                 <w:rtl w:val="0"/>
               </w:rPr>
+              <w:t xml:space="preserve">Dialogue-Student.png</w:t>
+            </w:r>
+            <w:r>
+              <w:rPr>
+                <w:rtl w:val="0"/>
+              </w:rPr>
+            </w:r>
+          </w:p>
+          <w:p>
+            <w:pPr>
+              <w:widowControl w:val="0"/>
+              <w:spacing w:line="240" w:lineRule="auto"/>
+              <w:rPr/>
+            </w:pPr>
+            <w:r>
+              <w:rPr>
+                <w:rtl w:val="0"/>
+              </w:rPr>
+              <w:t xml:space="preserve">Box for Student Dialogue.</w:t>
+            </w:r>
+          </w:p>
+          <w:p>
+            <w:pPr>
+              <w:widowControl w:val="0"/>
+              <w:spacing w:line="240" w:lineRule="auto"/>
+              <w:rPr>
+                <w:b w:val="1"/>
+              </w:rPr>
+            </w:pPr>
+            <w:r>
+              <w:rPr>
+                <w:rtl w:val="0"/>
+              </w:rPr>
+              <w:t xml:space="preserve">* It will need to be scaled up in GameMaker. This is because I wanted the box to be more pixel-y.</w:t>
+            </w:r>
+            <w:r>
+              <w:rPr>
+                <w:rtl w:val="0"/>
+              </w:rPr>
+            </w:r>
+          </w:p>
+        </w:tc>
+      </w:tr>
+      <w:tr>
+        <w:trPr>
+          <w:cantSplit w:val="0"/>
+          <w:tblHeader w:val="0"/>
+        </w:trPr>
+        <w:tc>
+          <w:tcPr>
+            <w:shd w:fill="auto" w:val="clear"/>
+            <w:tcMar>
+              <w:top w:w="100.0" w:type="dxa"/>
+              <w:left w:w="100.0" w:type="dxa"/>
+              <w:bottom w:w="100.0" w:type="dxa"/>
+              <w:right w:w="100.0" w:type="dxa"/>
+            </w:tcMar>
+            <w:vAlign w:val="top"/>
+          </w:tcPr>
+          <w:p>
+            <w:pPr>
+              <w:widowControl w:val="0"/>
+              <w:spacing w:line="240" w:lineRule="auto"/>
+              <w:rPr/>
+            </w:pPr>
+            <w:r>
+              <w:rPr/>
+              <w:drawing>
+                <wp:inline distB="114300" distT="114300" distL="114300" distR="114300">
+                  <wp:extent cx="2838450" cy="1346200"/>
+                  <wp:effectExtent b="0" l="0" r="0" t="0"/>
+                  <wp:docPr id="3" name="image17.png"/>
+                  <a:graphic>
+                    <a:graphicData uri="http://schemas.openxmlformats.org/drawingml/2006/picture">
+                      <pic:pic>
+                        <pic:nvPicPr>
+                          <pic:cNvPr id="0" name="image17.png"/>
+                          <pic:cNvPicPr preferRelativeResize="0"/>
+                        </pic:nvPicPr>
+                        <pic:blipFill>
+                          <a:blip r:embed="rId57"/>
+                          <a:srcRect b="0" l="0" r="0" t="0"/>
+                          <a:stretch>
+                            <a:fillRect/>
+                          </a:stretch>
+                        </pic:blipFill>
+                        <pic:spPr>
+                          <a:xfrm>
+                            <a:off x="0" y="0"/>
+                            <a:ext cx="2838450" cy="1346200"/>
+                          </a:xfrm>
+                          <a:prstGeom prst="rect"/>
+                          <a:ln/>
+                        </pic:spPr>
+                      </pic:pic>
+                    </a:graphicData>
+                  </a:graphic>
+                </wp:inline>
+              </w:drawing>
+            </w:r>
+            <w:r>
+              <w:rPr>
+                <w:rtl w:val="0"/>
+              </w:rPr>
+            </w:r>
+          </w:p>
+        </w:tc>
+        <w:tc>
+          <w:tcPr>
+            <w:shd w:fill="auto" w:val="clear"/>
+            <w:tcMar>
+              <w:top w:w="100.0" w:type="dxa"/>
+              <w:left w:w="100.0" w:type="dxa"/>
+              <w:bottom w:w="100.0" w:type="dxa"/>
+              <w:right w:w="100.0" w:type="dxa"/>
+            </w:tcMar>
+            <w:vAlign w:val="top"/>
+          </w:tcPr>
+          <w:p>
+            <w:pPr>
+              <w:widowControl w:val="0"/>
+              <w:spacing w:line="240" w:lineRule="auto"/>
+              <w:rPr/>
+            </w:pPr>
+            <w:r>
+              <w:rPr>
+                <w:b w:val="1"/>
+                <w:rtl w:val="0"/>
+              </w:rPr>
               <w:t xml:space="preserve">Dialogue-Vacationer.png</w:t>
             </w:r>
             <w:r>
@@ -7466,6 +7990,62 @@
               </w:rPr>
               <w:t xml:space="preserve">* It will need to be scaled up in GameMaker. This is because I wanted the box to be more pixel-y.</w:t>
             </w:r>
+            <w:r>
+              <w:rPr>
+                <w:rtl w:val="0"/>
+              </w:rPr>
+            </w:r>
+          </w:p>
+        </w:tc>
+      </w:tr>
+      <w:tr>
+        <w:trPr>
+          <w:cantSplit w:val="0"/>
+          <w:tblHeader w:val="0"/>
+        </w:trPr>
+        <w:tc>
+          <w:tcPr>
+            <w:shd w:fill="auto" w:val="clear"/>
+            <w:tcMar>
+              <w:top w:w="100.0" w:type="dxa"/>
+              <w:left w:w="100.0" w:type="dxa"/>
+              <w:bottom w:w="100.0" w:type="dxa"/>
+              <w:right w:w="100.0" w:type="dxa"/>
+            </w:tcMar>
+            <w:vAlign w:val="top"/>
+          </w:tcPr>
+          <w:p>
+            <w:pPr>
+              <w:widowControl w:val="0"/>
+              <w:spacing w:line="240" w:lineRule="auto"/>
+              <w:rPr/>
+            </w:pPr>
+            <w:r>
+              <w:rPr>
+                <w:rtl w:val="0"/>
+              </w:rPr>
+            </w:r>
+          </w:p>
+        </w:tc>
+        <w:tc>
+          <w:tcPr>
+            <w:shd w:fill="auto" w:val="clear"/>
+            <w:tcMar>
+              <w:top w:w="100.0" w:type="dxa"/>
+              <w:left w:w="100.0" w:type="dxa"/>
+              <w:bottom w:w="100.0" w:type="dxa"/>
+              <w:right w:w="100.0" w:type="dxa"/>
+            </w:tcMar>
+            <w:vAlign w:val="top"/>
+          </w:tcPr>
+          <w:p>
+            <w:pPr>
+              <w:widowControl w:val="0"/>
+              <w:spacing w:line="240" w:lineRule="auto"/>
+              <w:rPr>
+                <w:b w:val="1"/>
+              </w:rPr>
+            </w:pPr>
             <w:r>
               <w:rPr>
                 <w:rtl w:val="0"/>
@@ -7492,10 +8072,14 @@
       <w:pPr>
         <w:pStyle w:val="Heading1"/>
         <w:jc w:val="center"/>
-        <w:rPr/>
+        <w:rPr>
+          <w:rFonts w:ascii="Bebas Neue" w:cs="Bebas Neue" w:eastAsia="Bebas Neue" w:hAnsi="Bebas Neue"/>
+          <w:sz w:val="80"/>
+          <w:szCs w:val="80"/>
+        </w:rPr>
       </w:pPr>
-      <w:bookmarkStart w:colFirst="0" w:colLast="0" w:name="_yreahayo9rdj" w:id="6"/>
-      <w:bookmarkEnd w:id="6"/>
+      <w:bookmarkStart w:colFirst="0" w:colLast="0" w:name="_yreahayo9rdj" w:id="7"/>
+      <w:bookmarkEnd w:id="7"/>
       <w:r>
         <w:rPr>
           <w:rFonts w:ascii="Bebas Neue" w:cs="Bebas Neue" w:eastAsia="Bebas Neue" w:hAnsi="Bebas Neue"/>
@@ -7505,6 +8089,32 @@
         </w:rPr>
         <w:t xml:space="preserve">BACKGROUND (LAYERING)</w:t>
       </w:r>
+    </w:p>
+    <w:p>
+      <w:pPr>
+        <w:jc w:val="center"/>
+        <w:rPr/>
+      </w:pPr>
+      <w:hyperlink w:anchor="_gw33wqhlss3x">
+        <w:r>
+          <w:rPr>
+            <w:color w:val="1155cc"/>
+            <w:u w:val="single"/>
+            <w:rtl w:val="0"/>
+          </w:rPr>
+          <w:t xml:space="preserve">TOP OF DOC</w:t>
+        </w:r>
+      </w:hyperlink>
+      <w:r>
+        <w:rPr>
+          <w:rtl w:val="0"/>
+        </w:rPr>
+      </w:r>
+    </w:p>
+    <w:p>
+      <w:pPr>
+        <w:rPr/>
+      </w:pPr>
       <w:r>
         <w:rPr>
           <w:rtl w:val="0"/>
@@ -7786,391 +8396,12 @@
                 <wp:inline distB="114300" distT="114300" distL="114300" distR="114300">
                   <wp:extent cx="2171700" cy="1155700"/>
                   <wp:effectExtent b="0" l="0" r="0" t="0"/>
-                  <wp:docPr id="43" name="image25.png"/>
+                  <wp:docPr id="50" name="image49.png"/>
                   <a:graphic>
                     <a:graphicData uri="http://schemas.openxmlformats.org/drawingml/2006/picture">
                       <pic:pic>
                         <pic:nvPicPr>
-                          <pic:cNvPr id="0" name="image25.png"/>
-                          <pic:cNvPicPr preferRelativeResize="0"/>
-                        </pic:nvPicPr>
-                        <pic:blipFill>
-                          <a:blip r:embed="rId57"/>
-                          <a:srcRect b="0" l="0" r="0" t="0"/>
-                          <a:stretch>
-                            <a:fillRect/>
-                          </a:stretch>
-                        </pic:blipFill>
-                        <pic:spPr>
-                          <a:xfrm>
-                            <a:off x="0" y="0"/>
-                            <a:ext cx="2171700" cy="1155700"/>
-                          </a:xfrm>
-                          <a:prstGeom prst="rect"/>
-                          <a:ln/>
-                        </pic:spPr>
-                      </pic:pic>
-                    </a:graphicData>
-                  </a:graphic>
-                </wp:inline>
-              </w:drawing>
-            </w:r>
-            <w:r>
-              <w:rPr>
-                <w:rtl w:val="0"/>
-              </w:rPr>
-            </w:r>
-          </w:p>
-        </w:tc>
-        <w:tc>
-          <w:tcPr>
-            <w:shd w:fill="auto" w:val="clear"/>
-            <w:tcMar>
-              <w:top w:w="100.0" w:type="dxa"/>
-              <w:left w:w="100.0" w:type="dxa"/>
-              <w:bottom w:w="100.0" w:type="dxa"/>
-              <w:right w:w="100.0" w:type="dxa"/>
-            </w:tcMar>
-            <w:vAlign w:val="top"/>
-          </w:tcPr>
-          <w:p>
-            <w:pPr>
-              <w:widowControl w:val="0"/>
-              <w:spacing w:line="240" w:lineRule="auto"/>
-              <w:rPr>
-                <w:b w:val="1"/>
-              </w:rPr>
-            </w:pPr>
-            <w:r>
-              <w:rPr>
-                <w:b w:val="1"/>
-                <w:rtl w:val="0"/>
-              </w:rPr>
-              <w:t xml:space="preserve">Layer-9.png</w:t>
-            </w:r>
-          </w:p>
-          <w:p>
-            <w:pPr>
-              <w:widowControl w:val="0"/>
-              <w:spacing w:line="240" w:lineRule="auto"/>
-              <w:ind w:left="0" w:firstLine="0"/>
-              <w:rPr/>
-            </w:pPr>
-            <w:r>
-              <w:rPr>
-                <w:rtl w:val="0"/>
-              </w:rPr>
-              <w:t xml:space="preserve">Consists of shading to unknown areas.</w:t>
-            </w:r>
-          </w:p>
-        </w:tc>
-      </w:tr>
-      <w:tr>
-        <w:trPr>
-          <w:cantSplit w:val="0"/>
-          <w:tblHeader w:val="0"/>
-        </w:trPr>
-        <w:tc>
-          <w:tcPr>
-            <w:shd w:fill="auto" w:val="clear"/>
-            <w:tcMar>
-              <w:top w:w="100.0" w:type="dxa"/>
-              <w:left w:w="100.0" w:type="dxa"/>
-              <w:bottom w:w="100.0" w:type="dxa"/>
-              <w:right w:w="100.0" w:type="dxa"/>
-            </w:tcMar>
-            <w:vAlign w:val="top"/>
-          </w:tcPr>
-          <w:p>
-            <w:pPr>
-              <w:widowControl w:val="0"/>
-              <w:spacing w:line="240" w:lineRule="auto"/>
-              <w:jc w:val="center"/>
-              <w:rPr/>
-            </w:pPr>
-            <w:r>
-              <w:rPr>
-                <w:rtl w:val="0"/>
-              </w:rPr>
-              <w:t xml:space="preserve">Instance 8</w:t>
-            </w:r>
-          </w:p>
-        </w:tc>
-        <w:tc>
-          <w:tcPr>
-            <w:shd w:fill="auto" w:val="clear"/>
-            <w:tcMar>
-              <w:top w:w="100.0" w:type="dxa"/>
-              <w:left w:w="100.0" w:type="dxa"/>
-              <w:bottom w:w="100.0" w:type="dxa"/>
-              <w:right w:w="100.0" w:type="dxa"/>
-            </w:tcMar>
-            <w:vAlign w:val="top"/>
-          </w:tcPr>
-          <w:p>
-            <w:pPr>
-              <w:widowControl w:val="0"/>
-              <w:spacing w:line="240" w:lineRule="auto"/>
-              <w:rPr/>
-            </w:pPr>
-            <w:r>
-              <w:rPr>
-                <w:rtl w:val="0"/>
-              </w:rPr>
-              <w:t xml:space="preserve">PLAYER OBJ</w:t>
-            </w:r>
-          </w:p>
-        </w:tc>
-        <w:tc>
-          <w:tcPr>
-            <w:shd w:fill="auto" w:val="clear"/>
-            <w:tcMar>
-              <w:top w:w="100.0" w:type="dxa"/>
-              <w:left w:w="100.0" w:type="dxa"/>
-              <w:bottom w:w="100.0" w:type="dxa"/>
-              <w:right w:w="100.0" w:type="dxa"/>
-            </w:tcMar>
-            <w:vAlign w:val="top"/>
-          </w:tcPr>
-          <w:p>
-            <w:pPr>
-              <w:widowControl w:val="0"/>
-              <w:spacing w:line="240" w:lineRule="auto"/>
-              <w:rPr/>
-            </w:pPr>
-            <w:r>
-              <w:rPr>
-                <w:rtl w:val="0"/>
-              </w:rPr>
-              <w:t xml:space="preserve">This is where the player is.</w:t>
-            </w:r>
-          </w:p>
-        </w:tc>
-      </w:tr>
-      <w:tr>
-        <w:trPr>
-          <w:cantSplit w:val="0"/>
-          <w:tblHeader w:val="0"/>
-        </w:trPr>
-        <w:tc>
-          <w:tcPr>
-            <w:shd w:fill="auto" w:val="clear"/>
-            <w:tcMar>
-              <w:top w:w="100.0" w:type="dxa"/>
-              <w:left w:w="100.0" w:type="dxa"/>
-              <w:bottom w:w="100.0" w:type="dxa"/>
-              <w:right w:w="100.0" w:type="dxa"/>
-            </w:tcMar>
-            <w:vAlign w:val="top"/>
-          </w:tcPr>
-          <w:p>
-            <w:pPr>
-              <w:widowControl w:val="0"/>
-              <w:spacing w:line="240" w:lineRule="auto"/>
-              <w:jc w:val="center"/>
-              <w:rPr/>
-            </w:pPr>
-            <w:r>
-              <w:rPr>
-                <w:rtl w:val="0"/>
-              </w:rPr>
-              <w:t xml:space="preserve">Instance 7</w:t>
-            </w:r>
-          </w:p>
-        </w:tc>
-        <w:tc>
-          <w:tcPr>
-            <w:shd w:fill="auto" w:val="clear"/>
-            <w:tcMar>
-              <w:top w:w="100.0" w:type="dxa"/>
-              <w:left w:w="100.0" w:type="dxa"/>
-              <w:bottom w:w="100.0" w:type="dxa"/>
-              <w:right w:w="100.0" w:type="dxa"/>
-            </w:tcMar>
-            <w:vAlign w:val="top"/>
-          </w:tcPr>
-          <w:p>
-            <w:pPr>
-              <w:widowControl w:val="0"/>
-              <w:spacing w:line="240" w:lineRule="auto"/>
-              <w:rPr/>
-            </w:pPr>
-            <w:r>
-              <w:rPr>
-                <w:rtl w:val="0"/>
-              </w:rPr>
-              <w:t xml:space="preserve">DECOR OBJ</w:t>
-            </w:r>
-          </w:p>
-        </w:tc>
-        <w:tc>
-          <w:tcPr>
-            <w:shd w:fill="auto" w:val="clear"/>
-            <w:tcMar>
-              <w:top w:w="100.0" w:type="dxa"/>
-              <w:left w:w="100.0" w:type="dxa"/>
-              <w:bottom w:w="100.0" w:type="dxa"/>
-              <w:right w:w="100.0" w:type="dxa"/>
-            </w:tcMar>
-            <w:vAlign w:val="top"/>
-          </w:tcPr>
-          <w:p>
-            <w:pPr>
-              <w:widowControl w:val="0"/>
-              <w:spacing w:line="240" w:lineRule="auto"/>
-              <w:rPr/>
-            </w:pPr>
-            <w:r>
-              <w:rPr>
-                <w:rtl w:val="0"/>
-              </w:rPr>
-              <w:t xml:space="preserve">This is things like that fire element will go.</w:t>
-            </w:r>
-          </w:p>
-        </w:tc>
-      </w:tr>
-      <w:tr>
-        <w:trPr>
-          <w:cantSplit w:val="0"/>
-          <w:tblHeader w:val="0"/>
-        </w:trPr>
-        <w:tc>
-          <w:tcPr>
-            <w:shd w:fill="auto" w:val="clear"/>
-            <w:tcMar>
-              <w:top w:w="100.0" w:type="dxa"/>
-              <w:left w:w="100.0" w:type="dxa"/>
-              <w:bottom w:w="100.0" w:type="dxa"/>
-              <w:right w:w="100.0" w:type="dxa"/>
-            </w:tcMar>
-            <w:vAlign w:val="top"/>
-          </w:tcPr>
-          <w:p>
-            <w:pPr>
-              <w:widowControl w:val="0"/>
-              <w:spacing w:line="240" w:lineRule="auto"/>
-              <w:jc w:val="center"/>
-              <w:rPr/>
-            </w:pPr>
-            <w:r>
-              <w:rPr>
-                <w:rtl w:val="0"/>
-              </w:rPr>
-              <w:t xml:space="preserve">Instance 6</w:t>
-            </w:r>
-          </w:p>
-        </w:tc>
-        <w:tc>
-          <w:tcPr>
-            <w:shd w:fill="auto" w:val="clear"/>
-            <w:tcMar>
-              <w:top w:w="100.0" w:type="dxa"/>
-              <w:left w:w="100.0" w:type="dxa"/>
-              <w:bottom w:w="100.0" w:type="dxa"/>
-              <w:right w:w="100.0" w:type="dxa"/>
-            </w:tcMar>
-            <w:vAlign w:val="top"/>
-          </w:tcPr>
-          <w:p>
-            <w:pPr>
-              <w:widowControl w:val="0"/>
-              <w:spacing w:line="240" w:lineRule="auto"/>
-              <w:rPr/>
-            </w:pPr>
-            <w:r>
-              <w:rPr>
-                <w:rtl w:val="0"/>
-              </w:rPr>
-              <w:t xml:space="preserve">DOORS OBJ</w:t>
-            </w:r>
-          </w:p>
-        </w:tc>
-        <w:tc>
-          <w:tcPr>
-            <w:shd w:fill="auto" w:val="clear"/>
-            <w:tcMar>
-              <w:top w:w="100.0" w:type="dxa"/>
-              <w:left w:w="100.0" w:type="dxa"/>
-              <w:bottom w:w="100.0" w:type="dxa"/>
-              <w:right w:w="100.0" w:type="dxa"/>
-            </w:tcMar>
-            <w:vAlign w:val="top"/>
-          </w:tcPr>
-          <w:p>
-            <w:pPr>
-              <w:widowControl w:val="0"/>
-              <w:spacing w:line="240" w:lineRule="auto"/>
-              <w:rPr/>
-            </w:pPr>
-            <w:r>
-              <w:rPr>
-                <w:rtl w:val="0"/>
-              </w:rPr>
-              <w:t xml:space="preserve">This is where the 4 puzzle doors will go.</w:t>
-            </w:r>
-          </w:p>
-        </w:tc>
-      </w:tr>
-      <w:tr>
-        <w:trPr>
-          <w:cantSplit w:val="0"/>
-          <w:tblHeader w:val="0"/>
-        </w:trPr>
-        <w:tc>
-          <w:tcPr>
-            <w:shd w:fill="auto" w:val="clear"/>
-            <w:tcMar>
-              <w:top w:w="100.0" w:type="dxa"/>
-              <w:left w:w="100.0" w:type="dxa"/>
-              <w:bottom w:w="100.0" w:type="dxa"/>
-              <w:right w:w="100.0" w:type="dxa"/>
-            </w:tcMar>
-            <w:vAlign w:val="top"/>
-          </w:tcPr>
-          <w:p>
-            <w:pPr>
-              <w:widowControl w:val="0"/>
-              <w:spacing w:line="240" w:lineRule="auto"/>
-              <w:jc w:val="center"/>
-              <w:rPr/>
-            </w:pPr>
-            <w:r>
-              <w:rPr>
-                <w:rtl w:val="0"/>
-              </w:rPr>
-              <w:t xml:space="preserve">Background 5</w:t>
-            </w:r>
-          </w:p>
-        </w:tc>
-        <w:tc>
-          <w:tcPr>
-            <w:shd w:fill="auto" w:val="clear"/>
-            <w:tcMar>
-              <w:top w:w="100.0" w:type="dxa"/>
-              <w:left w:w="100.0" w:type="dxa"/>
-              <w:bottom w:w="100.0" w:type="dxa"/>
-              <w:right w:w="100.0" w:type="dxa"/>
-            </w:tcMar>
-            <w:vAlign w:val="top"/>
-          </w:tcPr>
-          <w:p>
-            <w:pPr>
-              <w:widowControl w:val="0"/>
-              <w:spacing w:line="240" w:lineRule="auto"/>
-              <w:rPr/>
-            </w:pPr>
-            <w:r>
-              <w:rPr/>
-              <w:drawing>
-                <wp:inline distB="114300" distT="114300" distL="114300" distR="114300">
-                  <wp:extent cx="2171700" cy="1155700"/>
-                  <wp:effectExtent b="0" l="0" r="0" t="0"/>
-                  <wp:docPr id="9" name="image1.png"/>
-                  <a:graphic>
-                    <a:graphicData uri="http://schemas.openxmlformats.org/drawingml/2006/picture">
-                      <pic:pic>
-                        <pic:nvPicPr>
-                          <pic:cNvPr id="0" name="image1.png"/>
+                          <pic:cNvPr id="0" name="image49.png"/>
                           <pic:cNvPicPr preferRelativeResize="0"/>
                         </pic:nvPicPr>
                         <pic:blipFill>
@@ -8225,7 +8456,7 @@
                 <w:b w:val="1"/>
                 <w:rtl w:val="0"/>
               </w:rPr>
-              <w:t xml:space="preserve">Layer-5.png</w:t>
+              <w:t xml:space="preserve">Layer-9.png</w:t>
             </w:r>
           </w:p>
           <w:p>
@@ -8239,7 +8470,7 @@
               <w:rPr>
                 <w:rtl w:val="0"/>
               </w:rPr>
-              <w:t xml:space="preserve">Wall to hold the doors.</w:t>
+              <w:t xml:space="preserve">Consists of shading to unknown areas.</w:t>
             </w:r>
           </w:p>
         </w:tc>
@@ -8271,7 +8502,253 @@
               <w:rPr>
                 <w:rtl w:val="0"/>
               </w:rPr>
-              <w:t xml:space="preserve">Background 4</w:t>
+              <w:t xml:space="preserve">Instance 8</w:t>
+            </w:r>
+          </w:p>
+        </w:tc>
+        <w:tc>
+          <w:tcPr>
+            <w:shd w:fill="auto" w:val="clear"/>
+            <w:tcMar>
+              <w:top w:w="100.0" w:type="dxa"/>
+              <w:left w:w="100.0" w:type="dxa"/>
+              <w:bottom w:w="100.0" w:type="dxa"/>
+              <w:right w:w="100.0" w:type="dxa"/>
+            </w:tcMar>
+            <w:vAlign w:val="top"/>
+          </w:tcPr>
+          <w:p>
+            <w:pPr>
+              <w:widowControl w:val="0"/>
+              <w:spacing w:line="240" w:lineRule="auto"/>
+              <w:rPr/>
+            </w:pPr>
+            <w:r>
+              <w:rPr>
+                <w:rtl w:val="0"/>
+              </w:rPr>
+              <w:t xml:space="preserve">PLAYER OBJ</w:t>
+            </w:r>
+          </w:p>
+        </w:tc>
+        <w:tc>
+          <w:tcPr>
+            <w:shd w:fill="auto" w:val="clear"/>
+            <w:tcMar>
+              <w:top w:w="100.0" w:type="dxa"/>
+              <w:left w:w="100.0" w:type="dxa"/>
+              <w:bottom w:w="100.0" w:type="dxa"/>
+              <w:right w:w="100.0" w:type="dxa"/>
+            </w:tcMar>
+            <w:vAlign w:val="top"/>
+          </w:tcPr>
+          <w:p>
+            <w:pPr>
+              <w:widowControl w:val="0"/>
+              <w:spacing w:line="240" w:lineRule="auto"/>
+              <w:rPr/>
+            </w:pPr>
+            <w:r>
+              <w:rPr>
+                <w:rtl w:val="0"/>
+              </w:rPr>
+              <w:t xml:space="preserve">This is where the player is.</w:t>
+            </w:r>
+          </w:p>
+        </w:tc>
+      </w:tr>
+      <w:tr>
+        <w:trPr>
+          <w:cantSplit w:val="0"/>
+          <w:tblHeader w:val="0"/>
+        </w:trPr>
+        <w:tc>
+          <w:tcPr>
+            <w:shd w:fill="auto" w:val="clear"/>
+            <w:tcMar>
+              <w:top w:w="100.0" w:type="dxa"/>
+              <w:left w:w="100.0" w:type="dxa"/>
+              <w:bottom w:w="100.0" w:type="dxa"/>
+              <w:right w:w="100.0" w:type="dxa"/>
+            </w:tcMar>
+            <w:vAlign w:val="top"/>
+          </w:tcPr>
+          <w:p>
+            <w:pPr>
+              <w:widowControl w:val="0"/>
+              <w:spacing w:line="240" w:lineRule="auto"/>
+              <w:jc w:val="center"/>
+              <w:rPr/>
+            </w:pPr>
+            <w:r>
+              <w:rPr>
+                <w:rtl w:val="0"/>
+              </w:rPr>
+              <w:t xml:space="preserve">Instance 7</w:t>
+            </w:r>
+          </w:p>
+        </w:tc>
+        <w:tc>
+          <w:tcPr>
+            <w:shd w:fill="auto" w:val="clear"/>
+            <w:tcMar>
+              <w:top w:w="100.0" w:type="dxa"/>
+              <w:left w:w="100.0" w:type="dxa"/>
+              <w:bottom w:w="100.0" w:type="dxa"/>
+              <w:right w:w="100.0" w:type="dxa"/>
+            </w:tcMar>
+            <w:vAlign w:val="top"/>
+          </w:tcPr>
+          <w:p>
+            <w:pPr>
+              <w:widowControl w:val="0"/>
+              <w:spacing w:line="240" w:lineRule="auto"/>
+              <w:rPr/>
+            </w:pPr>
+            <w:r>
+              <w:rPr>
+                <w:rtl w:val="0"/>
+              </w:rPr>
+              <w:t xml:space="preserve">DECOR OBJ</w:t>
+            </w:r>
+          </w:p>
+        </w:tc>
+        <w:tc>
+          <w:tcPr>
+            <w:shd w:fill="auto" w:val="clear"/>
+            <w:tcMar>
+              <w:top w:w="100.0" w:type="dxa"/>
+              <w:left w:w="100.0" w:type="dxa"/>
+              <w:bottom w:w="100.0" w:type="dxa"/>
+              <w:right w:w="100.0" w:type="dxa"/>
+            </w:tcMar>
+            <w:vAlign w:val="top"/>
+          </w:tcPr>
+          <w:p>
+            <w:pPr>
+              <w:widowControl w:val="0"/>
+              <w:spacing w:line="240" w:lineRule="auto"/>
+              <w:rPr/>
+            </w:pPr>
+            <w:r>
+              <w:rPr>
+                <w:rtl w:val="0"/>
+              </w:rPr>
+              <w:t xml:space="preserve">This is things like that fire element will go.</w:t>
+            </w:r>
+          </w:p>
+        </w:tc>
+      </w:tr>
+      <w:tr>
+        <w:trPr>
+          <w:cantSplit w:val="0"/>
+          <w:tblHeader w:val="0"/>
+        </w:trPr>
+        <w:tc>
+          <w:tcPr>
+            <w:shd w:fill="auto" w:val="clear"/>
+            <w:tcMar>
+              <w:top w:w="100.0" w:type="dxa"/>
+              <w:left w:w="100.0" w:type="dxa"/>
+              <w:bottom w:w="100.0" w:type="dxa"/>
+              <w:right w:w="100.0" w:type="dxa"/>
+            </w:tcMar>
+            <w:vAlign w:val="top"/>
+          </w:tcPr>
+          <w:p>
+            <w:pPr>
+              <w:widowControl w:val="0"/>
+              <w:spacing w:line="240" w:lineRule="auto"/>
+              <w:jc w:val="center"/>
+              <w:rPr/>
+            </w:pPr>
+            <w:r>
+              <w:rPr>
+                <w:rtl w:val="0"/>
+              </w:rPr>
+              <w:t xml:space="preserve">Instance 6</w:t>
+            </w:r>
+          </w:p>
+        </w:tc>
+        <w:tc>
+          <w:tcPr>
+            <w:shd w:fill="auto" w:val="clear"/>
+            <w:tcMar>
+              <w:top w:w="100.0" w:type="dxa"/>
+              <w:left w:w="100.0" w:type="dxa"/>
+              <w:bottom w:w="100.0" w:type="dxa"/>
+              <w:right w:w="100.0" w:type="dxa"/>
+            </w:tcMar>
+            <w:vAlign w:val="top"/>
+          </w:tcPr>
+          <w:p>
+            <w:pPr>
+              <w:widowControl w:val="0"/>
+              <w:spacing w:line="240" w:lineRule="auto"/>
+              <w:rPr/>
+            </w:pPr>
+            <w:r>
+              <w:rPr>
+                <w:rtl w:val="0"/>
+              </w:rPr>
+              <w:t xml:space="preserve">DOORS OBJ</w:t>
+            </w:r>
+          </w:p>
+        </w:tc>
+        <w:tc>
+          <w:tcPr>
+            <w:shd w:fill="auto" w:val="clear"/>
+            <w:tcMar>
+              <w:top w:w="100.0" w:type="dxa"/>
+              <w:left w:w="100.0" w:type="dxa"/>
+              <w:bottom w:w="100.0" w:type="dxa"/>
+              <w:right w:w="100.0" w:type="dxa"/>
+            </w:tcMar>
+            <w:vAlign w:val="top"/>
+          </w:tcPr>
+          <w:p>
+            <w:pPr>
+              <w:widowControl w:val="0"/>
+              <w:spacing w:line="240" w:lineRule="auto"/>
+              <w:rPr/>
+            </w:pPr>
+            <w:r>
+              <w:rPr>
+                <w:rtl w:val="0"/>
+              </w:rPr>
+              <w:t xml:space="preserve">This is where the 4 puzzle doors will go.</w:t>
+            </w:r>
+          </w:p>
+        </w:tc>
+      </w:tr>
+      <w:tr>
+        <w:trPr>
+          <w:cantSplit w:val="0"/>
+          <w:tblHeader w:val="0"/>
+        </w:trPr>
+        <w:tc>
+          <w:tcPr>
+            <w:shd w:fill="auto" w:val="clear"/>
+            <w:tcMar>
+              <w:top w:w="100.0" w:type="dxa"/>
+              <w:left w:w="100.0" w:type="dxa"/>
+              <w:bottom w:w="100.0" w:type="dxa"/>
+              <w:right w:w="100.0" w:type="dxa"/>
+            </w:tcMar>
+            <w:vAlign w:val="top"/>
+          </w:tcPr>
+          <w:p>
+            <w:pPr>
+              <w:widowControl w:val="0"/>
+              <w:spacing w:line="240" w:lineRule="auto"/>
+              <w:jc w:val="center"/>
+              <w:rPr/>
+            </w:pPr>
+            <w:r>
+              <w:rPr>
+                <w:rtl w:val="0"/>
+              </w:rPr>
+              <w:t xml:space="preserve">Background 5</w:t>
             </w:r>
           </w:p>
         </w:tc>
@@ -8298,12 +8775,12 @@
                 <wp:inline distB="114300" distT="114300" distL="114300" distR="114300">
                   <wp:extent cx="2171700" cy="1155700"/>
                   <wp:effectExtent b="0" l="0" r="0" t="0"/>
-                  <wp:docPr id="29" name="image24.png"/>
+                  <wp:docPr id="11" name="image4.png"/>
                   <a:graphic>
                     <a:graphicData uri="http://schemas.openxmlformats.org/drawingml/2006/picture">
                       <pic:pic>
                         <pic:nvPicPr>
-                          <pic:cNvPr id="0" name="image24.png"/>
+                          <pic:cNvPr id="0" name="image4.png"/>
                           <pic:cNvPicPr preferRelativeResize="0"/>
                         </pic:nvPicPr>
                         <pic:blipFill>
@@ -8358,7 +8835,7 @@
                 <w:b w:val="1"/>
                 <w:rtl w:val="0"/>
               </w:rPr>
-              <w:t xml:space="preserve">Layer-4.png</w:t>
+              <w:t xml:space="preserve">Layer-5.png</w:t>
             </w:r>
           </w:p>
           <w:p>
@@ -8372,7 +8849,7 @@
               <w:rPr>
                 <w:rtl w:val="0"/>
               </w:rPr>
-              <w:t xml:space="preserve">Behind area that holds the big door and the stairs to the other part of the temple.</w:t>
+              <w:t xml:space="preserve">Wall to hold the doors.</w:t>
             </w:r>
           </w:p>
         </w:tc>
@@ -8404,7 +8881,7 @@
               <w:rPr>
                 <w:rtl w:val="0"/>
               </w:rPr>
-              <w:t xml:space="preserve">Background 3</w:t>
+              <w:t xml:space="preserve">Background 4</w:t>
             </w:r>
           </w:p>
         </w:tc>
@@ -8431,12 +8908,12 @@
                 <wp:inline distB="114300" distT="114300" distL="114300" distR="114300">
                   <wp:extent cx="2171700" cy="1155700"/>
                   <wp:effectExtent b="0" l="0" r="0" t="0"/>
-                  <wp:docPr id="52" name="image50.png"/>
+                  <wp:docPr id="34" name="image43.png"/>
                   <a:graphic>
                     <a:graphicData uri="http://schemas.openxmlformats.org/drawingml/2006/picture">
                       <pic:pic>
                         <pic:nvPicPr>
-                          <pic:cNvPr id="0" name="image50.png"/>
+                          <pic:cNvPr id="0" name="image43.png"/>
                           <pic:cNvPicPr preferRelativeResize="0"/>
                         </pic:nvPicPr>
                         <pic:blipFill>
@@ -8491,7 +8968,7 @@
                 <w:b w:val="1"/>
                 <w:rtl w:val="0"/>
               </w:rPr>
-              <w:t xml:space="preserve">Layer-3.png</w:t>
+              <w:t xml:space="preserve">Layer-4.png</w:t>
             </w:r>
           </w:p>
           <w:p>
@@ -8505,7 +8982,7 @@
               <w:rPr>
                 <w:rtl w:val="0"/>
               </w:rPr>
-              <w:t xml:space="preserve">Floor of the temple.</w:t>
+              <w:t xml:space="preserve">Behind area that holds the big door and the stairs to the other part of the temple.</w:t>
             </w:r>
           </w:p>
         </w:tc>
@@ -8537,89 +9014,7 @@
               <w:rPr>
                 <w:rtl w:val="0"/>
               </w:rPr>
-              <w:t xml:space="preserve">Instance 2</w:t>
-            </w:r>
-          </w:p>
-        </w:tc>
-        <w:tc>
-          <w:tcPr>
-            <w:shd w:fill="auto" w:val="clear"/>
-            <w:tcMar>
-              <w:top w:w="100.0" w:type="dxa"/>
-              <w:left w:w="100.0" w:type="dxa"/>
-              <w:bottom w:w="100.0" w:type="dxa"/>
-              <w:right w:w="100.0" w:type="dxa"/>
-            </w:tcMar>
-            <w:vAlign w:val="top"/>
-          </w:tcPr>
-          <w:p>
-            <w:pPr>
-              <w:widowControl w:val="0"/>
-              <w:spacing w:line="240" w:lineRule="auto"/>
-              <w:rPr/>
-            </w:pPr>
-            <w:r>
-              <w:rPr>
-                <w:rtl w:val="0"/>
-              </w:rPr>
-              <w:t xml:space="preserve">BIG DOOR OBJ</w:t>
-            </w:r>
-          </w:p>
-        </w:tc>
-        <w:tc>
-          <w:tcPr>
-            <w:shd w:fill="auto" w:val="clear"/>
-            <w:tcMar>
-              <w:top w:w="100.0" w:type="dxa"/>
-              <w:left w:w="100.0" w:type="dxa"/>
-              <w:bottom w:w="100.0" w:type="dxa"/>
-              <w:right w:w="100.0" w:type="dxa"/>
-            </w:tcMar>
-            <w:vAlign w:val="top"/>
-          </w:tcPr>
-          <w:p>
-            <w:pPr>
-              <w:widowControl w:val="0"/>
-              <w:spacing w:line="240" w:lineRule="auto"/>
-              <w:rPr/>
-            </w:pPr>
-            <w:r>
-              <w:rPr>
-                <w:rtl w:val="0"/>
-              </w:rPr>
-              <w:t xml:space="preserve">This is where the Big Door object will go (the brick wall with the phoenix emblem).</w:t>
-            </w:r>
-          </w:p>
-        </w:tc>
-      </w:tr>
-      <w:tr>
-        <w:trPr>
-          <w:cantSplit w:val="0"/>
-          <w:tblHeader w:val="0"/>
-        </w:trPr>
-        <w:tc>
-          <w:tcPr>
-            <w:shd w:fill="auto" w:val="clear"/>
-            <w:tcMar>
-              <w:top w:w="100.0" w:type="dxa"/>
-              <w:left w:w="100.0" w:type="dxa"/>
-              <w:bottom w:w="100.0" w:type="dxa"/>
-              <w:right w:w="100.0" w:type="dxa"/>
-            </w:tcMar>
-            <w:vAlign w:val="top"/>
-          </w:tcPr>
-          <w:p>
-            <w:pPr>
-              <w:widowControl w:val="0"/>
-              <w:spacing w:line="240" w:lineRule="auto"/>
-              <w:jc w:val="center"/>
-              <w:rPr/>
-            </w:pPr>
-            <w:r>
-              <w:rPr>
-                <w:rtl w:val="0"/>
-              </w:rPr>
-              <w:t xml:space="preserve">Background 1</w:t>
+              <w:t xml:space="preserve">Background 3</w:t>
             </w:r>
           </w:p>
         </w:tc>
@@ -8646,12 +9041,12 @@
                 <wp:inline distB="114300" distT="114300" distL="114300" distR="114300">
                   <wp:extent cx="2171700" cy="1155700"/>
                   <wp:effectExtent b="0" l="0" r="0" t="0"/>
-                  <wp:docPr id="56" name="image53.png"/>
+                  <wp:docPr id="59" name="image55.png"/>
                   <a:graphic>
                     <a:graphicData uri="http://schemas.openxmlformats.org/drawingml/2006/picture">
                       <pic:pic>
                         <pic:nvPicPr>
-                          <pic:cNvPr id="0" name="image53.png"/>
+                          <pic:cNvPr id="0" name="image55.png"/>
                           <pic:cNvPicPr preferRelativeResize="0"/>
                         </pic:nvPicPr>
                         <pic:blipFill>
@@ -8706,6 +9101,221 @@
                 <w:b w:val="1"/>
                 <w:rtl w:val="0"/>
               </w:rPr>
+              <w:t xml:space="preserve">Layer-3.png</w:t>
+            </w:r>
+          </w:p>
+          <w:p>
+            <w:pPr>
+              <w:widowControl w:val="0"/>
+              <w:spacing w:line="240" w:lineRule="auto"/>
+              <w:ind w:left="0" w:firstLine="0"/>
+              <w:rPr/>
+            </w:pPr>
+            <w:r>
+              <w:rPr>
+                <w:rtl w:val="0"/>
+              </w:rPr>
+              <w:t xml:space="preserve">Floor of the temple.</w:t>
+            </w:r>
+          </w:p>
+        </w:tc>
+      </w:tr>
+      <w:tr>
+        <w:trPr>
+          <w:cantSplit w:val="0"/>
+          <w:tblHeader w:val="0"/>
+        </w:trPr>
+        <w:tc>
+          <w:tcPr>
+            <w:shd w:fill="auto" w:val="clear"/>
+            <w:tcMar>
+              <w:top w:w="100.0" w:type="dxa"/>
+              <w:left w:w="100.0" w:type="dxa"/>
+              <w:bottom w:w="100.0" w:type="dxa"/>
+              <w:right w:w="100.0" w:type="dxa"/>
+            </w:tcMar>
+            <w:vAlign w:val="top"/>
+          </w:tcPr>
+          <w:p>
+            <w:pPr>
+              <w:widowControl w:val="0"/>
+              <w:spacing w:line="240" w:lineRule="auto"/>
+              <w:jc w:val="center"/>
+              <w:rPr/>
+            </w:pPr>
+            <w:r>
+              <w:rPr>
+                <w:rtl w:val="0"/>
+              </w:rPr>
+              <w:t xml:space="preserve">Instance 2</w:t>
+            </w:r>
+          </w:p>
+        </w:tc>
+        <w:tc>
+          <w:tcPr>
+            <w:shd w:fill="auto" w:val="clear"/>
+            <w:tcMar>
+              <w:top w:w="100.0" w:type="dxa"/>
+              <w:left w:w="100.0" w:type="dxa"/>
+              <w:bottom w:w="100.0" w:type="dxa"/>
+              <w:right w:w="100.0" w:type="dxa"/>
+            </w:tcMar>
+            <w:vAlign w:val="top"/>
+          </w:tcPr>
+          <w:p>
+            <w:pPr>
+              <w:widowControl w:val="0"/>
+              <w:spacing w:line="240" w:lineRule="auto"/>
+              <w:rPr/>
+            </w:pPr>
+            <w:r>
+              <w:rPr>
+                <w:rtl w:val="0"/>
+              </w:rPr>
+              <w:t xml:space="preserve">BIG DOOR OBJ</w:t>
+            </w:r>
+          </w:p>
+        </w:tc>
+        <w:tc>
+          <w:tcPr>
+            <w:shd w:fill="auto" w:val="clear"/>
+            <w:tcMar>
+              <w:top w:w="100.0" w:type="dxa"/>
+              <w:left w:w="100.0" w:type="dxa"/>
+              <w:bottom w:w="100.0" w:type="dxa"/>
+              <w:right w:w="100.0" w:type="dxa"/>
+            </w:tcMar>
+            <w:vAlign w:val="top"/>
+          </w:tcPr>
+          <w:p>
+            <w:pPr>
+              <w:widowControl w:val="0"/>
+              <w:spacing w:line="240" w:lineRule="auto"/>
+              <w:rPr/>
+            </w:pPr>
+            <w:r>
+              <w:rPr>
+                <w:rtl w:val="0"/>
+              </w:rPr>
+              <w:t xml:space="preserve">This is where the Big Door object will go (the brick wall with the phoenix emblem).</w:t>
+            </w:r>
+          </w:p>
+        </w:tc>
+      </w:tr>
+      <w:tr>
+        <w:trPr>
+          <w:cantSplit w:val="0"/>
+          <w:tblHeader w:val="0"/>
+        </w:trPr>
+        <w:tc>
+          <w:tcPr>
+            <w:shd w:fill="auto" w:val="clear"/>
+            <w:tcMar>
+              <w:top w:w="100.0" w:type="dxa"/>
+              <w:left w:w="100.0" w:type="dxa"/>
+              <w:bottom w:w="100.0" w:type="dxa"/>
+              <w:right w:w="100.0" w:type="dxa"/>
+            </w:tcMar>
+            <w:vAlign w:val="top"/>
+          </w:tcPr>
+          <w:p>
+            <w:pPr>
+              <w:widowControl w:val="0"/>
+              <w:spacing w:line="240" w:lineRule="auto"/>
+              <w:jc w:val="center"/>
+              <w:rPr/>
+            </w:pPr>
+            <w:r>
+              <w:rPr>
+                <w:rtl w:val="0"/>
+              </w:rPr>
+              <w:t xml:space="preserve">Background 1</w:t>
+            </w:r>
+          </w:p>
+        </w:tc>
+        <w:tc>
+          <w:tcPr>
+            <w:shd w:fill="auto" w:val="clear"/>
+            <w:tcMar>
+              <w:top w:w="100.0" w:type="dxa"/>
+              <w:left w:w="100.0" w:type="dxa"/>
+              <w:bottom w:w="100.0" w:type="dxa"/>
+              <w:right w:w="100.0" w:type="dxa"/>
+            </w:tcMar>
+            <w:vAlign w:val="top"/>
+          </w:tcPr>
+          <w:p>
+            <w:pPr>
+              <w:widowControl w:val="0"/>
+              <w:spacing w:line="240" w:lineRule="auto"/>
+              <w:rPr/>
+            </w:pPr>
+            <w:r>
+              <w:rPr/>
+              <w:drawing>
+                <wp:inline distB="114300" distT="114300" distL="114300" distR="114300">
+                  <wp:extent cx="2171700" cy="1155700"/>
+                  <wp:effectExtent b="0" l="0" r="0" t="0"/>
+                  <wp:docPr id="63" name="image57.png"/>
+                  <a:graphic>
+                    <a:graphicData uri="http://schemas.openxmlformats.org/drawingml/2006/picture">
+                      <pic:pic>
+                        <pic:nvPicPr>
+                          <pic:cNvPr id="0" name="image57.png"/>
+                          <pic:cNvPicPr preferRelativeResize="0"/>
+                        </pic:nvPicPr>
+                        <pic:blipFill>
+                          <a:blip r:embed="rId62"/>
+                          <a:srcRect b="0" l="0" r="0" t="0"/>
+                          <a:stretch>
+                            <a:fillRect/>
+                          </a:stretch>
+                        </pic:blipFill>
+                        <pic:spPr>
+                          <a:xfrm>
+                            <a:off x="0" y="0"/>
+                            <a:ext cx="2171700" cy="1155700"/>
+                          </a:xfrm>
+                          <a:prstGeom prst="rect"/>
+                          <a:ln/>
+                        </pic:spPr>
+                      </pic:pic>
+                    </a:graphicData>
+                  </a:graphic>
+                </wp:inline>
+              </w:drawing>
+            </w:r>
+            <w:r>
+              <w:rPr>
+                <w:rtl w:val="0"/>
+              </w:rPr>
+            </w:r>
+          </w:p>
+        </w:tc>
+        <w:tc>
+          <w:tcPr>
+            <w:shd w:fill="auto" w:val="clear"/>
+            <w:tcMar>
+              <w:top w:w="100.0" w:type="dxa"/>
+              <w:left w:w="100.0" w:type="dxa"/>
+              <w:bottom w:w="100.0" w:type="dxa"/>
+              <w:right w:w="100.0" w:type="dxa"/>
+            </w:tcMar>
+            <w:vAlign w:val="top"/>
+          </w:tcPr>
+          <w:p>
+            <w:pPr>
+              <w:widowControl w:val="0"/>
+              <w:spacing w:line="240" w:lineRule="auto"/>
+              <w:rPr>
+                <w:b w:val="1"/>
+              </w:rPr>
+            </w:pPr>
+            <w:r>
+              <w:rPr>
+                <w:b w:val="1"/>
+                <w:rtl w:val="0"/>
+              </w:rPr>
               <w:t xml:space="preserve">Layer-1.png</w:t>
             </w:r>
           </w:p>
@@ -8721,6 +9331,1142 @@
                 <w:rtl w:val="0"/>
               </w:rPr>
               <w:t xml:space="preserve">This is the floor behind the big door that leads to the sacrifice room.</w:t>
+            </w:r>
+          </w:p>
+        </w:tc>
+      </w:tr>
+    </w:tbl>
+    <w:p>
+      <w:pPr>
+        <w:rPr/>
+      </w:pPr>
+      <w:r>
+        <w:br w:type="page"/>
+      </w:r>
+      <w:r>
+        <w:rPr>
+          <w:rtl w:val="0"/>
+        </w:rPr>
+      </w:r>
+    </w:p>
+    <w:p>
+      <w:pPr>
+        <w:pStyle w:val="Heading1"/>
+        <w:jc w:val="center"/>
+        <w:rPr>
+          <w:rFonts w:ascii="Bebas Neue" w:cs="Bebas Neue" w:eastAsia="Bebas Neue" w:hAnsi="Bebas Neue"/>
+          <w:sz w:val="80"/>
+          <w:szCs w:val="80"/>
+        </w:rPr>
+      </w:pPr>
+      <w:bookmarkStart w:colFirst="0" w:colLast="0" w:name="_218zjwwvcpfw" w:id="8"/>
+      <w:bookmarkEnd w:id="8"/>
+      <w:r>
+        <w:rPr>
+          <w:rFonts w:ascii="Bebas Neue" w:cs="Bebas Neue" w:eastAsia="Bebas Neue" w:hAnsi="Bebas Neue"/>
+          <w:sz w:val="80"/>
+          <w:szCs w:val="80"/>
+          <w:rtl w:val="0"/>
+        </w:rPr>
+        <w:t xml:space="preserve">Hallway (ROOM BEFORE SACRIFICE)</w:t>
+      </w:r>
+    </w:p>
+    <w:p>
+      <w:pPr>
+        <w:jc w:val="center"/>
+        <w:rPr/>
+      </w:pPr>
+      <w:hyperlink w:anchor="_gw33wqhlss3x">
+        <w:r>
+          <w:rPr>
+            <w:color w:val="1155cc"/>
+            <w:u w:val="single"/>
+            <w:rtl w:val="0"/>
+          </w:rPr>
+          <w:t xml:space="preserve">TOP OF DOC</w:t>
+        </w:r>
+      </w:hyperlink>
+      <w:r>
+        <w:rPr>
+          <w:rtl w:val="0"/>
+        </w:rPr>
+      </w:r>
+    </w:p>
+    <w:p>
+      <w:pPr>
+        <w:rPr/>
+      </w:pPr>
+      <w:r>
+        <w:rPr>
+          <w:rtl w:val="0"/>
+        </w:rPr>
+      </w:r>
+    </w:p>
+    <w:tbl>
+      <w:tblPr>
+        <w:tblStyle w:val="Table9"/>
+        <w:tblW w:w="9360.0" w:type="dxa"/>
+        <w:jc w:val="left"/>
+        <w:tblBorders>
+          <w:top w:color="000000" w:space="0" w:sz="8" w:val="single"/>
+          <w:left w:color="000000" w:space="0" w:sz="8" w:val="single"/>
+          <w:bottom w:color="000000" w:space="0" w:sz="8" w:val="single"/>
+          <w:right w:color="000000" w:space="0" w:sz="8" w:val="single"/>
+          <w:insideH w:color="000000" w:space="0" w:sz="8" w:val="single"/>
+          <w:insideV w:color="000000" w:space="0" w:sz="8" w:val="single"/>
+        </w:tblBorders>
+        <w:tblLayout w:type="fixed"/>
+        <w:tblLook w:val="0600"/>
+      </w:tblPr>
+      <w:tblGrid>
+        <w:gridCol w:w="4680"/>
+        <w:gridCol w:w="4680"/>
+        <w:tblGridChange w:id="0">
+          <w:tblGrid>
+            <w:gridCol w:w="4680"/>
+            <w:gridCol w:w="4680"/>
+          </w:tblGrid>
+        </w:tblGridChange>
+      </w:tblGrid>
+      <w:tr>
+        <w:trPr>
+          <w:cantSplit w:val="0"/>
+          <w:tblHeader w:val="0"/>
+        </w:trPr>
+        <w:tc>
+          <w:tcPr>
+            <w:shd w:fill="auto" w:val="clear"/>
+            <w:tcMar>
+              <w:top w:w="100.0" w:type="dxa"/>
+              <w:left w:w="100.0" w:type="dxa"/>
+              <w:bottom w:w="100.0" w:type="dxa"/>
+              <w:right w:w="100.0" w:type="dxa"/>
+            </w:tcMar>
+            <w:vAlign w:val="top"/>
+          </w:tcPr>
+          <w:p>
+            <w:pPr>
+              <w:widowControl w:val="0"/>
+              <w:spacing w:line="240" w:lineRule="auto"/>
+              <w:rPr/>
+            </w:pPr>
+            <w:r>
+              <w:rPr/>
+              <w:drawing>
+                <wp:inline distB="114300" distT="114300" distL="114300" distR="114300">
+                  <wp:extent cx="2838450" cy="1511300"/>
+                  <wp:effectExtent b="0" l="0" r="0" t="0"/>
+                  <wp:docPr id="27" name="image19.png"/>
+                  <a:graphic>
+                    <a:graphicData uri="http://schemas.openxmlformats.org/drawingml/2006/picture">
+                      <pic:pic>
+                        <pic:nvPicPr>
+                          <pic:cNvPr id="0" name="image19.png"/>
+                          <pic:cNvPicPr preferRelativeResize="0"/>
+                        </pic:nvPicPr>
+                        <pic:blipFill>
+                          <a:blip r:embed="rId63"/>
+                          <a:srcRect b="0" l="0" r="0" t="0"/>
+                          <a:stretch>
+                            <a:fillRect/>
+                          </a:stretch>
+                        </pic:blipFill>
+                        <pic:spPr>
+                          <a:xfrm>
+                            <a:off x="0" y="0"/>
+                            <a:ext cx="2838450" cy="1511300"/>
+                          </a:xfrm>
+                          <a:prstGeom prst="rect"/>
+                          <a:ln/>
+                        </pic:spPr>
+                      </pic:pic>
+                    </a:graphicData>
+                  </a:graphic>
+                </wp:inline>
+              </w:drawing>
+            </w:r>
+            <w:r>
+              <w:rPr>
+                <w:rtl w:val="0"/>
+              </w:rPr>
+            </w:r>
+          </w:p>
+        </w:tc>
+        <w:tc>
+          <w:tcPr>
+            <w:shd w:fill="auto" w:val="clear"/>
+            <w:tcMar>
+              <w:top w:w="100.0" w:type="dxa"/>
+              <w:left w:w="100.0" w:type="dxa"/>
+              <w:bottom w:w="100.0" w:type="dxa"/>
+              <w:right w:w="100.0" w:type="dxa"/>
+            </w:tcMar>
+            <w:vAlign w:val="top"/>
+          </w:tcPr>
+          <w:p>
+            <w:pPr>
+              <w:widowControl w:val="0"/>
+              <w:spacing w:line="240" w:lineRule="auto"/>
+              <w:rPr/>
+            </w:pPr>
+            <w:r>
+              <w:rPr>
+                <w:b w:val="1"/>
+                <w:rtl w:val="0"/>
+              </w:rPr>
+              <w:t xml:space="preserve">Hallway - Path.png</w:t>
+            </w:r>
+            <w:r>
+              <w:rPr>
+                <w:rtl w:val="0"/>
+              </w:rPr>
+            </w:r>
+          </w:p>
+          <w:p>
+            <w:pPr>
+              <w:widowControl w:val="0"/>
+              <w:spacing w:line="240" w:lineRule="auto"/>
+              <w:rPr/>
+            </w:pPr>
+            <w:r>
+              <w:rPr>
+                <w:rtl w:val="0"/>
+              </w:rPr>
+              <w:t xml:space="preserve">The silly path.</w:t>
+            </w:r>
+          </w:p>
+        </w:tc>
+      </w:tr>
+      <w:tr>
+        <w:trPr>
+          <w:cantSplit w:val="0"/>
+          <w:tblHeader w:val="0"/>
+        </w:trPr>
+        <w:tc>
+          <w:tcPr>
+            <w:shd w:fill="auto" w:val="clear"/>
+            <w:tcMar>
+              <w:top w:w="100.0" w:type="dxa"/>
+              <w:left w:w="100.0" w:type="dxa"/>
+              <w:bottom w:w="100.0" w:type="dxa"/>
+              <w:right w:w="100.0" w:type="dxa"/>
+            </w:tcMar>
+            <w:vAlign w:val="top"/>
+          </w:tcPr>
+          <w:p>
+            <w:pPr>
+              <w:widowControl w:val="0"/>
+              <w:spacing w:line="240" w:lineRule="auto"/>
+              <w:rPr/>
+            </w:pPr>
+            <w:r>
+              <w:rPr/>
+              <w:drawing>
+                <wp:inline distB="114300" distT="114300" distL="114300" distR="114300">
+                  <wp:extent cx="2838450" cy="1511300"/>
+                  <wp:effectExtent b="0" l="0" r="0" t="0"/>
+                  <wp:docPr id="43" name="image41.png"/>
+                  <a:graphic>
+                    <a:graphicData uri="http://schemas.openxmlformats.org/drawingml/2006/picture">
+                      <pic:pic>
+                        <pic:nvPicPr>
+                          <pic:cNvPr id="0" name="image41.png"/>
+                          <pic:cNvPicPr preferRelativeResize="0"/>
+                        </pic:nvPicPr>
+                        <pic:blipFill>
+                          <a:blip r:embed="rId64"/>
+                          <a:srcRect b="0" l="0" r="0" t="0"/>
+                          <a:stretch>
+                            <a:fillRect/>
+                          </a:stretch>
+                        </pic:blipFill>
+                        <pic:spPr>
+                          <a:xfrm>
+                            <a:off x="0" y="0"/>
+                            <a:ext cx="2838450" cy="1511300"/>
+                          </a:xfrm>
+                          <a:prstGeom prst="rect"/>
+                          <a:ln/>
+                        </pic:spPr>
+                      </pic:pic>
+                    </a:graphicData>
+                  </a:graphic>
+                </wp:inline>
+              </w:drawing>
+            </w:r>
+            <w:r>
+              <w:rPr>
+                <w:rtl w:val="0"/>
+              </w:rPr>
+            </w:r>
+          </w:p>
+        </w:tc>
+        <w:tc>
+          <w:tcPr>
+            <w:shd w:fill="auto" w:val="clear"/>
+            <w:tcMar>
+              <w:top w:w="100.0" w:type="dxa"/>
+              <w:left w:w="100.0" w:type="dxa"/>
+              <w:bottom w:w="100.0" w:type="dxa"/>
+              <w:right w:w="100.0" w:type="dxa"/>
+            </w:tcMar>
+            <w:vAlign w:val="top"/>
+          </w:tcPr>
+          <w:p>
+            <w:pPr>
+              <w:widowControl w:val="0"/>
+              <w:spacing w:line="240" w:lineRule="auto"/>
+              <w:rPr/>
+            </w:pPr>
+            <w:r>
+              <w:rPr>
+                <w:b w:val="1"/>
+                <w:rtl w:val="0"/>
+              </w:rPr>
+              <w:t xml:space="preserve">Hallway - Fade.png</w:t>
+            </w:r>
+            <w:r>
+              <w:rPr>
+                <w:rtl w:val="0"/>
+              </w:rPr>
+            </w:r>
+          </w:p>
+          <w:p>
+            <w:pPr>
+              <w:widowControl w:val="0"/>
+              <w:spacing w:line="240" w:lineRule="auto"/>
+              <w:rPr/>
+            </w:pPr>
+            <w:r>
+              <w:rPr>
+                <w:rtl w:val="0"/>
+              </w:rPr>
+              <w:t xml:space="preserve">The silly face to darkness overlaying the path and the player.</w:t>
+            </w:r>
+          </w:p>
+        </w:tc>
+      </w:tr>
+      <w:tr>
+        <w:trPr>
+          <w:cantSplit w:val="0"/>
+          <w:tblHeader w:val="0"/>
+        </w:trPr>
+        <w:tc>
+          <w:tcPr>
+            <w:shd w:fill="auto" w:val="clear"/>
+            <w:tcMar>
+              <w:top w:w="100.0" w:type="dxa"/>
+              <w:left w:w="100.0" w:type="dxa"/>
+              <w:bottom w:w="100.0" w:type="dxa"/>
+              <w:right w:w="100.0" w:type="dxa"/>
+            </w:tcMar>
+            <w:vAlign w:val="top"/>
+          </w:tcPr>
+          <w:p>
+            <w:pPr>
+              <w:widowControl w:val="0"/>
+              <w:spacing w:line="240" w:lineRule="auto"/>
+              <w:rPr/>
+            </w:pPr>
+            <w:r>
+              <w:rPr>
+                <w:rtl w:val="0"/>
+              </w:rPr>
+            </w:r>
+          </w:p>
+        </w:tc>
+        <w:tc>
+          <w:tcPr>
+            <w:shd w:fill="auto" w:val="clear"/>
+            <w:tcMar>
+              <w:top w:w="100.0" w:type="dxa"/>
+              <w:left w:w="100.0" w:type="dxa"/>
+              <w:bottom w:w="100.0" w:type="dxa"/>
+              <w:right w:w="100.0" w:type="dxa"/>
+            </w:tcMar>
+            <w:vAlign w:val="top"/>
+          </w:tcPr>
+          <w:p>
+            <w:pPr>
+              <w:widowControl w:val="0"/>
+              <w:spacing w:line="240" w:lineRule="auto"/>
+              <w:rPr/>
+            </w:pPr>
+            <w:r>
+              <w:rPr>
+                <w:rtl w:val="0"/>
+              </w:rPr>
+            </w:r>
+          </w:p>
+        </w:tc>
+      </w:tr>
+    </w:tbl>
+    <w:p>
+      <w:pPr>
+        <w:rPr/>
+      </w:pPr>
+      <w:r>
+        <w:br w:type="page"/>
+      </w:r>
+      <w:r>
+        <w:rPr>
+          <w:rtl w:val="0"/>
+        </w:rPr>
+      </w:r>
+    </w:p>
+    <w:p>
+      <w:pPr>
+        <w:pStyle w:val="Heading1"/>
+        <w:jc w:val="center"/>
+        <w:rPr>
+          <w:rFonts w:ascii="Bebas Neue" w:cs="Bebas Neue" w:eastAsia="Bebas Neue" w:hAnsi="Bebas Neue"/>
+          <w:sz w:val="80"/>
+          <w:szCs w:val="80"/>
+        </w:rPr>
+      </w:pPr>
+      <w:bookmarkStart w:colFirst="0" w:colLast="0" w:name="_x06tr3etpaue" w:id="9"/>
+      <w:bookmarkEnd w:id="9"/>
+      <w:r>
+        <w:rPr>
+          <w:rFonts w:ascii="Bebas Neue" w:cs="Bebas Neue" w:eastAsia="Bebas Neue" w:hAnsi="Bebas Neue"/>
+          <w:sz w:val="80"/>
+          <w:szCs w:val="80"/>
+          <w:rtl w:val="0"/>
+        </w:rPr>
+        <w:t xml:space="preserve">PUZZLE ASSETS</w:t>
+      </w:r>
+    </w:p>
+    <w:p>
+      <w:pPr>
+        <w:jc w:val="center"/>
+        <w:rPr/>
+      </w:pPr>
+      <w:hyperlink w:anchor="_gw33wqhlss3x">
+        <w:r>
+          <w:rPr>
+            <w:color w:val="1155cc"/>
+            <w:u w:val="single"/>
+            <w:rtl w:val="0"/>
+          </w:rPr>
+          <w:t xml:space="preserve">TOP OF DOC</w:t>
+        </w:r>
+      </w:hyperlink>
+      <w:r>
+        <w:rPr>
+          <w:rtl w:val="0"/>
+        </w:rPr>
+      </w:r>
+    </w:p>
+    <w:p>
+      <w:pPr>
+        <w:rPr/>
+      </w:pPr>
+      <w:r>
+        <w:rPr>
+          <w:rtl w:val="0"/>
+        </w:rPr>
+      </w:r>
+    </w:p>
+    <w:tbl>
+      <w:tblPr>
+        <w:tblStyle w:val="Table10"/>
+        <w:tblW w:w="9360.0" w:type="dxa"/>
+        <w:jc w:val="left"/>
+        <w:tblBorders>
+          <w:top w:color="000000" w:space="0" w:sz="8" w:val="single"/>
+          <w:left w:color="000000" w:space="0" w:sz="8" w:val="single"/>
+          <w:bottom w:color="000000" w:space="0" w:sz="8" w:val="single"/>
+          <w:right w:color="000000" w:space="0" w:sz="8" w:val="single"/>
+          <w:insideH w:color="000000" w:space="0" w:sz="8" w:val="single"/>
+          <w:insideV w:color="000000" w:space="0" w:sz="8" w:val="single"/>
+        </w:tblBorders>
+        <w:tblLayout w:type="fixed"/>
+        <w:tblLook w:val="0600"/>
+      </w:tblPr>
+      <w:tblGrid>
+        <w:gridCol w:w="4680"/>
+        <w:gridCol w:w="4680"/>
+        <w:tblGridChange w:id="0">
+          <w:tblGrid>
+            <w:gridCol w:w="4680"/>
+            <w:gridCol w:w="4680"/>
+          </w:tblGrid>
+        </w:tblGridChange>
+      </w:tblGrid>
+      <w:tr>
+        <w:trPr>
+          <w:cantSplit w:val="0"/>
+          <w:tblHeader w:val="0"/>
+        </w:trPr>
+        <w:tc>
+          <w:tcPr>
+            <w:shd w:fill="auto" w:val="clear"/>
+            <w:tcMar>
+              <w:top w:w="100.0" w:type="dxa"/>
+              <w:left w:w="100.0" w:type="dxa"/>
+              <w:bottom w:w="100.0" w:type="dxa"/>
+              <w:right w:w="100.0" w:type="dxa"/>
+            </w:tcMar>
+            <w:vAlign w:val="top"/>
+          </w:tcPr>
+          <w:p>
+            <w:pPr>
+              <w:widowControl w:val="0"/>
+              <w:spacing w:line="240" w:lineRule="auto"/>
+              <w:rPr/>
+            </w:pPr>
+            <w:r>
+              <w:rPr/>
+              <w:drawing>
+                <wp:inline distB="114300" distT="114300" distL="114300" distR="114300">
+                  <wp:extent cx="2838450" cy="2844800"/>
+                  <wp:effectExtent b="0" l="0" r="0" t="0"/>
+                  <wp:docPr id="7" name="image7.png"/>
+                  <a:graphic>
+                    <a:graphicData uri="http://schemas.openxmlformats.org/drawingml/2006/picture">
+                      <pic:pic>
+                        <pic:nvPicPr>
+                          <pic:cNvPr id="0" name="image7.png"/>
+                          <pic:cNvPicPr preferRelativeResize="0"/>
+                        </pic:nvPicPr>
+                        <pic:blipFill>
+                          <a:blip r:embed="rId65"/>
+                          <a:srcRect b="0" l="0" r="0" t="0"/>
+                          <a:stretch>
+                            <a:fillRect/>
+                          </a:stretch>
+                        </pic:blipFill>
+                        <pic:spPr>
+                          <a:xfrm>
+                            <a:off x="0" y="0"/>
+                            <a:ext cx="2838450" cy="2844800"/>
+                          </a:xfrm>
+                          <a:prstGeom prst="rect"/>
+                          <a:ln/>
+                        </pic:spPr>
+                      </pic:pic>
+                    </a:graphicData>
+                  </a:graphic>
+                </wp:inline>
+              </w:drawing>
+            </w:r>
+            <w:r>
+              <w:rPr>
+                <w:rtl w:val="0"/>
+              </w:rPr>
+            </w:r>
+          </w:p>
+        </w:tc>
+        <w:tc>
+          <w:tcPr>
+            <w:shd w:fill="auto" w:val="clear"/>
+            <w:tcMar>
+              <w:top w:w="100.0" w:type="dxa"/>
+              <w:left w:w="100.0" w:type="dxa"/>
+              <w:bottom w:w="100.0" w:type="dxa"/>
+              <w:right w:w="100.0" w:type="dxa"/>
+            </w:tcMar>
+            <w:vAlign w:val="top"/>
+          </w:tcPr>
+          <w:p>
+            <w:pPr>
+              <w:widowControl w:val="0"/>
+              <w:spacing w:line="240" w:lineRule="auto"/>
+              <w:rPr>
+                <w:b w:val="1"/>
+              </w:rPr>
+            </w:pPr>
+            <w:r>
+              <w:rPr>
+                <w:b w:val="1"/>
+                <w:rtl w:val="0"/>
+              </w:rPr>
+              <w:t xml:space="preserve">TILE SLIDING - LEVEL 1</w:t>
+            </w:r>
+          </w:p>
+          <w:p>
+            <w:pPr>
+              <w:widowControl w:val="0"/>
+              <w:spacing w:line="240" w:lineRule="auto"/>
+              <w:rPr>
+                <w:b w:val="1"/>
+              </w:rPr>
+            </w:pPr>
+            <w:r>
+              <w:rPr>
+                <w:b w:val="1"/>
+                <w:rtl w:val="0"/>
+              </w:rPr>
+              <w:t xml:space="preserve">Advantage: ATile#</w:t>
+            </w:r>
+          </w:p>
+          <w:p>
+            <w:pPr>
+              <w:widowControl w:val="0"/>
+              <w:spacing w:line="240" w:lineRule="auto"/>
+              <w:rPr>
+                <w:b w:val="1"/>
+              </w:rPr>
+            </w:pPr>
+            <w:r>
+              <w:rPr>
+                <w:b w:val="1"/>
+                <w:rtl w:val="0"/>
+              </w:rPr>
+              <w:t xml:space="preserve">Normal: Tile#</w:t>
+            </w:r>
+          </w:p>
+        </w:tc>
+      </w:tr>
+      <w:tr>
+        <w:trPr>
+          <w:cantSplit w:val="0"/>
+          <w:tblHeader w:val="0"/>
+        </w:trPr>
+        <w:tc>
+          <w:tcPr>
+            <w:shd w:fill="auto" w:val="clear"/>
+            <w:tcMar>
+              <w:top w:w="100.0" w:type="dxa"/>
+              <w:left w:w="100.0" w:type="dxa"/>
+              <w:bottom w:w="100.0" w:type="dxa"/>
+              <w:right w:w="100.0" w:type="dxa"/>
+            </w:tcMar>
+            <w:vAlign w:val="top"/>
+          </w:tcPr>
+          <w:p>
+            <w:pPr>
+              <w:widowControl w:val="0"/>
+              <w:spacing w:line="240" w:lineRule="auto"/>
+              <w:rPr/>
+            </w:pPr>
+            <w:r>
+              <w:rPr/>
+              <w:drawing>
+                <wp:inline distB="114300" distT="114300" distL="114300" distR="114300">
+                  <wp:extent cx="2838450" cy="2844800"/>
+                  <wp:effectExtent b="0" l="0" r="0" t="0"/>
+                  <wp:docPr id="18" name="image28.png"/>
+                  <a:graphic>
+                    <a:graphicData uri="http://schemas.openxmlformats.org/drawingml/2006/picture">
+                      <pic:pic>
+                        <pic:nvPicPr>
+                          <pic:cNvPr id="0" name="image28.png"/>
+                          <pic:cNvPicPr preferRelativeResize="0"/>
+                        </pic:nvPicPr>
+                        <pic:blipFill>
+                          <a:blip r:embed="rId66"/>
+                          <a:srcRect b="0" l="0" r="0" t="0"/>
+                          <a:stretch>
+                            <a:fillRect/>
+                          </a:stretch>
+                        </pic:blipFill>
+                        <pic:spPr>
+                          <a:xfrm>
+                            <a:off x="0" y="0"/>
+                            <a:ext cx="2838450" cy="2844800"/>
+                          </a:xfrm>
+                          <a:prstGeom prst="rect"/>
+                          <a:ln/>
+                        </pic:spPr>
+                      </pic:pic>
+                    </a:graphicData>
+                  </a:graphic>
+                </wp:inline>
+              </w:drawing>
+            </w:r>
+            <w:r>
+              <w:rPr>
+                <w:rtl w:val="0"/>
+              </w:rPr>
+            </w:r>
+          </w:p>
+        </w:tc>
+        <w:tc>
+          <w:tcPr>
+            <w:shd w:fill="auto" w:val="clear"/>
+            <w:tcMar>
+              <w:top w:w="100.0" w:type="dxa"/>
+              <w:left w:w="100.0" w:type="dxa"/>
+              <w:bottom w:w="100.0" w:type="dxa"/>
+              <w:right w:w="100.0" w:type="dxa"/>
+            </w:tcMar>
+            <w:vAlign w:val="top"/>
+          </w:tcPr>
+          <w:p>
+            <w:pPr>
+              <w:widowControl w:val="0"/>
+              <w:spacing w:line="240" w:lineRule="auto"/>
+              <w:rPr>
+                <w:b w:val="1"/>
+              </w:rPr>
+            </w:pPr>
+            <w:r>
+              <w:rPr>
+                <w:b w:val="1"/>
+                <w:rtl w:val="0"/>
+              </w:rPr>
+              <w:t xml:space="preserve">TILE SLIDING - LEVEL 2</w:t>
+            </w:r>
+          </w:p>
+          <w:p>
+            <w:pPr>
+              <w:widowControl w:val="0"/>
+              <w:spacing w:line="240" w:lineRule="auto"/>
+              <w:rPr>
+                <w:b w:val="1"/>
+              </w:rPr>
+            </w:pPr>
+            <w:r>
+              <w:rPr>
+                <w:b w:val="1"/>
+                <w:rtl w:val="0"/>
+              </w:rPr>
+              <w:t xml:space="preserve">Advantage: 2ATile#</w:t>
+            </w:r>
+          </w:p>
+          <w:p>
+            <w:pPr>
+              <w:widowControl w:val="0"/>
+              <w:spacing w:line="240" w:lineRule="auto"/>
+              <w:rPr>
+                <w:b w:val="1"/>
+              </w:rPr>
+            </w:pPr>
+            <w:r>
+              <w:rPr>
+                <w:b w:val="1"/>
+                <w:rtl w:val="0"/>
+              </w:rPr>
+              <w:t xml:space="preserve">Normal: 2Tile#</w:t>
+            </w:r>
+          </w:p>
+        </w:tc>
+      </w:tr>
+      <w:tr>
+        <w:trPr>
+          <w:cantSplit w:val="0"/>
+          <w:tblHeader w:val="0"/>
+        </w:trPr>
+        <w:tc>
+          <w:tcPr>
+            <w:shd w:fill="auto" w:val="clear"/>
+            <w:tcMar>
+              <w:top w:w="100.0" w:type="dxa"/>
+              <w:left w:w="100.0" w:type="dxa"/>
+              <w:bottom w:w="100.0" w:type="dxa"/>
+              <w:right w:w="100.0" w:type="dxa"/>
+            </w:tcMar>
+            <w:vAlign w:val="top"/>
+          </w:tcPr>
+          <w:p>
+            <w:pPr>
+              <w:widowControl w:val="0"/>
+              <w:spacing w:line="240" w:lineRule="auto"/>
+              <w:rPr/>
+            </w:pPr>
+            <w:r>
+              <w:rPr>
+                <w:rtl w:val="0"/>
+              </w:rPr>
+            </w:r>
+          </w:p>
+        </w:tc>
+        <w:tc>
+          <w:tcPr>
+            <w:shd w:fill="auto" w:val="clear"/>
+            <w:tcMar>
+              <w:top w:w="100.0" w:type="dxa"/>
+              <w:left w:w="100.0" w:type="dxa"/>
+              <w:bottom w:w="100.0" w:type="dxa"/>
+              <w:right w:w="100.0" w:type="dxa"/>
+            </w:tcMar>
+            <w:vAlign w:val="top"/>
+          </w:tcPr>
+          <w:p>
+            <w:pPr>
+              <w:widowControl w:val="0"/>
+              <w:spacing w:line="240" w:lineRule="auto"/>
+              <w:rPr/>
+            </w:pPr>
+            <w:r>
+              <w:rPr>
+                <w:rtl w:val="0"/>
+              </w:rPr>
+            </w:r>
+          </w:p>
+        </w:tc>
+      </w:tr>
+    </w:tbl>
+    <w:p>
+      <w:pPr>
+        <w:rPr/>
+      </w:pPr>
+      <w:r>
+        <w:br w:type="page"/>
+      </w:r>
+      <w:r>
+        <w:rPr>
+          <w:rtl w:val="0"/>
+        </w:rPr>
+      </w:r>
+    </w:p>
+    <w:p>
+      <w:pPr>
+        <w:pStyle w:val="Heading1"/>
+        <w:jc w:val="center"/>
+        <w:rPr>
+          <w:rFonts w:ascii="Bebas Neue" w:cs="Bebas Neue" w:eastAsia="Bebas Neue" w:hAnsi="Bebas Neue"/>
+          <w:sz w:val="80"/>
+          <w:szCs w:val="80"/>
+        </w:rPr>
+      </w:pPr>
+      <w:bookmarkStart w:colFirst="0" w:colLast="0" w:name="_tzrwlbnqwb2g" w:id="10"/>
+      <w:bookmarkEnd w:id="10"/>
+      <w:r>
+        <w:rPr>
+          <w:rFonts w:ascii="Bebas Neue" w:cs="Bebas Neue" w:eastAsia="Bebas Neue" w:hAnsi="Bebas Neue"/>
+          <w:sz w:val="80"/>
+          <w:szCs w:val="80"/>
+          <w:rtl w:val="0"/>
+        </w:rPr>
+        <w:t xml:space="preserve">Temple Floor 2</w:t>
+      </w:r>
+    </w:p>
+    <w:p>
+      <w:pPr>
+        <w:jc w:val="center"/>
+        <w:rPr/>
+      </w:pPr>
+      <w:hyperlink w:anchor="_gw33wqhlss3x">
+        <w:r>
+          <w:rPr>
+            <w:color w:val="1155cc"/>
+            <w:u w:val="single"/>
+            <w:rtl w:val="0"/>
+          </w:rPr>
+          <w:t xml:space="preserve">TOP OF DOC</w:t>
+        </w:r>
+      </w:hyperlink>
+      <w:r>
+        <w:rPr>
+          <w:rtl w:val="0"/>
+        </w:rPr>
+      </w:r>
+    </w:p>
+    <w:p>
+      <w:pPr>
+        <w:rPr/>
+      </w:pPr>
+      <w:r>
+        <w:rPr>
+          <w:rtl w:val="0"/>
+        </w:rPr>
+      </w:r>
+    </w:p>
+    <w:tbl>
+      <w:tblPr>
+        <w:tblStyle w:val="Table11"/>
+        <w:tblW w:w="9360.0" w:type="dxa"/>
+        <w:jc w:val="left"/>
+        <w:tblBorders>
+          <w:top w:color="000000" w:space="0" w:sz="8" w:val="single"/>
+          <w:left w:color="000000" w:space="0" w:sz="8" w:val="single"/>
+          <w:bottom w:color="000000" w:space="0" w:sz="8" w:val="single"/>
+          <w:right w:color="000000" w:space="0" w:sz="8" w:val="single"/>
+          <w:insideH w:color="000000" w:space="0" w:sz="8" w:val="single"/>
+          <w:insideV w:color="000000" w:space="0" w:sz="8" w:val="single"/>
+        </w:tblBorders>
+        <w:tblLayout w:type="fixed"/>
+        <w:tblLook w:val="0600"/>
+      </w:tblPr>
+      <w:tblGrid>
+        <w:gridCol w:w="4680"/>
+        <w:gridCol w:w="4680"/>
+        <w:tblGridChange w:id="0">
+          <w:tblGrid>
+            <w:gridCol w:w="4680"/>
+            <w:gridCol w:w="4680"/>
+          </w:tblGrid>
+        </w:tblGridChange>
+      </w:tblGrid>
+      <w:tr>
+        <w:trPr>
+          <w:cantSplit w:val="0"/>
+          <w:tblHeader w:val="0"/>
+        </w:trPr>
+        <w:tc>
+          <w:tcPr>
+            <w:shd w:fill="auto" w:val="clear"/>
+            <w:tcMar>
+              <w:top w:w="100.0" w:type="dxa"/>
+              <w:left w:w="100.0" w:type="dxa"/>
+              <w:bottom w:w="100.0" w:type="dxa"/>
+              <w:right w:w="100.0" w:type="dxa"/>
+            </w:tcMar>
+            <w:vAlign w:val="top"/>
+          </w:tcPr>
+          <w:p>
+            <w:pPr>
+              <w:widowControl w:val="0"/>
+              <w:spacing w:line="240" w:lineRule="auto"/>
+              <w:rPr/>
+            </w:pPr>
+            <w:r>
+              <w:rPr/>
+              <w:drawing>
+                <wp:inline distB="114300" distT="114300" distL="114300" distR="114300">
+                  <wp:extent cx="2838450" cy="1511300"/>
+                  <wp:effectExtent b="0" l="0" r="0" t="0"/>
+                  <wp:docPr id="14" name="image2.png"/>
+                  <a:graphic>
+                    <a:graphicData uri="http://schemas.openxmlformats.org/drawingml/2006/picture">
+                      <pic:pic>
+                        <pic:nvPicPr>
+                          <pic:cNvPr id="0" name="image2.png"/>
+                          <pic:cNvPicPr preferRelativeResize="0"/>
+                        </pic:nvPicPr>
+                        <pic:blipFill>
+                          <a:blip r:embed="rId67"/>
+                          <a:srcRect b="0" l="0" r="0" t="0"/>
+                          <a:stretch>
+                            <a:fillRect/>
+                          </a:stretch>
+                        </pic:blipFill>
+                        <pic:spPr>
+                          <a:xfrm>
+                            <a:off x="0" y="0"/>
+                            <a:ext cx="2838450" cy="1511300"/>
+                          </a:xfrm>
+                          <a:prstGeom prst="rect"/>
+                          <a:ln/>
+                        </pic:spPr>
+                      </pic:pic>
+                    </a:graphicData>
+                  </a:graphic>
+                </wp:inline>
+              </w:drawing>
+            </w:r>
+            <w:r>
+              <w:rPr>
+                <w:rtl w:val="0"/>
+              </w:rPr>
+            </w:r>
+          </w:p>
+        </w:tc>
+        <w:tc>
+          <w:tcPr>
+            <w:shd w:fill="auto" w:val="clear"/>
+            <w:tcMar>
+              <w:top w:w="100.0" w:type="dxa"/>
+              <w:left w:w="100.0" w:type="dxa"/>
+              <w:bottom w:w="100.0" w:type="dxa"/>
+              <w:right w:w="100.0" w:type="dxa"/>
+            </w:tcMar>
+            <w:vAlign w:val="top"/>
+          </w:tcPr>
+          <w:p>
+            <w:pPr>
+              <w:widowControl w:val="0"/>
+              <w:spacing w:line="240" w:lineRule="auto"/>
+              <w:rPr>
+                <w:b w:val="1"/>
+              </w:rPr>
+            </w:pPr>
+            <w:r>
+              <w:rPr>
+                <w:b w:val="1"/>
+                <w:rtl w:val="0"/>
+              </w:rPr>
+              <w:t xml:space="preserve">Temple2-Layer2.png</w:t>
+            </w:r>
+          </w:p>
+          <w:p>
+            <w:pPr>
+              <w:widowControl w:val="0"/>
+              <w:spacing w:line="240" w:lineRule="auto"/>
+              <w:rPr/>
+            </w:pPr>
+            <w:r>
+              <w:rPr>
+                <w:rtl w:val="0"/>
+              </w:rPr>
+              <w:t xml:space="preserve">Should be over the layer with the player.</w:t>
+            </w:r>
+          </w:p>
+        </w:tc>
+      </w:tr>
+      <w:tr>
+        <w:trPr>
+          <w:cantSplit w:val="0"/>
+          <w:tblHeader w:val="0"/>
+        </w:trPr>
+        <w:tc>
+          <w:tcPr>
+            <w:shd w:fill="auto" w:val="clear"/>
+            <w:tcMar>
+              <w:top w:w="100.0" w:type="dxa"/>
+              <w:left w:w="100.0" w:type="dxa"/>
+              <w:bottom w:w="100.0" w:type="dxa"/>
+              <w:right w:w="100.0" w:type="dxa"/>
+            </w:tcMar>
+            <w:vAlign w:val="top"/>
+          </w:tcPr>
+          <w:p>
+            <w:pPr>
+              <w:widowControl w:val="0"/>
+              <w:spacing w:line="240" w:lineRule="auto"/>
+              <w:rPr/>
+            </w:pPr>
+            <w:r>
+              <w:rPr/>
+              <w:drawing>
+                <wp:inline distB="114300" distT="114300" distL="114300" distR="114300">
+                  <wp:extent cx="2838450" cy="1511300"/>
+                  <wp:effectExtent b="0" l="0" r="0" t="0"/>
+                  <wp:docPr id="54" name="image45.png"/>
+                  <a:graphic>
+                    <a:graphicData uri="http://schemas.openxmlformats.org/drawingml/2006/picture">
+                      <pic:pic>
+                        <pic:nvPicPr>
+                          <pic:cNvPr id="0" name="image45.png"/>
+                          <pic:cNvPicPr preferRelativeResize="0"/>
+                        </pic:nvPicPr>
+                        <pic:blipFill>
+                          <a:blip r:embed="rId68"/>
+                          <a:srcRect b="0" l="0" r="0" t="0"/>
+                          <a:stretch>
+                            <a:fillRect/>
+                          </a:stretch>
+                        </pic:blipFill>
+                        <pic:spPr>
+                          <a:xfrm>
+                            <a:off x="0" y="0"/>
+                            <a:ext cx="2838450" cy="1511300"/>
+                          </a:xfrm>
+                          <a:prstGeom prst="rect"/>
+                          <a:ln/>
+                        </pic:spPr>
+                      </pic:pic>
+                    </a:graphicData>
+                  </a:graphic>
+                </wp:inline>
+              </w:drawing>
+            </w:r>
+            <w:r>
+              <w:rPr>
+                <w:rtl w:val="0"/>
+              </w:rPr>
+            </w:r>
+          </w:p>
+        </w:tc>
+        <w:tc>
+          <w:tcPr>
+            <w:shd w:fill="auto" w:val="clear"/>
+            <w:tcMar>
+              <w:top w:w="100.0" w:type="dxa"/>
+              <w:left w:w="100.0" w:type="dxa"/>
+              <w:bottom w:w="100.0" w:type="dxa"/>
+              <w:right w:w="100.0" w:type="dxa"/>
+            </w:tcMar>
+            <w:vAlign w:val="top"/>
+          </w:tcPr>
+          <w:p>
+            <w:pPr>
+              <w:widowControl w:val="0"/>
+              <w:spacing w:line="240" w:lineRule="auto"/>
+              <w:rPr/>
+            </w:pPr>
+            <w:r>
+              <w:rPr>
+                <w:b w:val="1"/>
+                <w:rtl w:val="0"/>
+              </w:rPr>
+              <w:t xml:space="preserve">Temple2-Layer1.png</w:t>
+            </w:r>
+            <w:r>
+              <w:rPr>
+                <w:rtl w:val="0"/>
+              </w:rPr>
+            </w:r>
+          </w:p>
+          <w:p>
+            <w:pPr>
+              <w:widowControl w:val="0"/>
+              <w:spacing w:line="240" w:lineRule="auto"/>
+              <w:rPr/>
+            </w:pPr>
+            <w:r>
+              <w:rPr>
+                <w:rtl w:val="0"/>
+              </w:rPr>
+              <w:t xml:space="preserve">Should be under the player layer.</w:t>
+            </w:r>
+          </w:p>
+          <w:p>
+            <w:pPr>
+              <w:widowControl w:val="0"/>
+              <w:spacing w:line="240" w:lineRule="auto"/>
+              <w:rPr/>
+            </w:pPr>
+            <w:r>
+              <w:rPr>
+                <w:rtl w:val="0"/>
+              </w:rPr>
+            </w:r>
+          </w:p>
+        </w:tc>
+      </w:tr>
+      <w:tr>
+        <w:trPr>
+          <w:cantSplit w:val="0"/>
+          <w:tblHeader w:val="0"/>
+        </w:trPr>
+        <w:tc>
+          <w:tcPr>
+            <w:shd w:fill="auto" w:val="clear"/>
+            <w:tcMar>
+              <w:top w:w="100.0" w:type="dxa"/>
+              <w:left w:w="100.0" w:type="dxa"/>
+              <w:bottom w:w="100.0" w:type="dxa"/>
+              <w:right w:w="100.0" w:type="dxa"/>
+            </w:tcMar>
+            <w:vAlign w:val="top"/>
+          </w:tcPr>
+          <w:p>
+            <w:pPr>
+              <w:widowControl w:val="0"/>
+              <w:spacing w:line="240" w:lineRule="auto"/>
+              <w:rPr/>
+            </w:pPr>
+            <w:r>
+              <w:rPr>
+                <w:rtl w:val="0"/>
+              </w:rPr>
+            </w:r>
+          </w:p>
+        </w:tc>
+        <w:tc>
+          <w:tcPr>
+            <w:shd w:fill="auto" w:val="clear"/>
+            <w:tcMar>
+              <w:top w:w="100.0" w:type="dxa"/>
+              <w:left w:w="100.0" w:type="dxa"/>
+              <w:bottom w:w="100.0" w:type="dxa"/>
+              <w:right w:w="100.0" w:type="dxa"/>
+            </w:tcMar>
+            <w:vAlign w:val="top"/>
+          </w:tcPr>
+          <w:p>
+            <w:pPr>
+              <w:widowControl w:val="0"/>
+              <w:spacing w:line="240" w:lineRule="auto"/>
+              <w:rPr/>
+            </w:pPr>
+            <w:r>
+              <w:rPr>
+                <w:rtl w:val="0"/>
+              </w:rPr>
             </w:r>
           </w:p>
         </w:tc>
@@ -8737,12 +10483,28 @@
       </w:r>
     </w:p>
     <w:sectPr>
+      <w:headerReference r:id="rId69" w:type="default"/>
       <w:pgSz w:h="15840" w:w="12240" w:orient="portrait"/>
       <w:pgMar w:bottom="1440" w:top="1440" w:left="1440" w:right="1440" w:header="720" w:footer="720"/>
       <w:pgNumType w:start="1"/>
     </w:sectPr>
   </w:body>
 </w:document>
+</file>
+
+<file path=word/header1.xml><?xml version="1.0" encoding="utf-8"?>
+<w:hdr xmlns:mc="http://schemas.openxmlformats.org/markup-compatibility/2006" xmlns:o="urn:schemas-microsoft-com:office:office" xmlns:r="http://schemas.openxmlformats.org/officeDocument/2006/relationships" xmlns:m="http://schemas.openxmlformats.org/officeDocument/2006/math" xmlns:v="urn:schemas-microsoft-com:vml" xmlns:wp="http://schemas.openxmlformats.org/drawingml/2006/wordprocessingDrawing" xmlns:w10="urn:schemas-microsoft-com:office:word" xmlns:w="http://schemas.openxmlformats.org/wordprocessingml/2006/main" xmlns:wne="http://schemas.microsoft.com/office/word/2006/wordml" xmlns:sl="http://schemas.openxmlformats.org/schemaLibrary/2006/main" xmlns:a="http://schemas.openxmlformats.org/drawingml/2006/main" xmlns:pic="http://schemas.openxmlformats.org/drawingml/2006/picture" xmlns:c="http://schemas.openxmlformats.org/drawingml/2006/chart" xmlns:lc="http://schemas.openxmlformats.org/drawingml/2006/lockedCanvas" xmlns:dgm="http://schemas.openxmlformats.org/drawingml/2006/diagram" xmlns:wps="http://schemas.microsoft.com/office/word/2010/wordprocessingShape" xmlns:wpg="http://schemas.microsoft.com/office/word/2010/wordprocessingGroup" xmlns:w14="http://schemas.microsoft.com/office/word/2010/wordml" xmlns:w15="http://schemas.microsoft.com/office/word/2012/wordml">
+  <w:p>
+    <w:pPr>
+      <w:rPr/>
+    </w:pPr>
+    <w:r>
+      <w:rPr>
+        <w:rtl w:val="0"/>
+      </w:rPr>
+    </w:r>
+  </w:p>
+</w:hdr>
 </file>
 
 <file path=word/numbering.xml><?xml version="1.0" encoding="utf-8"?>
@@ -9233,6 +10995,45 @@
       </w:tblCellMar>
     </w:tblPr>
   </w:style>
+  <w:style w:type="table" w:styleId="Table9">
+    <w:basedOn w:val="TableNormal"/>
+    <w:tblPr>
+      <w:tblStyleRowBandSize w:val="1"/>
+      <w:tblStyleColBandSize w:val="1"/>
+      <w:tblCellMar>
+        <w:top w:w="100.0" w:type="dxa"/>
+        <w:left w:w="100.0" w:type="dxa"/>
+        <w:bottom w:w="100.0" w:type="dxa"/>
+        <w:right w:w="100.0" w:type="dxa"/>
+      </w:tblCellMar>
+    </w:tblPr>
+  </w:style>
+  <w:style w:type="table" w:styleId="Table10">
+    <w:basedOn w:val="TableNormal"/>
+    <w:tblPr>
+      <w:tblStyleRowBandSize w:val="1"/>
+      <w:tblStyleColBandSize w:val="1"/>
+      <w:tblCellMar>
+        <w:top w:w="100.0" w:type="dxa"/>
+        <w:left w:w="100.0" w:type="dxa"/>
+        <w:bottom w:w="100.0" w:type="dxa"/>
+        <w:right w:w="100.0" w:type="dxa"/>
+      </w:tblCellMar>
+    </w:tblPr>
+  </w:style>
+  <w:style w:type="table" w:styleId="Table11">
+    <w:basedOn w:val="TableNormal"/>
+    <w:tblPr>
+      <w:tblStyleRowBandSize w:val="1"/>
+      <w:tblStyleColBandSize w:val="1"/>
+      <w:tblCellMar>
+        <w:top w:w="100.0" w:type="dxa"/>
+        <w:left w:w="100.0" w:type="dxa"/>
+        <w:bottom w:w="100.0" w:type="dxa"/>
+        <w:right w:w="100.0" w:type="dxa"/>
+      </w:tblCellMar>
+    </w:tblPr>
+  </w:style>
 </w:styles>
 </file>
 

</xml_diff>